<commit_message>
Python feladatsor és fájlok javításai
</commit_message>
<xml_diff>
--- a/feladatsor.docx
+++ b/feladatsor.docx
@@ -1,6 +1,6 @@
 
 <file path=word/document.xml><?xml version="1.0" encoding="utf-8"?>
-<w:document xmlns:wpc="http://schemas.microsoft.com/office/word/2010/wordprocessingCanvas" xmlns:cx="http://schemas.microsoft.com/office/drawing/2014/chartex" xmlns:cx1="http://schemas.microsoft.com/office/drawing/2015/9/8/chartex" xmlns:cx2="http://schemas.microsoft.com/office/drawing/2015/10/21/chartex" xmlns:cx3="http://schemas.microsoft.com/office/drawing/2016/5/9/chartex" xmlns:cx4="http://schemas.microsoft.com/office/drawing/2016/5/10/chartex" xmlns:cx5="http://schemas.microsoft.com/office/drawing/2016/5/11/chartex" xmlns:cx6="http://schemas.microsoft.com/office/drawing/2016/5/12/chartex" xmlns:cx7="http://schemas.microsoft.com/office/drawing/2016/5/13/chartex" xmlns:cx8="http://schemas.microsoft.com/office/drawing/2016/5/14/chartex" xmlns:mc="http://schemas.openxmlformats.org/markup-compatibility/2006" xmlns:aink="http://schemas.microsoft.com/office/drawing/2016/ink" xmlns:am3d="http://schemas.microsoft.com/office/drawing/2017/model3d" xmlns:o="urn:schemas-microsoft-com:office:office" xmlns:r="http://schemas.openxmlformats.org/officeDocument/2006/relationships" xmlns:m="http://schemas.openxmlformats.org/officeDocument/2006/math" xmlns:v="urn:schemas-microsoft-com:vml" xmlns:wp14="http://schemas.microsoft.com/office/word/2010/wordprocessingDrawing" xmlns:wp="http://schemas.openxmlformats.org/drawingml/2006/wordprocessingDrawing" xmlns:w10="urn:schemas-microsoft-com:office:word" xmlns:w="http://schemas.openxmlformats.org/wordprocessingml/2006/main" xmlns:w14="http://schemas.microsoft.com/office/word/2010/wordml" xmlns:w15="http://schemas.microsoft.com/office/word/2012/wordml" xmlns:w16cid="http://schemas.microsoft.com/office/word/2016/wordml/cid" xmlns:w16se="http://schemas.microsoft.com/office/word/2015/wordml/symex" xmlns:wpg="http://schemas.microsoft.com/office/word/2010/wordprocessingGroup" xmlns:wpi="http://schemas.microsoft.com/office/word/2010/wordprocessingInk" xmlns:wne="http://schemas.microsoft.com/office/word/2006/wordml" xmlns:wps="http://schemas.microsoft.com/office/word/2010/wordprocessingShape" mc:Ignorable="w14 w15 w16se w16cid wp14">
+<w:document xmlns:wpc="http://schemas.microsoft.com/office/word/2010/wordprocessingCanvas" xmlns:cx="http://schemas.microsoft.com/office/drawing/2014/chartex" xmlns:cx1="http://schemas.microsoft.com/office/drawing/2015/9/8/chartex" xmlns:cx2="http://schemas.microsoft.com/office/drawing/2015/10/21/chartex" xmlns:cx3="http://schemas.microsoft.com/office/drawing/2016/5/9/chartex" xmlns:cx4="http://schemas.microsoft.com/office/drawing/2016/5/10/chartex" xmlns:cx5="http://schemas.microsoft.com/office/drawing/2016/5/11/chartex" xmlns:cx6="http://schemas.microsoft.com/office/drawing/2016/5/12/chartex" xmlns:cx7="http://schemas.microsoft.com/office/drawing/2016/5/13/chartex" xmlns:cx8="http://schemas.microsoft.com/office/drawing/2016/5/14/chartex" xmlns:mc="http://schemas.openxmlformats.org/markup-compatibility/2006" xmlns:aink="http://schemas.microsoft.com/office/drawing/2016/ink" xmlns:am3d="http://schemas.microsoft.com/office/drawing/2017/model3d" xmlns:o="urn:schemas-microsoft-com:office:office" xmlns:oel="http://schemas.microsoft.com/office/2019/extlst" xmlns:r="http://schemas.openxmlformats.org/officeDocument/2006/relationships" xmlns:m="http://schemas.openxmlformats.org/officeDocument/2006/math" xmlns:v="urn:schemas-microsoft-com:vml" xmlns:wp14="http://schemas.microsoft.com/office/word/2010/wordprocessingDrawing" xmlns:wp="http://schemas.openxmlformats.org/drawingml/2006/wordprocessingDrawing" xmlns:w10="urn:schemas-microsoft-com:office:word" xmlns:w="http://schemas.openxmlformats.org/wordprocessingml/2006/main" xmlns:w14="http://schemas.microsoft.com/office/word/2010/wordml" xmlns:w15="http://schemas.microsoft.com/office/word/2012/wordml" xmlns:w16cex="http://schemas.microsoft.com/office/word/2018/wordml/cex" xmlns:w16cid="http://schemas.microsoft.com/office/word/2016/wordml/cid" xmlns:w16="http://schemas.microsoft.com/office/word/2018/wordml" xmlns:w16du="http://schemas.microsoft.com/office/word/2023/wordml/word16du" xmlns:w16sdtdh="http://schemas.microsoft.com/office/word/2020/wordml/sdtdatahash" xmlns:w16se="http://schemas.microsoft.com/office/word/2015/wordml/symex" xmlns:wpg="http://schemas.microsoft.com/office/word/2010/wordprocessingGroup" xmlns:wpi="http://schemas.microsoft.com/office/word/2010/wordprocessingInk" xmlns:wne="http://schemas.microsoft.com/office/word/2006/wordml" xmlns:wps="http://schemas.microsoft.com/office/word/2010/wordprocessingShape" mc:Ignorable="w14 w15 w16se w16cid w16 w16cex w16sdtdh w16du wp14">
   <w:body>
     <w:p>
       <w:pPr>
@@ -61,11 +61,18 @@
       </w:r>
       <w:r>
         <w:rPr>
+          <w:sz w:val="28"/>
+          <w:szCs w:val="28"/>
+        </w:rPr>
+        <w:t>6</w:t>
+      </w:r>
+      <w:r>
+        <w:rPr>
           <w:i/>
           <w:sz w:val="28"/>
           <w:szCs w:val="28"/>
         </w:rPr>
-        <w:t>8 pont</w:t>
+        <w:t xml:space="preserve"> pont</w:t>
       </w:r>
     </w:p>
     <w:p>
@@ -85,15 +92,13 @@
         </w:rPr>
         <w:t xml:space="preserve">Pénznemek átváltásához kell írnia egy egyszerű </w:t>
       </w:r>
-      <w:proofErr w:type="spellStart"/>
-      <w:r>
-        <w:rPr>
-          <w:sz w:val="28"/>
-          <w:szCs w:val="28"/>
-        </w:rPr>
-        <w:t>python</w:t>
-      </w:r>
-      <w:proofErr w:type="spellEnd"/>
+      <w:r>
+        <w:rPr>
+          <w:sz w:val="28"/>
+          <w:szCs w:val="28"/>
+        </w:rPr>
+        <w:t>Python</w:t>
+      </w:r>
       <w:r>
         <w:rPr>
           <w:sz w:val="28"/>
@@ -326,7 +331,7 @@
         <w:tabs>
           <w:tab w:val="left" w:pos="993"/>
         </w:tabs>
-        <w:spacing w:line="240" w:lineRule="auto"/>
+        <w:spacing w:after="40" w:line="240" w:lineRule="auto"/>
         <w:ind w:left="992" w:right="1559"/>
         <w:jc w:val="both"/>
         <w:rPr>
@@ -376,7 +381,7 @@
         <w:tabs>
           <w:tab w:val="left" w:pos="993"/>
         </w:tabs>
-        <w:spacing w:line="240" w:lineRule="auto"/>
+        <w:spacing w:after="40" w:line="240" w:lineRule="auto"/>
         <w:ind w:left="992" w:right="1559"/>
         <w:jc w:val="both"/>
         <w:rPr>
@@ -403,7 +408,7 @@
         <w:tabs>
           <w:tab w:val="left" w:pos="993"/>
         </w:tabs>
-        <w:spacing w:line="240" w:lineRule="auto"/>
+        <w:spacing w:after="40" w:line="240" w:lineRule="auto"/>
         <w:ind w:left="992" w:right="1559"/>
         <w:jc w:val="both"/>
         <w:rPr>
@@ -430,7 +435,7 @@
         <w:tabs>
           <w:tab w:val="left" w:pos="993"/>
         </w:tabs>
-        <w:spacing w:line="240" w:lineRule="auto"/>
+        <w:spacing w:after="40" w:line="240" w:lineRule="auto"/>
         <w:ind w:left="992" w:right="1559"/>
         <w:jc w:val="both"/>
         <w:rPr>
@@ -457,7 +462,7 @@
         <w:tabs>
           <w:tab w:val="left" w:pos="993"/>
         </w:tabs>
-        <w:spacing w:line="240" w:lineRule="auto"/>
+        <w:spacing w:after="40" w:line="240" w:lineRule="auto"/>
         <w:ind w:left="992" w:right="1559"/>
         <w:jc w:val="both"/>
         <w:rPr>
@@ -627,15 +632,15 @@
         </w:rPr>
         <w:t xml:space="preserve">Egészítse ki a </w:t>
       </w:r>
-      <w:proofErr w:type="spellStart"/>
-      <w:r>
-        <w:rPr>
+      <w:r>
+        <w:rPr>
+          <w:i/>
+          <w:iCs/>
           <w:sz w:val="28"/>
           <w:szCs w:val="28"/>
         </w:rPr>
         <w:t>szambekeres</w:t>
       </w:r>
-      <w:proofErr w:type="spellEnd"/>
       <w:r>
         <w:rPr>
           <w:sz w:val="28"/>
@@ -658,7 +663,6 @@
         </w:rPr>
         <w:t xml:space="preserve"> blokk </w:t>
       </w:r>
-      <w:proofErr w:type="spellStart"/>
       <w:r>
         <w:rPr>
           <w:i/>
@@ -667,7 +671,6 @@
         </w:rPr>
         <w:t>szambekeres</w:t>
       </w:r>
-      <w:proofErr w:type="spellEnd"/>
       <w:r>
         <w:rPr>
           <w:sz w:val="28"/>
@@ -691,49 +694,51 @@
           <w:sz w:val="28"/>
           <w:szCs w:val="28"/>
         </w:rPr>
-        <w:t xml:space="preserve">A </w:t>
-      </w:r>
-      <w:proofErr w:type="spellStart"/>
+        <w:t xml:space="preserve">Készítsen </w:t>
+      </w:r>
       <w:r>
         <w:rPr>
           <w:i/>
+          <w:iCs/>
           <w:sz w:val="28"/>
           <w:szCs w:val="28"/>
         </w:rPr>
         <w:t>muvelet_valasztas</w:t>
       </w:r>
-      <w:proofErr w:type="spellEnd"/>
-      <w:r>
-        <w:rPr>
-          <w:sz w:val="28"/>
-          <w:szCs w:val="28"/>
-        </w:rPr>
-        <w:t xml:space="preserve"> függvény alatt készítsen el egy menü kiírást a minta szerint! A </w:t>
-      </w:r>
-      <w:proofErr w:type="spellStart"/>
-      <w:r>
-        <w:rPr>
-          <w:i/>
-          <w:sz w:val="28"/>
-          <w:szCs w:val="28"/>
-        </w:rPr>
-        <w:t>muvelet</w:t>
-      </w:r>
-      <w:r>
-        <w:rPr>
-          <w:i/>
-          <w:sz w:val="28"/>
-          <w:szCs w:val="28"/>
-        </w:rPr>
-        <w:t>_valasztas</w:t>
-      </w:r>
-      <w:proofErr w:type="spellEnd"/>
-      <w:r>
-        <w:rPr>
-          <w:sz w:val="28"/>
-          <w:szCs w:val="28"/>
-        </w:rPr>
-        <w:t xml:space="preserve"> függvény jelenleg nem helyesen működik. Javítsa ki a hibát a függvényen belül!</w:t>
+      <w:r>
+        <w:rPr>
+          <w:sz w:val="28"/>
+          <w:szCs w:val="28"/>
+        </w:rPr>
+        <w:t xml:space="preserve"> néven </w:t>
+      </w:r>
+      <w:r>
+        <w:rPr>
+          <w:sz w:val="28"/>
+          <w:szCs w:val="28"/>
+        </w:rPr>
+        <w:t>függvényt,</w:t>
+      </w:r>
+      <w:r>
+        <w:rPr>
+          <w:sz w:val="28"/>
+          <w:szCs w:val="28"/>
+        </w:rPr>
+        <w:t xml:space="preserve"> amelyben kiír egy menüt a lehetséges műveletekkel, majd bekér a felhasználótól egy </w:t>
+      </w:r>
+      <w:r>
+        <w:rPr>
+          <w:sz w:val="28"/>
+          <w:szCs w:val="28"/>
+        </w:rPr>
+        <w:t>választást (</w:t>
+      </w:r>
+      <w:r>
+        <w:rPr>
+          <w:sz w:val="28"/>
+          <w:szCs w:val="28"/>
+        </w:rPr>
+        <w:t>lehet egész szám vagy szöveg típusú)! A bekérés addig fusson, ameddig a felhasználó nem ad meg egy helyes menüpontot! A függvény adja vissza a választás értékét!</w:t>
       </w:r>
     </w:p>
     <w:p>
@@ -751,11 +756,58 @@
           <w:sz w:val="28"/>
           <w:szCs w:val="28"/>
         </w:rPr>
-        <w:t xml:space="preserve">A </w:t>
+        <w:t xml:space="preserve">Készítsen </w:t>
       </w:r>
       <w:r>
         <w:rPr>
           <w:i/>
+          <w:iCs/>
+          <w:sz w:val="28"/>
+          <w:szCs w:val="28"/>
+        </w:rPr>
+        <w:t>muvelet</w:t>
+      </w:r>
+      <w:r>
+        <w:rPr>
+          <w:sz w:val="28"/>
+          <w:szCs w:val="28"/>
+        </w:rPr>
+        <w:t xml:space="preserve"> néven függvényt, mely bekéri a </w:t>
+      </w:r>
+      <w:r>
+        <w:rPr>
+          <w:i/>
+          <w:iCs/>
+          <w:sz w:val="28"/>
+          <w:szCs w:val="28"/>
+        </w:rPr>
+        <w:t>muvelet_valasztas</w:t>
+      </w:r>
+      <w:r>
+        <w:rPr>
+          <w:sz w:val="28"/>
+          <w:szCs w:val="28"/>
+        </w:rPr>
+        <w:t xml:space="preserve"> függvény eredményét és a két számot, majd az esetek alapján elvégzi a műveletet és a minta szerint kiírja az eredményt!</w:t>
+      </w:r>
+    </w:p>
+    <w:p>
+      <w:pPr>
+        <w:spacing w:line="240" w:lineRule="auto"/>
+        <w:ind w:firstLine="425"/>
+        <w:jc w:val="both"/>
+      </w:pPr>
+      <w:r>
+        <w:rPr>
+          <w:sz w:val="28"/>
+          <w:szCs w:val="28"/>
+        </w:rPr>
+        <w:t xml:space="preserve">Hívja meg a két függvényt a </w:t>
+      </w:r>
+      <w:r>
+        <w:rPr>
+          <w:i/>
+          <w:iCs/>
           <w:sz w:val="28"/>
           <w:szCs w:val="28"/>
         </w:rPr>
@@ -766,32 +818,54 @@
           <w:sz w:val="28"/>
           <w:szCs w:val="28"/>
         </w:rPr>
-        <w:t xml:space="preserve"> függvényen belül hibás a </w:t>
-      </w:r>
-      <w:proofErr w:type="spellStart"/>
-      <w:r>
-        <w:rPr>
-          <w:i/>
-          <w:sz w:val="28"/>
-          <w:szCs w:val="28"/>
-        </w:rPr>
-        <w:t>muvelet</w:t>
-      </w:r>
-      <w:proofErr w:type="spellEnd"/>
-      <w:r>
-        <w:rPr>
-          <w:i/>
+        <w:t>-ben!</w:t>
+      </w:r>
+    </w:p>
+    <w:p>
+      <w:pPr>
+        <w:spacing w:line="240" w:lineRule="auto"/>
+        <w:ind w:firstLine="425"/>
+        <w:jc w:val="both"/>
+        <w:rPr>
+          <w:sz w:val="28"/>
+          <w:szCs w:val="28"/>
+        </w:rPr>
+      </w:pPr>
+      <w:r>
+        <w:rPr>
+          <w:sz w:val="28"/>
+          <w:szCs w:val="28"/>
+        </w:rPr>
+        <w:lastRenderedPageBreak/>
+        <w:t xml:space="preserve">Írjon függvényt, amely megkérdezi a </w:t>
+      </w:r>
+      <w:r>
+        <w:rPr>
+          <w:sz w:val="28"/>
+          <w:szCs w:val="28"/>
+        </w:rPr>
+        <w:t>felhasználótól,</w:t>
+      </w:r>
+      <w:r>
+        <w:rPr>
+          <w:sz w:val="28"/>
+          <w:szCs w:val="28"/>
+        </w:rPr>
+        <w:t xml:space="preserve"> hogy szeretné-e megfordítani a számokat, ha igen akkor ismételj meg a művelet választást és az eredmény kiírását</w:t>
+      </w:r>
+      <w:r>
+        <w:rPr>
+          <w:sz w:val="28"/>
+          <w:szCs w:val="28"/>
+        </w:rPr>
+        <w:t>!</w:t>
+      </w:r>
+      <w:r>
+        <w:rPr>
           <w:sz w:val="28"/>
           <w:szCs w:val="28"/>
         </w:rPr>
         <w:t xml:space="preserve"> </w:t>
-      </w:r>
-      <w:r>
-        <w:rPr>
-          <w:sz w:val="28"/>
-          <w:szCs w:val="28"/>
-        </w:rPr>
-        <w:t>függvény meghívása. Keresse meg és javítsa a hibát!</w:t>
       </w:r>
     </w:p>
     <w:p>
@@ -799,33 +873,19 @@
         <w:spacing w:line="240" w:lineRule="auto"/>
         <w:jc w:val="both"/>
         <w:rPr>
-          <w:sz w:val="28"/>
-          <w:szCs w:val="28"/>
-        </w:rPr>
-      </w:pPr>
-      <w:r>
-        <w:rPr>
-          <w:sz w:val="28"/>
-          <w:szCs w:val="28"/>
-        </w:rPr>
-        <w:br w:type="page"/>
-      </w:r>
-    </w:p>
-    <w:p>
-      <w:pPr>
-        <w:spacing w:line="240" w:lineRule="auto"/>
-        <w:jc w:val="both"/>
-        <w:rPr>
-          <w:sz w:val="28"/>
-          <w:szCs w:val="28"/>
-        </w:rPr>
-      </w:pPr>
-      <w:r>
-        <w:rPr>
-          <w:sz w:val="28"/>
-          <w:szCs w:val="28"/>
-        </w:rPr>
-        <w:lastRenderedPageBreak/>
+          <w:b/>
+          <w:bCs/>
+          <w:sz w:val="28"/>
+          <w:szCs w:val="28"/>
+        </w:rPr>
+      </w:pPr>
+      <w:r>
+        <w:rPr>
+          <w:b/>
+          <w:bCs/>
+          <w:sz w:val="28"/>
+          <w:szCs w:val="28"/>
+        </w:rPr>
         <w:t>Minta az alkalmazáshoz:</w:t>
       </w:r>
     </w:p>
@@ -837,29 +897,19 @@
           <w:bottom w:val="single" w:sz="4" w:space="1" w:color="auto"/>
           <w:right w:val="single" w:sz="4" w:space="4" w:color="auto"/>
         </w:pBdr>
-        <w:spacing w:line="240" w:lineRule="auto"/>
-        <w:ind w:left="851" w:right="1559"/>
-        <w:jc w:val="both"/>
-        <w:rPr>
-          <w:sz w:val="28"/>
-          <w:szCs w:val="28"/>
-        </w:rPr>
-      </w:pPr>
-      <w:r>
-        <w:rPr>
-          <w:sz w:val="28"/>
-          <w:szCs w:val="28"/>
-        </w:rPr>
-        <w:t xml:space="preserve">Adja meg az első számot: </w:t>
-      </w:r>
-      <w:r>
-        <w:rPr>
-          <w:b/>
-          <w:i/>
-          <w:sz w:val="28"/>
-          <w:szCs w:val="28"/>
-        </w:rPr>
-        <w:t>a</w:t>
+        <w:spacing w:after="0" w:line="240" w:lineRule="auto"/>
+        <w:ind w:left="964" w:right="1531"/>
+        <w:rPr>
+          <w:sz w:val="28"/>
+          <w:szCs w:val="28"/>
+        </w:rPr>
+      </w:pPr>
+      <w:r>
+        <w:rPr>
+          <w:sz w:val="28"/>
+          <w:szCs w:val="28"/>
+        </w:rPr>
+        <w:t>Adja meg az első számot: a</w:t>
       </w:r>
     </w:p>
     <w:p>
@@ -870,29 +920,19 @@
           <w:bottom w:val="single" w:sz="4" w:space="1" w:color="auto"/>
           <w:right w:val="single" w:sz="4" w:space="4" w:color="auto"/>
         </w:pBdr>
-        <w:spacing w:line="240" w:lineRule="auto"/>
-        <w:ind w:left="851" w:right="1559"/>
-        <w:jc w:val="both"/>
-        <w:rPr>
-          <w:sz w:val="28"/>
-          <w:szCs w:val="28"/>
-        </w:rPr>
-      </w:pPr>
-      <w:r>
-        <w:rPr>
-          <w:sz w:val="28"/>
-          <w:szCs w:val="28"/>
-        </w:rPr>
-        <w:t xml:space="preserve">Kérem számot adjon meg: </w:t>
-      </w:r>
-      <w:r>
-        <w:rPr>
-          <w:b/>
-          <w:i/>
-          <w:sz w:val="28"/>
-          <w:szCs w:val="28"/>
-        </w:rPr>
-        <w:t>3</w:t>
+        <w:spacing w:after="0" w:line="240" w:lineRule="auto"/>
+        <w:ind w:left="964" w:right="1531"/>
+        <w:rPr>
+          <w:sz w:val="28"/>
+          <w:szCs w:val="28"/>
+        </w:rPr>
+      </w:pPr>
+      <w:r>
+        <w:rPr>
+          <w:sz w:val="28"/>
+          <w:szCs w:val="28"/>
+        </w:rPr>
+        <w:t>Kérem számot adjon meg: 3</w:t>
       </w:r>
     </w:p>
     <w:p>
@@ -903,9 +943,8 @@
           <w:bottom w:val="single" w:sz="4" w:space="1" w:color="auto"/>
           <w:right w:val="single" w:sz="4" w:space="4" w:color="auto"/>
         </w:pBdr>
-        <w:spacing w:line="240" w:lineRule="auto"/>
-        <w:ind w:left="851" w:right="1559"/>
-        <w:jc w:val="both"/>
+        <w:spacing w:after="0" w:line="240" w:lineRule="auto"/>
+        <w:ind w:left="964" w:right="1531"/>
         <w:rPr>
           <w:sz w:val="28"/>
           <w:szCs w:val="28"/>
@@ -920,29 +959,19 @@
           <w:bottom w:val="single" w:sz="4" w:space="1" w:color="auto"/>
           <w:right w:val="single" w:sz="4" w:space="4" w:color="auto"/>
         </w:pBdr>
-        <w:spacing w:line="240" w:lineRule="auto"/>
-        <w:ind w:left="851" w:right="1559"/>
-        <w:jc w:val="both"/>
-        <w:rPr>
-          <w:sz w:val="28"/>
-          <w:szCs w:val="28"/>
-        </w:rPr>
-      </w:pPr>
-      <w:r>
-        <w:rPr>
-          <w:sz w:val="28"/>
-          <w:szCs w:val="28"/>
-        </w:rPr>
-        <w:t xml:space="preserve">Adja meg a második számot: </w:t>
-      </w:r>
-      <w:r>
-        <w:rPr>
-          <w:b/>
-          <w:i/>
-          <w:sz w:val="28"/>
-          <w:szCs w:val="28"/>
-        </w:rPr>
-        <w:t>b</w:t>
+        <w:spacing w:after="0" w:line="240" w:lineRule="auto"/>
+        <w:ind w:left="964" w:right="1531"/>
+        <w:rPr>
+          <w:sz w:val="28"/>
+          <w:szCs w:val="28"/>
+        </w:rPr>
+      </w:pPr>
+      <w:r>
+        <w:rPr>
+          <w:sz w:val="28"/>
+          <w:szCs w:val="28"/>
+        </w:rPr>
+        <w:t>Adja meg a második számot: b</w:t>
       </w:r>
     </w:p>
     <w:p>
@@ -953,29 +982,19 @@
           <w:bottom w:val="single" w:sz="4" w:space="1" w:color="auto"/>
           <w:right w:val="single" w:sz="4" w:space="4" w:color="auto"/>
         </w:pBdr>
-        <w:spacing w:line="240" w:lineRule="auto"/>
-        <w:ind w:left="851" w:right="1559"/>
-        <w:jc w:val="both"/>
-        <w:rPr>
-          <w:sz w:val="28"/>
-          <w:szCs w:val="28"/>
-        </w:rPr>
-      </w:pPr>
-      <w:r>
-        <w:rPr>
-          <w:sz w:val="28"/>
-          <w:szCs w:val="28"/>
-        </w:rPr>
-        <w:t xml:space="preserve">Kérem számot adjon meg: </w:t>
-      </w:r>
-      <w:r>
-        <w:rPr>
-          <w:b/>
-          <w:i/>
-          <w:sz w:val="28"/>
-          <w:szCs w:val="28"/>
-        </w:rPr>
-        <w:t>4</w:t>
+        <w:spacing w:after="0" w:line="240" w:lineRule="auto"/>
+        <w:ind w:left="964" w:right="1531"/>
+        <w:rPr>
+          <w:sz w:val="28"/>
+          <w:szCs w:val="28"/>
+        </w:rPr>
+      </w:pPr>
+      <w:r>
+        <w:rPr>
+          <w:sz w:val="28"/>
+          <w:szCs w:val="28"/>
+        </w:rPr>
+        <w:t>Kérem számot adjon meg: 4</w:t>
       </w:r>
     </w:p>
     <w:p>
@@ -986,9 +1005,8 @@
           <w:bottom w:val="single" w:sz="4" w:space="1" w:color="auto"/>
           <w:right w:val="single" w:sz="4" w:space="4" w:color="auto"/>
         </w:pBdr>
-        <w:spacing w:line="240" w:lineRule="auto"/>
-        <w:ind w:left="851" w:right="1559"/>
-        <w:jc w:val="both"/>
+        <w:spacing w:after="0" w:line="240" w:lineRule="auto"/>
+        <w:ind w:left="964" w:right="1531"/>
         <w:rPr>
           <w:sz w:val="28"/>
           <w:szCs w:val="28"/>
@@ -1003,9 +1021,8 @@
           <w:bottom w:val="single" w:sz="4" w:space="1" w:color="auto"/>
           <w:right w:val="single" w:sz="4" w:space="4" w:color="auto"/>
         </w:pBdr>
-        <w:spacing w:line="240" w:lineRule="auto"/>
-        <w:ind w:left="851" w:right="1559"/>
-        <w:jc w:val="both"/>
+        <w:spacing w:after="0" w:line="240" w:lineRule="auto"/>
+        <w:ind w:left="964" w:right="1531"/>
         <w:rPr>
           <w:sz w:val="28"/>
           <w:szCs w:val="28"/>
@@ -1028,16 +1045,22 @@
           <w:right w:val="single" w:sz="4" w:space="4" w:color="auto"/>
         </w:pBdr>
         <w:tabs>
-          <w:tab w:val="left" w:pos="1843"/>
+          <w:tab w:val="left" w:pos="1985"/>
         </w:tabs>
-        <w:spacing w:line="240" w:lineRule="auto"/>
-        <w:ind w:left="851" w:right="1559"/>
-        <w:jc w:val="both"/>
-        <w:rPr>
-          <w:sz w:val="28"/>
-          <w:szCs w:val="28"/>
-        </w:rPr>
-      </w:pPr>
+        <w:spacing w:after="0" w:line="240" w:lineRule="auto"/>
+        <w:ind w:left="964" w:right="1531"/>
+        <w:rPr>
+          <w:sz w:val="28"/>
+          <w:szCs w:val="28"/>
+        </w:rPr>
+      </w:pPr>
+      <w:r>
+        <w:rPr>
+          <w:sz w:val="28"/>
+          <w:szCs w:val="28"/>
+        </w:rPr>
+        <w:t xml:space="preserve">        </w:t>
+      </w:r>
       <w:r>
         <w:rPr>
           <w:sz w:val="28"/>
@@ -1062,16 +1085,22 @@
           <w:right w:val="single" w:sz="4" w:space="4" w:color="auto"/>
         </w:pBdr>
         <w:tabs>
-          <w:tab w:val="left" w:pos="1843"/>
+          <w:tab w:val="left" w:pos="1985"/>
         </w:tabs>
-        <w:spacing w:line="240" w:lineRule="auto"/>
-        <w:ind w:left="851" w:right="1559"/>
-        <w:jc w:val="both"/>
-        <w:rPr>
-          <w:sz w:val="28"/>
-          <w:szCs w:val="28"/>
-        </w:rPr>
-      </w:pPr>
+        <w:spacing w:after="0" w:line="240" w:lineRule="auto"/>
+        <w:ind w:left="964" w:right="1531"/>
+        <w:rPr>
+          <w:sz w:val="28"/>
+          <w:szCs w:val="28"/>
+        </w:rPr>
+      </w:pPr>
+      <w:r>
+        <w:rPr>
+          <w:sz w:val="28"/>
+          <w:szCs w:val="28"/>
+        </w:rPr>
+        <w:t xml:space="preserve">        </w:t>
+      </w:r>
       <w:r>
         <w:rPr>
           <w:sz w:val="28"/>
@@ -1096,16 +1125,22 @@
           <w:right w:val="single" w:sz="4" w:space="4" w:color="auto"/>
         </w:pBdr>
         <w:tabs>
-          <w:tab w:val="left" w:pos="1843"/>
+          <w:tab w:val="left" w:pos="1985"/>
         </w:tabs>
-        <w:spacing w:line="240" w:lineRule="auto"/>
-        <w:ind w:left="851" w:right="1559"/>
-        <w:jc w:val="both"/>
-        <w:rPr>
-          <w:sz w:val="28"/>
-          <w:szCs w:val="28"/>
-        </w:rPr>
-      </w:pPr>
+        <w:spacing w:after="0" w:line="240" w:lineRule="auto"/>
+        <w:ind w:left="964" w:right="1531"/>
+        <w:rPr>
+          <w:sz w:val="28"/>
+          <w:szCs w:val="28"/>
+        </w:rPr>
+      </w:pPr>
+      <w:r>
+        <w:rPr>
+          <w:sz w:val="28"/>
+          <w:szCs w:val="28"/>
+        </w:rPr>
+        <w:t xml:space="preserve">        </w:t>
+      </w:r>
       <w:r>
         <w:rPr>
           <w:sz w:val="28"/>
@@ -1130,16 +1165,22 @@
           <w:right w:val="single" w:sz="4" w:space="4" w:color="auto"/>
         </w:pBdr>
         <w:tabs>
-          <w:tab w:val="left" w:pos="1843"/>
+          <w:tab w:val="left" w:pos="1985"/>
         </w:tabs>
-        <w:spacing w:line="240" w:lineRule="auto"/>
-        <w:ind w:left="851" w:right="1559"/>
-        <w:jc w:val="both"/>
-        <w:rPr>
-          <w:sz w:val="28"/>
-          <w:szCs w:val="28"/>
-        </w:rPr>
-      </w:pPr>
+        <w:spacing w:after="0" w:line="240" w:lineRule="auto"/>
+        <w:ind w:left="964" w:right="1531"/>
+        <w:rPr>
+          <w:sz w:val="28"/>
+          <w:szCs w:val="28"/>
+        </w:rPr>
+      </w:pPr>
+      <w:r>
+        <w:rPr>
+          <w:sz w:val="28"/>
+          <w:szCs w:val="28"/>
+        </w:rPr>
+        <w:t xml:space="preserve">        </w:t>
+      </w:r>
       <w:r>
         <w:rPr>
           <w:sz w:val="28"/>
@@ -1164,16 +1205,22 @@
           <w:right w:val="single" w:sz="4" w:space="4" w:color="auto"/>
         </w:pBdr>
         <w:tabs>
-          <w:tab w:val="left" w:pos="1843"/>
+          <w:tab w:val="left" w:pos="1985"/>
         </w:tabs>
-        <w:spacing w:line="240" w:lineRule="auto"/>
-        <w:ind w:left="851" w:right="1559"/>
-        <w:jc w:val="both"/>
-        <w:rPr>
-          <w:sz w:val="28"/>
-          <w:szCs w:val="28"/>
-        </w:rPr>
-      </w:pPr>
+        <w:spacing w:after="0" w:line="240" w:lineRule="auto"/>
+        <w:ind w:left="964" w:right="1531"/>
+        <w:rPr>
+          <w:sz w:val="28"/>
+          <w:szCs w:val="28"/>
+        </w:rPr>
+      </w:pPr>
+      <w:r>
+        <w:rPr>
+          <w:sz w:val="28"/>
+          <w:szCs w:val="28"/>
+        </w:rPr>
+        <w:t xml:space="preserve">        </w:t>
+      </w:r>
       <w:r>
         <w:rPr>
           <w:sz w:val="28"/>
@@ -1197,29 +1244,19 @@
           <w:bottom w:val="single" w:sz="4" w:space="1" w:color="auto"/>
           <w:right w:val="single" w:sz="4" w:space="4" w:color="auto"/>
         </w:pBdr>
-        <w:spacing w:line="240" w:lineRule="auto"/>
-        <w:ind w:left="851" w:right="1559"/>
-        <w:jc w:val="both"/>
-        <w:rPr>
-          <w:sz w:val="28"/>
-          <w:szCs w:val="28"/>
-        </w:rPr>
-      </w:pPr>
-      <w:r>
-        <w:rPr>
-          <w:sz w:val="28"/>
-          <w:szCs w:val="28"/>
-        </w:rPr>
-        <w:t xml:space="preserve">Választás: </w:t>
-      </w:r>
-      <w:r>
-        <w:rPr>
-          <w:b/>
-          <w:i/>
-          <w:sz w:val="28"/>
-          <w:szCs w:val="28"/>
-        </w:rPr>
-        <w:t>1</w:t>
+        <w:spacing w:after="0" w:line="240" w:lineRule="auto"/>
+        <w:ind w:left="964" w:right="1531"/>
+        <w:rPr>
+          <w:sz w:val="28"/>
+          <w:szCs w:val="28"/>
+        </w:rPr>
+      </w:pPr>
+      <w:r>
+        <w:rPr>
+          <w:sz w:val="28"/>
+          <w:szCs w:val="28"/>
+        </w:rPr>
+        <w:t>Választás: 1</w:t>
       </w:r>
     </w:p>
     <w:p>
@@ -1230,9 +1267,8 @@
           <w:bottom w:val="single" w:sz="4" w:space="1" w:color="auto"/>
           <w:right w:val="single" w:sz="4" w:space="4" w:color="auto"/>
         </w:pBdr>
-        <w:spacing w:line="240" w:lineRule="auto"/>
-        <w:ind w:left="851" w:right="1559"/>
-        <w:jc w:val="both"/>
+        <w:spacing w:after="0" w:line="240" w:lineRule="auto"/>
+        <w:ind w:left="964" w:right="1531"/>
         <w:rPr>
           <w:sz w:val="28"/>
           <w:szCs w:val="28"/>
@@ -1247,9 +1283,8 @@
           <w:bottom w:val="single" w:sz="4" w:space="1" w:color="auto"/>
           <w:right w:val="single" w:sz="4" w:space="4" w:color="auto"/>
         </w:pBdr>
-        <w:spacing w:line="240" w:lineRule="auto"/>
-        <w:ind w:left="851" w:right="1559"/>
-        <w:jc w:val="both"/>
+        <w:spacing w:after="0" w:line="240" w:lineRule="auto"/>
+        <w:ind w:left="964" w:right="1531"/>
         <w:rPr>
           <w:sz w:val="28"/>
           <w:szCs w:val="28"/>
@@ -1264,9 +1299,348 @@
       </w:r>
     </w:p>
     <w:p>
-      <w:r>
+      <w:pPr>
+        <w:pBdr>
+          <w:top w:val="single" w:sz="4" w:space="1" w:color="auto"/>
+          <w:left w:val="single" w:sz="4" w:space="4" w:color="auto"/>
+          <w:bottom w:val="single" w:sz="4" w:space="1" w:color="auto"/>
+          <w:right w:val="single" w:sz="4" w:space="4" w:color="auto"/>
+        </w:pBdr>
+        <w:spacing w:after="0" w:line="240" w:lineRule="auto"/>
+        <w:ind w:left="964" w:right="1531"/>
+        <w:rPr>
+          <w:sz w:val="28"/>
+          <w:szCs w:val="28"/>
+        </w:rPr>
+      </w:pPr>
+    </w:p>
+    <w:p>
+      <w:pPr>
+        <w:pBdr>
+          <w:top w:val="single" w:sz="4" w:space="1" w:color="auto"/>
+          <w:left w:val="single" w:sz="4" w:space="4" w:color="auto"/>
+          <w:bottom w:val="single" w:sz="4" w:space="1" w:color="auto"/>
+          <w:right w:val="single" w:sz="4" w:space="4" w:color="auto"/>
+        </w:pBdr>
+        <w:spacing w:after="0" w:line="240" w:lineRule="auto"/>
+        <w:ind w:left="964" w:right="1531"/>
+        <w:rPr>
+          <w:sz w:val="28"/>
+          <w:szCs w:val="28"/>
+        </w:rPr>
+      </w:pPr>
+      <w:r>
+        <w:rPr>
+          <w:sz w:val="28"/>
+          <w:szCs w:val="28"/>
+        </w:rPr>
+        <w:t>Szeretné megfordítani a számokat? Igen/Nem: Igen</w:t>
+      </w:r>
+    </w:p>
+    <w:p>
+      <w:pPr>
+        <w:pBdr>
+          <w:top w:val="single" w:sz="4" w:space="1" w:color="auto"/>
+          <w:left w:val="single" w:sz="4" w:space="4" w:color="auto"/>
+          <w:bottom w:val="single" w:sz="4" w:space="1" w:color="auto"/>
+          <w:right w:val="single" w:sz="4" w:space="4" w:color="auto"/>
+        </w:pBdr>
+        <w:spacing w:after="0" w:line="240" w:lineRule="auto"/>
+        <w:ind w:left="964" w:right="1531"/>
+        <w:rPr>
+          <w:sz w:val="28"/>
+          <w:szCs w:val="28"/>
+        </w:rPr>
+      </w:pPr>
+    </w:p>
+    <w:p>
+      <w:pPr>
+        <w:pBdr>
+          <w:top w:val="single" w:sz="4" w:space="1" w:color="auto"/>
+          <w:left w:val="single" w:sz="4" w:space="4" w:color="auto"/>
+          <w:bottom w:val="single" w:sz="4" w:space="1" w:color="auto"/>
+          <w:right w:val="single" w:sz="4" w:space="4" w:color="auto"/>
+        </w:pBdr>
+        <w:spacing w:after="0" w:line="240" w:lineRule="auto"/>
+        <w:ind w:left="964" w:right="1531"/>
+        <w:rPr>
+          <w:sz w:val="28"/>
+          <w:szCs w:val="28"/>
+        </w:rPr>
+      </w:pPr>
+      <w:r>
+        <w:rPr>
+          <w:sz w:val="28"/>
+          <w:szCs w:val="28"/>
+        </w:rPr>
+        <w:t>Válasszon műveletet:</w:t>
+      </w:r>
+    </w:p>
+    <w:p>
+      <w:pPr>
+        <w:pBdr>
+          <w:top w:val="single" w:sz="4" w:space="1" w:color="auto"/>
+          <w:left w:val="single" w:sz="4" w:space="4" w:color="auto"/>
+          <w:bottom w:val="single" w:sz="4" w:space="1" w:color="auto"/>
+          <w:right w:val="single" w:sz="4" w:space="4" w:color="auto"/>
+        </w:pBdr>
+        <w:tabs>
+          <w:tab w:val="left" w:pos="1985"/>
+        </w:tabs>
+        <w:spacing w:after="0" w:line="240" w:lineRule="auto"/>
+        <w:ind w:left="964" w:right="1531"/>
+        <w:rPr>
+          <w:sz w:val="28"/>
+          <w:szCs w:val="28"/>
+        </w:rPr>
+      </w:pPr>
+      <w:r>
+        <w:rPr>
+          <w:sz w:val="28"/>
+          <w:szCs w:val="28"/>
+        </w:rPr>
+        <w:t xml:space="preserve">        </w:t>
+      </w:r>
+      <w:r>
+        <w:rPr>
+          <w:sz w:val="28"/>
+          <w:szCs w:val="28"/>
+        </w:rPr>
         <w:tab/>
       </w:r>
+      <w:r>
+        <w:rPr>
+          <w:sz w:val="28"/>
+          <w:szCs w:val="28"/>
+        </w:rPr>
+        <w:t>1..Összeadás</w:t>
+      </w:r>
+    </w:p>
+    <w:p>
+      <w:pPr>
+        <w:pBdr>
+          <w:top w:val="single" w:sz="4" w:space="1" w:color="auto"/>
+          <w:left w:val="single" w:sz="4" w:space="4" w:color="auto"/>
+          <w:bottom w:val="single" w:sz="4" w:space="1" w:color="auto"/>
+          <w:right w:val="single" w:sz="4" w:space="4" w:color="auto"/>
+        </w:pBdr>
+        <w:tabs>
+          <w:tab w:val="left" w:pos="1985"/>
+        </w:tabs>
+        <w:spacing w:after="0" w:line="240" w:lineRule="auto"/>
+        <w:ind w:left="964" w:right="1531"/>
+        <w:rPr>
+          <w:sz w:val="28"/>
+          <w:szCs w:val="28"/>
+        </w:rPr>
+      </w:pPr>
+      <w:r>
+        <w:rPr>
+          <w:sz w:val="28"/>
+          <w:szCs w:val="28"/>
+        </w:rPr>
+        <w:t xml:space="preserve">        </w:t>
+      </w:r>
+      <w:r>
+        <w:rPr>
+          <w:sz w:val="28"/>
+          <w:szCs w:val="28"/>
+        </w:rPr>
+        <w:tab/>
+      </w:r>
+      <w:r>
+        <w:rPr>
+          <w:sz w:val="28"/>
+          <w:szCs w:val="28"/>
+        </w:rPr>
+        <w:t>2..Kivonás</w:t>
+      </w:r>
+    </w:p>
+    <w:p>
+      <w:pPr>
+        <w:pBdr>
+          <w:top w:val="single" w:sz="4" w:space="1" w:color="auto"/>
+          <w:left w:val="single" w:sz="4" w:space="4" w:color="auto"/>
+          <w:bottom w:val="single" w:sz="4" w:space="1" w:color="auto"/>
+          <w:right w:val="single" w:sz="4" w:space="4" w:color="auto"/>
+        </w:pBdr>
+        <w:tabs>
+          <w:tab w:val="left" w:pos="1985"/>
+        </w:tabs>
+        <w:spacing w:after="0" w:line="240" w:lineRule="auto"/>
+        <w:ind w:left="964" w:right="1531"/>
+        <w:rPr>
+          <w:sz w:val="28"/>
+          <w:szCs w:val="28"/>
+        </w:rPr>
+      </w:pPr>
+      <w:r>
+        <w:rPr>
+          <w:sz w:val="28"/>
+          <w:szCs w:val="28"/>
+        </w:rPr>
+        <w:t xml:space="preserve">        </w:t>
+      </w:r>
+      <w:r>
+        <w:rPr>
+          <w:sz w:val="28"/>
+          <w:szCs w:val="28"/>
+        </w:rPr>
+        <w:tab/>
+      </w:r>
+      <w:r>
+        <w:rPr>
+          <w:sz w:val="28"/>
+          <w:szCs w:val="28"/>
+        </w:rPr>
+        <w:t>3..Szorzás</w:t>
+      </w:r>
+    </w:p>
+    <w:p>
+      <w:pPr>
+        <w:pBdr>
+          <w:top w:val="single" w:sz="4" w:space="1" w:color="auto"/>
+          <w:left w:val="single" w:sz="4" w:space="4" w:color="auto"/>
+          <w:bottom w:val="single" w:sz="4" w:space="1" w:color="auto"/>
+          <w:right w:val="single" w:sz="4" w:space="4" w:color="auto"/>
+        </w:pBdr>
+        <w:tabs>
+          <w:tab w:val="left" w:pos="1985"/>
+        </w:tabs>
+        <w:spacing w:after="0" w:line="240" w:lineRule="auto"/>
+        <w:ind w:left="964" w:right="1531"/>
+        <w:rPr>
+          <w:sz w:val="28"/>
+          <w:szCs w:val="28"/>
+        </w:rPr>
+      </w:pPr>
+      <w:r>
+        <w:rPr>
+          <w:sz w:val="28"/>
+          <w:szCs w:val="28"/>
+        </w:rPr>
+        <w:t xml:space="preserve">        </w:t>
+      </w:r>
+      <w:r>
+        <w:rPr>
+          <w:sz w:val="28"/>
+          <w:szCs w:val="28"/>
+        </w:rPr>
+        <w:tab/>
+      </w:r>
+      <w:r>
+        <w:rPr>
+          <w:sz w:val="28"/>
+          <w:szCs w:val="28"/>
+        </w:rPr>
+        <w:t>4..Osztás</w:t>
+      </w:r>
+    </w:p>
+    <w:p>
+      <w:pPr>
+        <w:pBdr>
+          <w:top w:val="single" w:sz="4" w:space="1" w:color="auto"/>
+          <w:left w:val="single" w:sz="4" w:space="4" w:color="auto"/>
+          <w:bottom w:val="single" w:sz="4" w:space="1" w:color="auto"/>
+          <w:right w:val="single" w:sz="4" w:space="4" w:color="auto"/>
+        </w:pBdr>
+        <w:tabs>
+          <w:tab w:val="left" w:pos="1985"/>
+        </w:tabs>
+        <w:spacing w:after="0" w:line="240" w:lineRule="auto"/>
+        <w:ind w:left="964" w:right="1531"/>
+        <w:rPr>
+          <w:sz w:val="28"/>
+          <w:szCs w:val="28"/>
+        </w:rPr>
+      </w:pPr>
+      <w:r>
+        <w:rPr>
+          <w:sz w:val="28"/>
+          <w:szCs w:val="28"/>
+        </w:rPr>
+        <w:t xml:space="preserve">        </w:t>
+      </w:r>
+      <w:r>
+        <w:rPr>
+          <w:sz w:val="28"/>
+          <w:szCs w:val="28"/>
+        </w:rPr>
+        <w:tab/>
+      </w:r>
+      <w:r>
+        <w:rPr>
+          <w:sz w:val="28"/>
+          <w:szCs w:val="28"/>
+        </w:rPr>
+        <w:t>0..Kilépés</w:t>
+      </w:r>
+    </w:p>
+    <w:p>
+      <w:pPr>
+        <w:pBdr>
+          <w:top w:val="single" w:sz="4" w:space="1" w:color="auto"/>
+          <w:left w:val="single" w:sz="4" w:space="4" w:color="auto"/>
+          <w:bottom w:val="single" w:sz="4" w:space="1" w:color="auto"/>
+          <w:right w:val="single" w:sz="4" w:space="4" w:color="auto"/>
+        </w:pBdr>
+        <w:spacing w:after="0" w:line="240" w:lineRule="auto"/>
+        <w:ind w:left="964" w:right="1531"/>
+        <w:rPr>
+          <w:sz w:val="28"/>
+          <w:szCs w:val="28"/>
+        </w:rPr>
+      </w:pPr>
+      <w:r>
+        <w:rPr>
+          <w:sz w:val="28"/>
+          <w:szCs w:val="28"/>
+        </w:rPr>
+        <w:t>Választás: 3</w:t>
+      </w:r>
+    </w:p>
+    <w:p>
+      <w:pPr>
+        <w:pBdr>
+          <w:top w:val="single" w:sz="4" w:space="1" w:color="auto"/>
+          <w:left w:val="single" w:sz="4" w:space="4" w:color="auto"/>
+          <w:bottom w:val="single" w:sz="4" w:space="1" w:color="auto"/>
+          <w:right w:val="single" w:sz="4" w:space="4" w:color="auto"/>
+        </w:pBdr>
+        <w:spacing w:after="0" w:line="240" w:lineRule="auto"/>
+        <w:ind w:left="964" w:right="1531"/>
+        <w:rPr>
+          <w:sz w:val="28"/>
+          <w:szCs w:val="28"/>
+        </w:rPr>
+      </w:pPr>
+    </w:p>
+    <w:p>
+      <w:pPr>
+        <w:pBdr>
+          <w:top w:val="single" w:sz="4" w:space="1" w:color="auto"/>
+          <w:left w:val="single" w:sz="4" w:space="4" w:color="auto"/>
+          <w:bottom w:val="single" w:sz="4" w:space="1" w:color="auto"/>
+          <w:right w:val="single" w:sz="4" w:space="4" w:color="auto"/>
+        </w:pBdr>
+        <w:spacing w:after="0" w:line="240" w:lineRule="auto"/>
+        <w:ind w:left="964" w:right="1531"/>
+      </w:pPr>
+      <w:r>
+        <w:rPr>
+          <w:sz w:val="28"/>
+          <w:szCs w:val="28"/>
+        </w:rPr>
+        <w:t>Eredmény: 12</w:t>
+      </w:r>
+      <w:r>
+        <w:tab/>
+      </w:r>
+    </w:p>
+    <w:p>
+      <w:pPr>
+        <w:spacing w:after="240" w:line="240" w:lineRule="auto"/>
+      </w:pPr>
       <w:r>
         <w:t xml:space="preserve">A mintában </w:t>
       </w:r>
@@ -1278,23 +1652,7 @@
         <w:t xml:space="preserve">félkövér és dőlt formázással </w:t>
       </w:r>
       <w:r>
-        <w:t xml:space="preserve">jelöltük a felhasználótól beolvasandó </w:t>
-      </w:r>
-      <w:proofErr w:type="spellStart"/>
-      <w:r>
-        <w:t>adato</w:t>
-      </w:r>
-      <w:proofErr w:type="spellEnd"/>
-      <w:r>
-        <w:t>(</w:t>
-      </w:r>
-      <w:proofErr w:type="spellStart"/>
-      <w:r>
-        <w:t>ka</w:t>
-      </w:r>
-      <w:proofErr w:type="spellEnd"/>
-      <w:r>
-        <w:t>)t!</w:t>
+        <w:t>jelöltük a felhasználótól beolvasandó adato(ka)t!</w:t>
       </w:r>
     </w:p>
     <w:p>
@@ -1305,6 +1663,26 @@
         <w:spacing w:line="240" w:lineRule="auto"/>
         <w:jc w:val="both"/>
         <w:rPr>
+          <w:sz w:val="28"/>
+          <w:szCs w:val="28"/>
+        </w:rPr>
+      </w:pPr>
+      <w:r>
+        <w:rPr>
+          <w:sz w:val="28"/>
+          <w:szCs w:val="28"/>
+        </w:rPr>
+        <w:br w:type="page"/>
+      </w:r>
+    </w:p>
+    <w:p>
+      <w:pPr>
+        <w:tabs>
+          <w:tab w:val="right" w:pos="9639"/>
+        </w:tabs>
+        <w:spacing w:line="276" w:lineRule="auto"/>
+        <w:jc w:val="both"/>
+        <w:rPr>
           <w:i/>
           <w:sz w:val="28"/>
           <w:szCs w:val="28"/>
@@ -1315,6 +1693,7 @@
           <w:sz w:val="28"/>
           <w:szCs w:val="28"/>
         </w:rPr>
+        <w:lastRenderedPageBreak/>
         <w:t>C) Műkorcsolya az olimpián</w:t>
       </w:r>
       <w:r>
@@ -1330,12 +1709,20 @@
           <w:sz w:val="28"/>
           <w:szCs w:val="28"/>
         </w:rPr>
-        <w:t>18 pont</w:t>
-      </w:r>
-    </w:p>
-    <w:p>
-      <w:pPr>
-        <w:spacing w:line="240" w:lineRule="auto"/>
+        <w:t>20</w:t>
+      </w:r>
+      <w:r>
+        <w:rPr>
+          <w:i/>
+          <w:sz w:val="28"/>
+          <w:szCs w:val="28"/>
+        </w:rPr>
+        <w:t xml:space="preserve"> pont</w:t>
+      </w:r>
+    </w:p>
+    <w:p>
+      <w:pPr>
+        <w:spacing w:line="276" w:lineRule="auto"/>
         <w:ind w:firstLine="425"/>
         <w:jc w:val="both"/>
         <w:rPr>
@@ -1360,6 +1747,21 @@
       </w:r>
       <w:r>
         <w:rPr>
+          <w:iCs/>
+          <w:sz w:val="28"/>
+          <w:szCs w:val="28"/>
+        </w:rPr>
+        <w:t>UTF</w:t>
+      </w:r>
+      <w:r>
+        <w:rPr>
+          <w:sz w:val="28"/>
+          <w:szCs w:val="28"/>
+        </w:rPr>
+        <w:t xml:space="preserve">-8 kódolású </w:t>
+      </w:r>
+      <w:r>
+        <w:rPr>
           <w:sz w:val="28"/>
           <w:szCs w:val="28"/>
         </w:rPr>
@@ -1375,7 +1777,7 @@
     </w:p>
     <w:p>
       <w:pPr>
-        <w:spacing w:line="240" w:lineRule="auto"/>
+        <w:spacing w:line="276" w:lineRule="auto"/>
         <w:ind w:firstLine="425"/>
         <w:jc w:val="center"/>
         <w:rPr>
@@ -1390,27 +1792,7 @@
           <w:sz w:val="28"/>
           <w:szCs w:val="28"/>
         </w:rPr>
-        <w:t xml:space="preserve">Karen </w:t>
-      </w:r>
-      <w:proofErr w:type="spellStart"/>
-      <w:proofErr w:type="gramStart"/>
-      <w:r>
-        <w:rPr>
-          <w:i/>
-          <w:sz w:val="28"/>
-          <w:szCs w:val="28"/>
-        </w:rPr>
-        <w:t>Chen;Egyesült</w:t>
-      </w:r>
-      <w:proofErr w:type="spellEnd"/>
-      <w:proofErr w:type="gramEnd"/>
-      <w:r>
-        <w:rPr>
-          <w:i/>
-          <w:sz w:val="28"/>
-          <w:szCs w:val="28"/>
-        </w:rPr>
-        <w:t xml:space="preserve"> Államok (USA);64,11;115,82</w:t>
+        <w:t>Karen Chen;Egyesült Államok (USA);64,11;115,82</w:t>
       </w:r>
     </w:p>
     <w:p>
@@ -1420,7 +1802,7 @@
           <w:ilvl w:val="0"/>
           <w:numId w:val="1"/>
         </w:numPr>
-        <w:spacing w:line="240" w:lineRule="auto"/>
+        <w:spacing w:line="276" w:lineRule="auto"/>
         <w:jc w:val="both"/>
         <w:rPr>
           <w:sz w:val="28"/>
@@ -1435,8 +1817,6 @@
         </w:rPr>
         <w:t xml:space="preserve">Karen </w:t>
       </w:r>
-      <w:proofErr w:type="spellStart"/>
-      <w:proofErr w:type="gramStart"/>
       <w:r>
         <w:rPr>
           <w:i/>
@@ -1445,15 +1825,13 @@
         </w:rPr>
         <w:t>Chen</w:t>
       </w:r>
-      <w:proofErr w:type="spellEnd"/>
-      <w:r>
-        <w:rPr>
-          <w:sz w:val="28"/>
-          <w:szCs w:val="28"/>
-        </w:rPr>
-        <w:t>:  A</w:t>
-      </w:r>
-      <w:proofErr w:type="gramEnd"/>
+      <w:r>
+        <w:rPr>
+          <w:sz w:val="28"/>
+          <w:szCs w:val="28"/>
+        </w:rPr>
+        <w:t>: A</w:t>
+      </w:r>
       <w:r>
         <w:rPr>
           <w:sz w:val="28"/>
@@ -1469,7 +1847,7 @@
           <w:ilvl w:val="0"/>
           <w:numId w:val="1"/>
         </w:numPr>
-        <w:spacing w:line="240" w:lineRule="auto"/>
+        <w:spacing w:line="276" w:lineRule="auto"/>
         <w:jc w:val="both"/>
         <w:rPr>
           <w:i/>
@@ -1508,7 +1886,7 @@
           <w:ilvl w:val="0"/>
           <w:numId w:val="1"/>
         </w:numPr>
-        <w:spacing w:line="240" w:lineRule="auto"/>
+        <w:spacing w:line="276" w:lineRule="auto"/>
         <w:jc w:val="both"/>
         <w:rPr>
           <w:i/>
@@ -1567,300 +1945,336 @@
           <w:ilvl w:val="0"/>
           <w:numId w:val="1"/>
         </w:numPr>
+        <w:spacing w:line="276" w:lineRule="auto"/>
+        <w:jc w:val="both"/>
+        <w:rPr>
+          <w:i/>
+          <w:sz w:val="28"/>
+          <w:szCs w:val="28"/>
+        </w:rPr>
+      </w:pPr>
+      <w:r>
+        <w:rPr>
+          <w:i/>
+          <w:sz w:val="28"/>
+          <w:szCs w:val="28"/>
+        </w:rPr>
+        <w:t xml:space="preserve">115,82: </w:t>
+      </w:r>
+      <w:r>
+        <w:rPr>
+          <w:sz w:val="28"/>
+          <w:szCs w:val="28"/>
+        </w:rPr>
+        <w:t xml:space="preserve">A Szabad </w:t>
+      </w:r>
+      <w:r>
+        <w:rPr>
+          <w:sz w:val="28"/>
+          <w:szCs w:val="28"/>
+        </w:rPr>
+        <w:t>p</w:t>
+      </w:r>
+      <w:r>
+        <w:rPr>
+          <w:sz w:val="28"/>
+          <w:szCs w:val="28"/>
+        </w:rPr>
+        <w:t>rogram alatt elért pontszám</w:t>
+      </w:r>
+    </w:p>
+    <w:p>
+      <w:pPr>
+        <w:spacing w:after="0" w:line="276" w:lineRule="auto"/>
+        <w:ind w:firstLine="425"/>
+        <w:jc w:val="both"/>
+        <w:rPr>
+          <w:sz w:val="28"/>
+          <w:szCs w:val="28"/>
+        </w:rPr>
+      </w:pPr>
+      <w:r>
+        <w:rPr>
+          <w:sz w:val="28"/>
+          <w:szCs w:val="28"/>
+        </w:rPr>
+        <w:t xml:space="preserve">Készítsen programot </w:t>
+      </w:r>
+      <w:r>
+        <w:rPr>
+          <w:i/>
+          <w:sz w:val="28"/>
+          <w:szCs w:val="28"/>
+        </w:rPr>
+        <w:t>mukorcsolya</w:t>
+      </w:r>
+      <w:r>
+        <w:rPr>
+          <w:i/>
+          <w:sz w:val="28"/>
+          <w:szCs w:val="28"/>
+        </w:rPr>
+        <w:t>.py</w:t>
+      </w:r>
+      <w:r>
+        <w:rPr>
+          <w:sz w:val="28"/>
+          <w:szCs w:val="28"/>
+        </w:rPr>
+        <w:t xml:space="preserve"> néven a leírások </w:t>
+      </w:r>
+      <w:r>
+        <w:rPr>
+          <w:sz w:val="28"/>
+          <w:szCs w:val="28"/>
+        </w:rPr>
+        <w:t xml:space="preserve">és a minta </w:t>
+      </w:r>
+      <w:r>
+        <w:rPr>
+          <w:sz w:val="28"/>
+          <w:szCs w:val="28"/>
+        </w:rPr>
+        <w:t>alapján!</w:t>
+      </w:r>
+    </w:p>
+    <w:p>
+      <w:pPr>
+        <w:spacing w:after="0" w:line="276" w:lineRule="auto"/>
+        <w:ind w:firstLine="425"/>
+        <w:jc w:val="both"/>
+        <w:rPr>
+          <w:sz w:val="28"/>
+          <w:szCs w:val="28"/>
+        </w:rPr>
+      </w:pPr>
+      <w:r>
+        <w:rPr>
+          <w:sz w:val="28"/>
+          <w:szCs w:val="28"/>
+        </w:rPr>
+        <w:t xml:space="preserve">Olvassa be a </w:t>
+      </w:r>
+      <w:r>
+        <w:rPr>
+          <w:i/>
+          <w:sz w:val="28"/>
+          <w:szCs w:val="28"/>
+        </w:rPr>
+        <w:t>mukorcsolya.csv</w:t>
+      </w:r>
+      <w:r>
+        <w:rPr>
+          <w:sz w:val="28"/>
+          <w:szCs w:val="28"/>
+        </w:rPr>
+        <w:t xml:space="preserve"> fájl tartalmát és osztály segítségével tárolja el az adatokat egy megfelelő adatszerkezetben! Ügyeljen, hogy a </w:t>
+      </w:r>
+      <w:r>
+        <w:rPr>
+          <w:sz w:val="28"/>
+          <w:szCs w:val="28"/>
+        </w:rPr>
+        <w:t>Python</w:t>
+      </w:r>
+      <w:r>
+        <w:rPr>
+          <w:sz w:val="28"/>
+          <w:szCs w:val="28"/>
+        </w:rPr>
+        <w:t xml:space="preserve"> tizedesjelként pontot használ vessző helyett.</w:t>
+      </w:r>
+      <w:r>
+        <w:rPr>
+          <w:sz w:val="28"/>
+          <w:szCs w:val="28"/>
+        </w:rPr>
+        <w:t xml:space="preserve"> Az utolsó osztály tulajdonság legyen az összesített pontszám! (Rövid Program pontszáma + Hosszú Program pontszáma)</w:t>
+      </w:r>
+    </w:p>
+    <w:p>
+      <w:pPr>
+        <w:spacing w:line="276" w:lineRule="auto"/>
+        <w:ind w:firstLine="425"/>
+        <w:jc w:val="both"/>
+        <w:rPr>
+          <w:sz w:val="28"/>
+          <w:szCs w:val="28"/>
+        </w:rPr>
+      </w:pPr>
+      <w:r>
+        <w:rPr>
+          <w:sz w:val="28"/>
+          <w:szCs w:val="28"/>
+        </w:rPr>
+        <w:t>Az osztályban készítsen olyan függvényt, amely kivágja a nemzet adatrészből a nemzet országkódját! Csak e függvény eredményét tárolja el az osztályba az egész adatrészét ne!</w:t>
+      </w:r>
+    </w:p>
+    <w:p>
+      <w:pPr>
+        <w:spacing w:line="276" w:lineRule="auto"/>
+        <w:ind w:firstLine="425"/>
+        <w:jc w:val="both"/>
+        <w:rPr>
+          <w:sz w:val="28"/>
+          <w:szCs w:val="28"/>
+        </w:rPr>
+      </w:pPr>
+      <w:r>
+        <w:rPr>
+          <w:sz w:val="28"/>
+          <w:szCs w:val="28"/>
+        </w:rPr>
+        <w:t xml:space="preserve">3. feladat: Írja ki a </w:t>
+      </w:r>
+      <w:r>
+        <w:rPr>
+          <w:sz w:val="28"/>
+          <w:szCs w:val="28"/>
+        </w:rPr>
+        <w:t>képernyőre,</w:t>
+      </w:r>
+      <w:r>
+        <w:rPr>
+          <w:sz w:val="28"/>
+          <w:szCs w:val="28"/>
+        </w:rPr>
+        <w:t xml:space="preserve"> hogy hány versenyző vehetett részt a Szabad programban!</w:t>
+      </w:r>
+    </w:p>
+    <w:p>
+      <w:pPr>
+        <w:spacing w:line="276" w:lineRule="auto"/>
+        <w:ind w:firstLine="425"/>
+        <w:jc w:val="both"/>
+        <w:rPr>
+          <w:sz w:val="28"/>
+          <w:szCs w:val="28"/>
+        </w:rPr>
+      </w:pPr>
+      <w:r>
+        <w:rPr>
+          <w:sz w:val="28"/>
+          <w:szCs w:val="28"/>
+        </w:rPr>
+        <w:t xml:space="preserve">4. feladat: Keresse meg azt a </w:t>
+      </w:r>
+      <w:r>
+        <w:rPr>
+          <w:sz w:val="28"/>
+          <w:szCs w:val="28"/>
+        </w:rPr>
+        <w:t>versenyzőt,</w:t>
+      </w:r>
+      <w:r>
+        <w:rPr>
+          <w:sz w:val="28"/>
+          <w:szCs w:val="28"/>
+        </w:rPr>
+        <w:t xml:space="preserve"> aki a legtöbb pontot érte el a Szabad program alatt, majd írja ki adatait a minta szerint!</w:t>
+      </w:r>
+    </w:p>
+    <w:p>
+      <w:pPr>
+        <w:spacing w:line="276" w:lineRule="auto"/>
+        <w:ind w:firstLine="425"/>
+        <w:jc w:val="both"/>
+        <w:rPr>
+          <w:sz w:val="28"/>
+          <w:szCs w:val="28"/>
+        </w:rPr>
+      </w:pPr>
+      <w:r>
+        <w:rPr>
+          <w:sz w:val="28"/>
+          <w:szCs w:val="28"/>
+        </w:rPr>
+        <w:t>5. feladat: Kérjen be a felhasználótól egy nemzet hárombetűs kódját, majd adja össze a versenyzők által elért össz</w:t>
+      </w:r>
+      <w:r>
+        <w:rPr>
+          <w:sz w:val="28"/>
+          <w:szCs w:val="28"/>
+        </w:rPr>
+        <w:t>e</w:t>
+      </w:r>
+      <w:r>
+        <w:rPr>
+          <w:sz w:val="28"/>
+          <w:szCs w:val="28"/>
+        </w:rPr>
+        <w:t xml:space="preserve">sített </w:t>
+      </w:r>
+      <w:r>
+        <w:rPr>
+          <w:sz w:val="28"/>
+          <w:szCs w:val="28"/>
+        </w:rPr>
+        <w:t>pontszámot (Rövid és Szabad program pontszámai)</w:t>
+      </w:r>
+    </w:p>
+    <w:p>
+      <w:pPr>
+        <w:spacing w:line="276" w:lineRule="auto"/>
+        <w:ind w:firstLine="425"/>
+        <w:jc w:val="both"/>
+        <w:rPr>
+          <w:sz w:val="28"/>
+          <w:szCs w:val="28"/>
+        </w:rPr>
+      </w:pPr>
+      <w:r>
+        <w:rPr>
+          <w:sz w:val="28"/>
+          <w:szCs w:val="28"/>
+        </w:rPr>
+        <w:t xml:space="preserve">6. feladat: Írja ki a három dobogóst </w:t>
+      </w:r>
+      <w:r>
+        <w:rPr>
+          <w:i/>
+          <w:sz w:val="28"/>
+          <w:szCs w:val="28"/>
+        </w:rPr>
+        <w:t>dobogo.csv</w:t>
+      </w:r>
+      <w:r>
+        <w:rPr>
+          <w:sz w:val="28"/>
+          <w:szCs w:val="28"/>
+        </w:rPr>
+        <w:t xml:space="preserve"> fájlba</w:t>
+      </w:r>
+      <w:r>
+        <w:rPr>
+          <w:sz w:val="28"/>
+          <w:szCs w:val="28"/>
+        </w:rPr>
+        <w:t xml:space="preserve"> UTF-8 kódolással</w:t>
+      </w:r>
+      <w:r>
+        <w:rPr>
+          <w:sz w:val="28"/>
+          <w:szCs w:val="28"/>
+        </w:rPr>
+        <w:t>. A kereséshez létrehozhat új listát, de a meglévőt is felhasználhatja!</w:t>
+      </w:r>
+    </w:p>
+    <w:p>
+      <w:pPr>
         <w:spacing w:line="240" w:lineRule="auto"/>
         <w:jc w:val="both"/>
         <w:rPr>
-          <w:i/>
-          <w:sz w:val="28"/>
-          <w:szCs w:val="28"/>
-        </w:rPr>
-      </w:pPr>
-      <w:r>
-        <w:rPr>
-          <w:i/>
-          <w:sz w:val="28"/>
-          <w:szCs w:val="28"/>
-        </w:rPr>
-        <w:t xml:space="preserve">115,82: </w:t>
-      </w:r>
-      <w:r>
-        <w:rPr>
-          <w:sz w:val="28"/>
-          <w:szCs w:val="28"/>
-        </w:rPr>
-        <w:t xml:space="preserve">A Szabad </w:t>
-      </w:r>
-      <w:r>
-        <w:rPr>
-          <w:sz w:val="28"/>
-          <w:szCs w:val="28"/>
-        </w:rPr>
-        <w:t>p</w:t>
-      </w:r>
-      <w:r>
-        <w:rPr>
-          <w:sz w:val="28"/>
-          <w:szCs w:val="28"/>
-        </w:rPr>
-        <w:t>rogram alatt elért pontszám</w:t>
-      </w:r>
-    </w:p>
-    <w:p>
-      <w:pPr>
-        <w:spacing w:line="240" w:lineRule="auto"/>
-        <w:ind w:firstLine="425"/>
-        <w:jc w:val="both"/>
-        <w:rPr>
-          <w:sz w:val="28"/>
-          <w:szCs w:val="28"/>
-        </w:rPr>
-      </w:pPr>
-      <w:r>
-        <w:rPr>
-          <w:sz w:val="28"/>
-          <w:szCs w:val="28"/>
-        </w:rPr>
-        <w:t xml:space="preserve">Készítsen programot </w:t>
-      </w:r>
-      <w:r>
-        <w:rPr>
-          <w:i/>
-          <w:sz w:val="28"/>
-          <w:szCs w:val="28"/>
-        </w:rPr>
-        <w:t>mukorcsolya</w:t>
-      </w:r>
-      <w:r>
-        <w:rPr>
-          <w:i/>
-          <w:sz w:val="28"/>
-          <w:szCs w:val="28"/>
-        </w:rPr>
-        <w:t>.py</w:t>
-      </w:r>
-      <w:r>
-        <w:rPr>
-          <w:sz w:val="28"/>
-          <w:szCs w:val="28"/>
-        </w:rPr>
-        <w:t xml:space="preserve"> néven a leírások </w:t>
-      </w:r>
-      <w:r>
-        <w:rPr>
-          <w:sz w:val="28"/>
-          <w:szCs w:val="28"/>
-        </w:rPr>
-        <w:t xml:space="preserve">és a minta </w:t>
-      </w:r>
-      <w:r>
-        <w:rPr>
-          <w:sz w:val="28"/>
-          <w:szCs w:val="28"/>
-        </w:rPr>
-        <w:t>alapján!</w:t>
-      </w:r>
-    </w:p>
-    <w:p>
-      <w:pPr>
-        <w:spacing w:line="240" w:lineRule="auto"/>
-        <w:ind w:firstLine="425"/>
-        <w:jc w:val="both"/>
-        <w:rPr>
-          <w:sz w:val="28"/>
-          <w:szCs w:val="28"/>
-        </w:rPr>
-      </w:pPr>
-      <w:r>
-        <w:rPr>
-          <w:sz w:val="28"/>
-          <w:szCs w:val="28"/>
-        </w:rPr>
-        <w:t xml:space="preserve">Olvassa be a </w:t>
-      </w:r>
-      <w:r>
-        <w:rPr>
-          <w:i/>
-          <w:sz w:val="28"/>
-          <w:szCs w:val="28"/>
-        </w:rPr>
-        <w:t>mukorcsolya.csv</w:t>
-      </w:r>
-      <w:r>
-        <w:rPr>
-          <w:sz w:val="28"/>
-          <w:szCs w:val="28"/>
-        </w:rPr>
-        <w:t xml:space="preserve"> fájl tartalmát és osztály segítségével tárolja el az adatokat egy megfelelő adatszerkezetben! Ügyeljen, hogy a </w:t>
-      </w:r>
-      <w:proofErr w:type="spellStart"/>
-      <w:r>
-        <w:rPr>
-          <w:sz w:val="28"/>
-          <w:szCs w:val="28"/>
-        </w:rPr>
-        <w:t>python</w:t>
-      </w:r>
-      <w:proofErr w:type="spellEnd"/>
-      <w:r>
-        <w:rPr>
-          <w:sz w:val="28"/>
-          <w:szCs w:val="28"/>
-        </w:rPr>
-        <w:t xml:space="preserve"> tizedesjelként pontot használ vessző helyett.</w:t>
-      </w:r>
-    </w:p>
-    <w:p>
-      <w:pPr>
-        <w:spacing w:line="240" w:lineRule="auto"/>
-        <w:ind w:firstLine="425"/>
-        <w:jc w:val="both"/>
-        <w:rPr>
-          <w:sz w:val="28"/>
-          <w:szCs w:val="28"/>
-        </w:rPr>
-      </w:pPr>
-      <w:r>
-        <w:rPr>
-          <w:sz w:val="28"/>
-          <w:szCs w:val="28"/>
-        </w:rPr>
-        <w:lastRenderedPageBreak/>
-        <w:t>Az osztályban készítsen olyan függvényt, amely kivágja a nemzet adatrészből a nemzet országkódját! Csak e függvény eredményét tárolja el az osztályba az egész adatrészét ne!</w:t>
-      </w:r>
-    </w:p>
-    <w:p>
-      <w:pPr>
-        <w:spacing w:line="240" w:lineRule="auto"/>
-        <w:ind w:firstLine="425"/>
-        <w:jc w:val="both"/>
-        <w:rPr>
-          <w:sz w:val="28"/>
-          <w:szCs w:val="28"/>
-        </w:rPr>
-      </w:pPr>
-      <w:r>
-        <w:rPr>
-          <w:sz w:val="28"/>
-          <w:szCs w:val="28"/>
-        </w:rPr>
-        <w:t xml:space="preserve">3. feladat: Írja ki a </w:t>
-      </w:r>
-      <w:proofErr w:type="gramStart"/>
-      <w:r>
-        <w:rPr>
-          <w:sz w:val="28"/>
-          <w:szCs w:val="28"/>
-        </w:rPr>
-        <w:t>képernyőre</w:t>
-      </w:r>
-      <w:proofErr w:type="gramEnd"/>
-      <w:r>
-        <w:rPr>
-          <w:sz w:val="28"/>
-          <w:szCs w:val="28"/>
-        </w:rPr>
-        <w:t xml:space="preserve"> hogy hány versenyző vehetett részt a Szabad programban!</w:t>
-      </w:r>
-    </w:p>
-    <w:p>
-      <w:pPr>
-        <w:spacing w:line="240" w:lineRule="auto"/>
-        <w:ind w:firstLine="425"/>
-        <w:jc w:val="both"/>
-        <w:rPr>
-          <w:sz w:val="28"/>
-          <w:szCs w:val="28"/>
-        </w:rPr>
-      </w:pPr>
-      <w:r>
-        <w:rPr>
-          <w:sz w:val="28"/>
-          <w:szCs w:val="28"/>
-        </w:rPr>
-        <w:t xml:space="preserve">4. feladat: Keresse meg azt a </w:t>
-      </w:r>
-      <w:proofErr w:type="gramStart"/>
-      <w:r>
-        <w:rPr>
-          <w:sz w:val="28"/>
-          <w:szCs w:val="28"/>
-        </w:rPr>
-        <w:t>versenyzőt</w:t>
-      </w:r>
-      <w:proofErr w:type="gramEnd"/>
-      <w:r>
-        <w:rPr>
-          <w:sz w:val="28"/>
-          <w:szCs w:val="28"/>
-        </w:rPr>
-        <w:t xml:space="preserve"> aki a legtöbb pontot érte el a Szabad program alatt, majd írja ki adatait a minta szerint!</w:t>
-      </w:r>
-    </w:p>
-    <w:p>
-      <w:pPr>
-        <w:spacing w:line="240" w:lineRule="auto"/>
-        <w:ind w:firstLine="425"/>
-        <w:jc w:val="both"/>
-        <w:rPr>
-          <w:sz w:val="28"/>
-          <w:szCs w:val="28"/>
-        </w:rPr>
-      </w:pPr>
-      <w:r>
-        <w:rPr>
-          <w:sz w:val="28"/>
-          <w:szCs w:val="28"/>
-        </w:rPr>
-        <w:t xml:space="preserve">5. feladat: Kérjen be a felhasználótól egy nemzet hárombetűs kódját, majd adja össze a versenyzők által elért </w:t>
-      </w:r>
-      <w:proofErr w:type="spellStart"/>
-      <w:r>
-        <w:rPr>
-          <w:sz w:val="28"/>
-          <w:szCs w:val="28"/>
-        </w:rPr>
-        <w:t>összpontszámot</w:t>
-      </w:r>
-      <w:proofErr w:type="spellEnd"/>
-      <w:r>
-        <w:rPr>
-          <w:sz w:val="28"/>
-          <w:szCs w:val="28"/>
-        </w:rPr>
-        <w:t xml:space="preserve"> (Rövid és Szabad program pontszámai)</w:t>
-      </w:r>
-    </w:p>
-    <w:p>
-      <w:pPr>
-        <w:spacing w:line="240" w:lineRule="auto"/>
-        <w:ind w:firstLine="425"/>
-        <w:jc w:val="both"/>
-        <w:rPr>
-          <w:sz w:val="28"/>
-          <w:szCs w:val="28"/>
-        </w:rPr>
-      </w:pPr>
-      <w:r>
-        <w:rPr>
-          <w:sz w:val="28"/>
-          <w:szCs w:val="28"/>
-        </w:rPr>
-        <w:t xml:space="preserve">6. feladat: Írja ki a három dobogóst </w:t>
-      </w:r>
-      <w:r>
-        <w:rPr>
-          <w:i/>
-          <w:sz w:val="28"/>
-          <w:szCs w:val="28"/>
-        </w:rPr>
-        <w:t>dobogo.csv</w:t>
-      </w:r>
-      <w:r>
-        <w:rPr>
-          <w:sz w:val="28"/>
-          <w:szCs w:val="28"/>
-        </w:rPr>
-        <w:t xml:space="preserve"> fájlba. A kereséshez létrehozhat új listát, de a meglévőt is felhasználhatja!</w:t>
+          <w:sz w:val="28"/>
+          <w:szCs w:val="28"/>
+        </w:rPr>
+      </w:pPr>
+      <w:r>
+        <w:rPr>
+          <w:sz w:val="28"/>
+          <w:szCs w:val="28"/>
+        </w:rPr>
+        <w:br w:type="page"/>
       </w:r>
     </w:p>
     <w:p>
@@ -1877,6 +2291,7 @@
           <w:sz w:val="28"/>
           <w:szCs w:val="28"/>
         </w:rPr>
+        <w:lastRenderedPageBreak/>
         <w:t>Minta az alkalmazáshoz:</w:t>
       </w:r>
     </w:p>
@@ -1983,33 +2398,8 @@
           <w:sz w:val="28"/>
           <w:szCs w:val="28"/>
         </w:rPr>
-        <w:t xml:space="preserve">Versenyző: </w:t>
-      </w:r>
-      <w:proofErr w:type="spellStart"/>
-      <w:r>
-        <w:rPr>
-          <w:sz w:val="28"/>
-          <w:szCs w:val="28"/>
-        </w:rPr>
-        <w:t>Alekszandra</w:t>
-      </w:r>
-      <w:proofErr w:type="spellEnd"/>
-      <w:r>
-        <w:rPr>
-          <w:sz w:val="28"/>
-          <w:szCs w:val="28"/>
-        </w:rPr>
-        <w:t xml:space="preserve"> </w:t>
-      </w:r>
-      <w:proofErr w:type="spellStart"/>
-      <w:r>
-        <w:rPr>
-          <w:sz w:val="28"/>
-          <w:szCs w:val="28"/>
-        </w:rPr>
-        <w:t>Truszova</w:t>
-      </w:r>
-      <w:proofErr w:type="spellEnd"/>
+        <w:t>Versenyző: Alekszandra Truszova</w:t>
+      </w:r>
     </w:p>
     <w:p>
       <w:pPr>
@@ -2142,15 +2532,13 @@
         </w:rPr>
         <w:t xml:space="preserve">5. feladat: Melyik nemzet </w:t>
       </w:r>
-      <w:proofErr w:type="spellStart"/>
-      <w:r>
-        <w:rPr>
-          <w:sz w:val="28"/>
-          <w:szCs w:val="28"/>
-        </w:rPr>
-        <w:t>összpontszámát</w:t>
-      </w:r>
-      <w:proofErr w:type="spellEnd"/>
+      <w:r>
+        <w:rPr>
+          <w:sz w:val="28"/>
+          <w:szCs w:val="28"/>
+        </w:rPr>
+        <w:t>összesített pontszámát</w:t>
+      </w:r>
       <w:r>
         <w:rPr>
           <w:sz w:val="28"/>
@@ -2244,8 +2632,6 @@
     <w:p>
       <w:r>
         <w:tab/>
-      </w:r>
-      <w:r>
         <w:t xml:space="preserve">A mintában </w:t>
       </w:r>
       <w:r>
@@ -2256,23 +2642,7 @@
         <w:t xml:space="preserve">félkövér és dőlt formázással </w:t>
       </w:r>
       <w:r>
-        <w:t xml:space="preserve">jelöltük a felhasználótól beolvasandó </w:t>
-      </w:r>
-      <w:proofErr w:type="spellStart"/>
-      <w:r>
-        <w:t>adato</w:t>
-      </w:r>
-      <w:proofErr w:type="spellEnd"/>
-      <w:r>
-        <w:t>(</w:t>
-      </w:r>
-      <w:proofErr w:type="spellStart"/>
-      <w:r>
-        <w:t>ka</w:t>
-      </w:r>
-      <w:proofErr w:type="spellEnd"/>
-      <w:r>
-        <w:t>)t!</w:t>
+        <w:t>jelöltük a felhasználótól beolvasandó adato(ka)t!</w:t>
       </w:r>
     </w:p>
     <w:p>
@@ -2294,17 +2664,8 @@
           <w:sz w:val="28"/>
           <w:szCs w:val="28"/>
         </w:rPr>
-        <w:t>v-</w:t>
-      </w:r>
-      <w:proofErr w:type="spellStart"/>
-      <w:r>
-        <w:rPr>
-          <w:sz w:val="28"/>
-          <w:szCs w:val="28"/>
-        </w:rPr>
-        <w:t>hez</w:t>
-      </w:r>
-      <w:proofErr w:type="spellEnd"/>
+        <w:t>v-hez</w:t>
+      </w:r>
       <w:r>
         <w:rPr>
           <w:sz w:val="28"/>
@@ -2327,24 +2688,13 @@
           <w:szCs w:val="28"/>
         </w:rPr>
       </w:pPr>
-      <w:proofErr w:type="spellStart"/>
-      <w:proofErr w:type="gramStart"/>
-      <w:r>
-        <w:rPr>
-          <w:sz w:val="28"/>
-          <w:szCs w:val="28"/>
-        </w:rPr>
-        <w:t>Nev;Nemzet</w:t>
-      </w:r>
-      <w:proofErr w:type="gramEnd"/>
-      <w:r>
-        <w:rPr>
-          <w:sz w:val="28"/>
-          <w:szCs w:val="28"/>
-        </w:rPr>
-        <w:t>;Helyezes;Osszesites;RovidProgram;SzabadProgram</w:t>
-      </w:r>
-      <w:proofErr w:type="spellEnd"/>
+      <w:r>
+        <w:rPr>
+          <w:sz w:val="28"/>
+          <w:szCs w:val="28"/>
+        </w:rPr>
+        <w:t>Nev;Nemzet;Helyezes;Osszesites;RovidProgram;SzabadProgram</w:t>
+      </w:r>
     </w:p>
     <w:p>
       <w:pPr>
@@ -2365,23 +2715,7 @@
           <w:sz w:val="28"/>
           <w:szCs w:val="28"/>
         </w:rPr>
-        <w:t xml:space="preserve">Anna </w:t>
-      </w:r>
-      <w:proofErr w:type="gramStart"/>
-      <w:r>
-        <w:rPr>
-          <w:sz w:val="28"/>
-          <w:szCs w:val="28"/>
-        </w:rPr>
-        <w:t>Scserbakova;ROC</w:t>
-      </w:r>
-      <w:proofErr w:type="gramEnd"/>
-      <w:r>
-        <w:rPr>
-          <w:sz w:val="28"/>
-          <w:szCs w:val="28"/>
-        </w:rPr>
-        <w:t>;1;255.95;80.2;175.75</w:t>
+        <w:t>Anna Scserbakova;ROC;1;255.95;80.2;175.75</w:t>
       </w:r>
     </w:p>
     <w:p>
@@ -2398,37 +2732,12 @@
           <w:szCs w:val="28"/>
         </w:rPr>
       </w:pPr>
-      <w:proofErr w:type="spellStart"/>
-      <w:r>
-        <w:rPr>
-          <w:sz w:val="28"/>
-          <w:szCs w:val="28"/>
-        </w:rPr>
-        <w:t>Alekszandra</w:t>
-      </w:r>
-      <w:proofErr w:type="spellEnd"/>
-      <w:r>
-        <w:rPr>
-          <w:sz w:val="28"/>
-          <w:szCs w:val="28"/>
-        </w:rPr>
-        <w:t xml:space="preserve"> </w:t>
-      </w:r>
-      <w:proofErr w:type="gramStart"/>
-      <w:r>
-        <w:rPr>
-          <w:sz w:val="28"/>
-          <w:szCs w:val="28"/>
-        </w:rPr>
-        <w:t>Truszova;ROC</w:t>
-      </w:r>
-      <w:proofErr w:type="gramEnd"/>
-      <w:r>
-        <w:rPr>
-          <w:sz w:val="28"/>
-          <w:szCs w:val="28"/>
-        </w:rPr>
-        <w:t>;2;251.73;74.6;177.13</w:t>
+      <w:r>
+        <w:rPr>
+          <w:sz w:val="28"/>
+          <w:szCs w:val="28"/>
+        </w:rPr>
+        <w:t>Alekszandra Truszova;ROC;2;251.73;74.6;177.13</w:t>
       </w:r>
     </w:p>
     <w:p>
@@ -2445,63 +2754,28 @@
           <w:szCs w:val="28"/>
         </w:rPr>
       </w:pPr>
-      <w:proofErr w:type="spellStart"/>
-      <w:r>
-        <w:rPr>
-          <w:sz w:val="28"/>
-          <w:szCs w:val="28"/>
-        </w:rPr>
-        <w:t>Kaori</w:t>
-      </w:r>
-      <w:proofErr w:type="spellEnd"/>
-      <w:r>
-        <w:rPr>
-          <w:sz w:val="28"/>
-          <w:szCs w:val="28"/>
-        </w:rPr>
-        <w:t xml:space="preserve"> </w:t>
-      </w:r>
-      <w:proofErr w:type="gramStart"/>
-      <w:r>
-        <w:rPr>
-          <w:sz w:val="28"/>
-          <w:szCs w:val="28"/>
-        </w:rPr>
-        <w:t>Sakamoto;JPN</w:t>
-      </w:r>
-      <w:proofErr w:type="gramEnd"/>
-      <w:r>
-        <w:rPr>
-          <w:sz w:val="28"/>
-          <w:szCs w:val="28"/>
-        </w:rPr>
-        <w:t>;3;233.13;79.84;153.29</w:t>
-      </w:r>
-    </w:p>
-    <w:p>
-      <w:pPr>
-        <w:pBdr>
-          <w:top w:val="single" w:sz="4" w:space="1" w:color="auto"/>
-          <w:left w:val="single" w:sz="4" w:space="4" w:color="auto"/>
-          <w:bottom w:val="single" w:sz="4" w:space="1" w:color="auto"/>
-          <w:right w:val="single" w:sz="4" w:space="4" w:color="auto"/>
-        </w:pBdr>
-        <w:ind w:left="680" w:right="680"/>
-        <w:rPr>
-          <w:sz w:val="28"/>
-          <w:szCs w:val="28"/>
-        </w:rPr>
-      </w:pPr>
+      <w:r>
+        <w:rPr>
+          <w:sz w:val="28"/>
+          <w:szCs w:val="28"/>
+        </w:rPr>
+        <w:t>Kaori Sakamoto;JPN;3;233.13;79.84;153.29</w:t>
+      </w:r>
+    </w:p>
+    <w:p>
+      <w:r>
+        <w:br w:type="page"/>
+      </w:r>
     </w:p>
     <w:tbl>
       <w:tblPr>
         <w:tblStyle w:val="Rcsostblzat"/>
-        <w:tblW w:w="0" w:type="auto"/>
+        <w:tblW w:w="9918" w:type="dxa"/>
         <w:tblLook w:val="04A0" w:firstRow="1" w:lastRow="0" w:firstColumn="1" w:lastColumn="0" w:noHBand="0" w:noVBand="1"/>
       </w:tblPr>
       <w:tblGrid>
         <w:gridCol w:w="8784"/>
-        <w:gridCol w:w="952"/>
+        <w:gridCol w:w="1134"/>
       </w:tblGrid>
       <w:tr>
         <w:tc>
@@ -2517,31 +2791,26 @@
             </w:pPr>
             <w:r>
               <w:rPr>
+                <w:b/>
+                <w:bCs/>
                 <w:sz w:val="24"/>
                 <w:szCs w:val="24"/>
               </w:rPr>
               <w:lastRenderedPageBreak/>
-              <w:t>1.</w:t>
-            </w:r>
-            <w:r>
-              <w:rPr>
-                <w:sz w:val="24"/>
-                <w:szCs w:val="24"/>
-              </w:rPr>
-              <w:t xml:space="preserve"> </w:t>
-            </w:r>
-            <w:r>
-              <w:rPr>
-                <w:sz w:val="24"/>
-                <w:szCs w:val="24"/>
-              </w:rPr>
-              <w:t>feladat: Átváltás</w:t>
-            </w:r>
-          </w:p>
-        </w:tc>
-        <w:tc>
-          <w:tcPr>
-            <w:tcW w:w="952" w:type="dxa"/>
+              <w:t>1. feladat</w:t>
+            </w:r>
+            <w:r>
+              <w:rPr>
+                <w:sz w:val="24"/>
+                <w:szCs w:val="24"/>
+              </w:rPr>
+              <w:t>: Átváltás</w:t>
+            </w:r>
+          </w:p>
+        </w:tc>
+        <w:tc>
+          <w:tcPr>
+            <w:tcW w:w="1134" w:type="dxa"/>
           </w:tcPr>
           <w:p>
             <w:pPr>
@@ -2576,21 +2845,28 @@
         </w:tc>
         <w:tc>
           <w:tcPr>
-            <w:tcW w:w="952" w:type="dxa"/>
-          </w:tcPr>
-          <w:p>
-            <w:pPr>
-              <w:rPr>
-                <w:sz w:val="24"/>
-                <w:szCs w:val="24"/>
-              </w:rPr>
-            </w:pPr>
-            <w:r>
-              <w:rPr>
-                <w:sz w:val="24"/>
-                <w:szCs w:val="24"/>
-              </w:rPr>
-              <w:t>1 pont</w:t>
+            <w:tcW w:w="1134" w:type="dxa"/>
+          </w:tcPr>
+          <w:p>
+            <w:pPr>
+              <w:rPr>
+                <w:sz w:val="24"/>
+                <w:szCs w:val="24"/>
+              </w:rPr>
+            </w:pPr>
+            <w:r>
+              <w:rPr>
+                <w:sz w:val="24"/>
+                <w:szCs w:val="24"/>
+              </w:rPr>
+              <w:t>2</w:t>
+            </w:r>
+            <w:r>
+              <w:rPr>
+                <w:sz w:val="24"/>
+                <w:szCs w:val="24"/>
+              </w:rPr>
+              <w:t xml:space="preserve"> pont</w:t>
             </w:r>
           </w:p>
         </w:tc>
@@ -2607,21 +2883,33 @@
                 <w:szCs w:val="24"/>
               </w:rPr>
             </w:pPr>
-            <w:bookmarkStart w:id="0" w:name="_GoBack"/>
-            <w:bookmarkEnd w:id="0"/>
-          </w:p>
-        </w:tc>
-        <w:tc>
-          <w:tcPr>
-            <w:tcW w:w="952" w:type="dxa"/>
-          </w:tcPr>
-          <w:p>
-            <w:pPr>
-              <w:rPr>
-                <w:sz w:val="24"/>
-                <w:szCs w:val="24"/>
-              </w:rPr>
-            </w:pPr>
+            <w:r>
+              <w:rPr>
+                <w:sz w:val="24"/>
+                <w:szCs w:val="24"/>
+              </w:rPr>
+              <w:t>Helyes adat kiírása</w:t>
+            </w:r>
+          </w:p>
+        </w:tc>
+        <w:tc>
+          <w:tcPr>
+            <w:tcW w:w="1134" w:type="dxa"/>
+          </w:tcPr>
+          <w:p>
+            <w:pPr>
+              <w:rPr>
+                <w:sz w:val="24"/>
+                <w:szCs w:val="24"/>
+              </w:rPr>
+            </w:pPr>
+            <w:r>
+              <w:rPr>
+                <w:sz w:val="24"/>
+                <w:szCs w:val="24"/>
+              </w:rPr>
+              <w:t>1 pont</w:t>
+            </w:r>
           </w:p>
         </w:tc>
       </w:tr>
@@ -2637,19 +2925,33 @@
                 <w:szCs w:val="24"/>
               </w:rPr>
             </w:pPr>
-          </w:p>
-        </w:tc>
-        <w:tc>
-          <w:tcPr>
-            <w:tcW w:w="952" w:type="dxa"/>
-          </w:tcPr>
-          <w:p>
-            <w:pPr>
-              <w:rPr>
-                <w:sz w:val="24"/>
-                <w:szCs w:val="24"/>
-              </w:rPr>
-            </w:pPr>
+            <w:r>
+              <w:rPr>
+                <w:sz w:val="24"/>
+                <w:szCs w:val="24"/>
+              </w:rPr>
+              <w:t>Kerekítés két tizedesjegyre (minta szerint)</w:t>
+            </w:r>
+          </w:p>
+        </w:tc>
+        <w:tc>
+          <w:tcPr>
+            <w:tcW w:w="1134" w:type="dxa"/>
+          </w:tcPr>
+          <w:p>
+            <w:pPr>
+              <w:rPr>
+                <w:sz w:val="24"/>
+                <w:szCs w:val="24"/>
+              </w:rPr>
+            </w:pPr>
+            <w:r>
+              <w:rPr>
+                <w:sz w:val="24"/>
+                <w:szCs w:val="24"/>
+              </w:rPr>
+              <w:t>1 pont</w:t>
+            </w:r>
           </w:p>
         </w:tc>
       </w:tr>
@@ -2665,19 +2967,33 @@
                 <w:szCs w:val="24"/>
               </w:rPr>
             </w:pPr>
-          </w:p>
-        </w:tc>
-        <w:tc>
-          <w:tcPr>
-            <w:tcW w:w="952" w:type="dxa"/>
-          </w:tcPr>
-          <w:p>
-            <w:pPr>
-              <w:rPr>
-                <w:sz w:val="24"/>
-                <w:szCs w:val="24"/>
-              </w:rPr>
-            </w:pPr>
+            <w:r>
+              <w:rPr>
+                <w:sz w:val="24"/>
+                <w:szCs w:val="24"/>
+              </w:rPr>
+              <w:t>Szöveg minta szerinti kiírása</w:t>
+            </w:r>
+          </w:p>
+        </w:tc>
+        <w:tc>
+          <w:tcPr>
+            <w:tcW w:w="1134" w:type="dxa"/>
+          </w:tcPr>
+          <w:p>
+            <w:pPr>
+              <w:rPr>
+                <w:sz w:val="24"/>
+                <w:szCs w:val="24"/>
+              </w:rPr>
+            </w:pPr>
+            <w:r>
+              <w:rPr>
+                <w:sz w:val="24"/>
+                <w:szCs w:val="24"/>
+              </w:rPr>
+              <w:t>2 pont</w:t>
+            </w:r>
           </w:p>
         </w:tc>
       </w:tr>
@@ -2688,24 +3004,45 @@
           </w:tcPr>
           <w:p>
             <w:pPr>
-              <w:rPr>
-                <w:sz w:val="24"/>
-                <w:szCs w:val="24"/>
-              </w:rPr>
-            </w:pPr>
-          </w:p>
-        </w:tc>
-        <w:tc>
-          <w:tcPr>
-            <w:tcW w:w="952" w:type="dxa"/>
-          </w:tcPr>
-          <w:p>
-            <w:pPr>
-              <w:rPr>
-                <w:sz w:val="24"/>
-                <w:szCs w:val="24"/>
-              </w:rPr>
-            </w:pPr>
+              <w:tabs>
+                <w:tab w:val="left" w:leader="hyphen" w:pos="5670"/>
+              </w:tabs>
+              <w:rPr>
+                <w:sz w:val="24"/>
+                <w:szCs w:val="24"/>
+              </w:rPr>
+            </w:pPr>
+            <w:r>
+              <w:rPr>
+                <w:sz w:val="24"/>
+                <w:szCs w:val="24"/>
+              </w:rPr>
+              <w:tab/>
+            </w:r>
+          </w:p>
+        </w:tc>
+        <w:tc>
+          <w:tcPr>
+            <w:tcW w:w="1134" w:type="dxa"/>
+          </w:tcPr>
+          <w:p>
+            <w:pPr>
+              <w:rPr>
+                <w:b/>
+                <w:bCs/>
+                <w:sz w:val="24"/>
+                <w:szCs w:val="24"/>
+              </w:rPr>
+            </w:pPr>
+            <w:r>
+              <w:rPr>
+                <w:b/>
+                <w:bCs/>
+                <w:sz w:val="24"/>
+                <w:szCs w:val="24"/>
+              </w:rPr>
+              <w:t>6 pont</w:t>
+            </w:r>
           </w:p>
         </w:tc>
       </w:tr>
@@ -2721,11 +3058,27 @@
                 <w:szCs w:val="24"/>
               </w:rPr>
             </w:pPr>
-          </w:p>
-        </w:tc>
-        <w:tc>
-          <w:tcPr>
-            <w:tcW w:w="952" w:type="dxa"/>
+            <w:r>
+              <w:rPr>
+                <w:b/>
+                <w:bCs/>
+                <w:sz w:val="24"/>
+                <w:szCs w:val="24"/>
+              </w:rPr>
+              <w:t>2. feladat</w:t>
+            </w:r>
+            <w:r>
+              <w:rPr>
+                <w:sz w:val="24"/>
+                <w:szCs w:val="24"/>
+              </w:rPr>
+              <w:t>: Egyszerű számológép</w:t>
+            </w:r>
+          </w:p>
+        </w:tc>
+        <w:tc>
+          <w:tcPr>
+            <w:tcW w:w="1134" w:type="dxa"/>
           </w:tcPr>
           <w:p>
             <w:pPr>
@@ -2749,19 +3102,1450 @@
                 <w:szCs w:val="24"/>
               </w:rPr>
             </w:pPr>
-          </w:p>
-        </w:tc>
-        <w:tc>
-          <w:tcPr>
-            <w:tcW w:w="952" w:type="dxa"/>
-          </w:tcPr>
-          <w:p>
-            <w:pPr>
-              <w:rPr>
-                <w:sz w:val="24"/>
-                <w:szCs w:val="24"/>
-              </w:rPr>
-            </w:pPr>
+            <w:r>
+              <w:rPr>
+                <w:i/>
+                <w:iCs/>
+                <w:sz w:val="24"/>
+                <w:szCs w:val="24"/>
+              </w:rPr>
+              <w:t>Szambekeres</w:t>
+            </w:r>
+            <w:r>
+              <w:rPr>
+                <w:sz w:val="24"/>
+                <w:szCs w:val="24"/>
+              </w:rPr>
+              <w:t xml:space="preserve"> függvény paraméter kiegészítése</w:t>
+            </w:r>
+          </w:p>
+        </w:tc>
+        <w:tc>
+          <w:tcPr>
+            <w:tcW w:w="1134" w:type="dxa"/>
+          </w:tcPr>
+          <w:p>
+            <w:pPr>
+              <w:rPr>
+                <w:sz w:val="24"/>
+                <w:szCs w:val="24"/>
+              </w:rPr>
+            </w:pPr>
+            <w:r>
+              <w:rPr>
+                <w:sz w:val="24"/>
+                <w:szCs w:val="24"/>
+              </w:rPr>
+              <w:t>1 pont</w:t>
+            </w:r>
+          </w:p>
+        </w:tc>
+      </w:tr>
+      <w:tr>
+        <w:tc>
+          <w:tcPr>
+            <w:tcW w:w="8784" w:type="dxa"/>
+          </w:tcPr>
+          <w:p>
+            <w:pPr>
+              <w:rPr>
+                <w:sz w:val="24"/>
+                <w:szCs w:val="24"/>
+              </w:rPr>
+            </w:pPr>
+            <w:r>
+              <w:rPr>
+                <w:sz w:val="24"/>
+                <w:szCs w:val="24"/>
+              </w:rPr>
+              <w:t>Menü elkészítése (minta szerint, behúzással, sortöréssel)</w:t>
+            </w:r>
+          </w:p>
+        </w:tc>
+        <w:tc>
+          <w:tcPr>
+            <w:tcW w:w="1134" w:type="dxa"/>
+          </w:tcPr>
+          <w:p>
+            <w:pPr>
+              <w:rPr>
+                <w:sz w:val="24"/>
+                <w:szCs w:val="24"/>
+              </w:rPr>
+            </w:pPr>
+            <w:r>
+              <w:rPr>
+                <w:sz w:val="24"/>
+                <w:szCs w:val="24"/>
+              </w:rPr>
+              <w:t>2</w:t>
+            </w:r>
+            <w:r>
+              <w:rPr>
+                <w:sz w:val="24"/>
+                <w:szCs w:val="24"/>
+              </w:rPr>
+              <w:t xml:space="preserve"> pont</w:t>
+            </w:r>
+          </w:p>
+        </w:tc>
+      </w:tr>
+      <w:tr>
+        <w:tc>
+          <w:tcPr>
+            <w:tcW w:w="8784" w:type="dxa"/>
+          </w:tcPr>
+          <w:p>
+            <w:pPr>
+              <w:rPr>
+                <w:sz w:val="24"/>
+                <w:szCs w:val="24"/>
+              </w:rPr>
+            </w:pPr>
+            <w:r>
+              <w:rPr>
+                <w:sz w:val="24"/>
+                <w:szCs w:val="24"/>
+              </w:rPr>
+              <w:t>Felhasználó menüválasztás bekérése és futtatása helyes értékig</w:t>
+            </w:r>
+          </w:p>
+        </w:tc>
+        <w:tc>
+          <w:tcPr>
+            <w:tcW w:w="1134" w:type="dxa"/>
+          </w:tcPr>
+          <w:p>
+            <w:pPr>
+              <w:rPr>
+                <w:sz w:val="24"/>
+                <w:szCs w:val="24"/>
+              </w:rPr>
+            </w:pPr>
+            <w:r>
+              <w:rPr>
+                <w:sz w:val="24"/>
+                <w:szCs w:val="24"/>
+              </w:rPr>
+              <w:t>2</w:t>
+            </w:r>
+            <w:r>
+              <w:rPr>
+                <w:sz w:val="24"/>
+                <w:szCs w:val="24"/>
+              </w:rPr>
+              <w:t xml:space="preserve"> pont</w:t>
+            </w:r>
+          </w:p>
+        </w:tc>
+      </w:tr>
+      <w:tr>
+        <w:tc>
+          <w:tcPr>
+            <w:tcW w:w="8784" w:type="dxa"/>
+          </w:tcPr>
+          <w:p>
+            <w:pPr>
+              <w:rPr>
+                <w:sz w:val="24"/>
+                <w:szCs w:val="24"/>
+              </w:rPr>
+            </w:pPr>
+            <w:r>
+              <w:rPr>
+                <w:i/>
+                <w:iCs/>
+                <w:sz w:val="24"/>
+                <w:szCs w:val="24"/>
+              </w:rPr>
+              <w:t xml:space="preserve">Muvelet_valasztas </w:t>
+            </w:r>
+            <w:r>
+              <w:rPr>
+                <w:sz w:val="24"/>
+                <w:szCs w:val="24"/>
+              </w:rPr>
+              <w:t>függvény értéket ad vissza (return)</w:t>
+            </w:r>
+          </w:p>
+        </w:tc>
+        <w:tc>
+          <w:tcPr>
+            <w:tcW w:w="1134" w:type="dxa"/>
+          </w:tcPr>
+          <w:p>
+            <w:pPr>
+              <w:rPr>
+                <w:sz w:val="24"/>
+                <w:szCs w:val="24"/>
+              </w:rPr>
+            </w:pPr>
+            <w:r>
+              <w:rPr>
+                <w:sz w:val="24"/>
+                <w:szCs w:val="24"/>
+              </w:rPr>
+              <w:t>1 pont</w:t>
+            </w:r>
+          </w:p>
+        </w:tc>
+      </w:tr>
+      <w:tr>
+        <w:tc>
+          <w:tcPr>
+            <w:tcW w:w="8784" w:type="dxa"/>
+          </w:tcPr>
+          <w:p>
+            <w:pPr>
+              <w:rPr>
+                <w:sz w:val="24"/>
+                <w:szCs w:val="24"/>
+              </w:rPr>
+            </w:pPr>
+            <w:r>
+              <w:rPr>
+                <w:i/>
+                <w:iCs/>
+                <w:sz w:val="24"/>
+                <w:szCs w:val="24"/>
+              </w:rPr>
+              <w:t>Muvelet</w:t>
+            </w:r>
+            <w:r>
+              <w:rPr>
+                <w:sz w:val="24"/>
+                <w:szCs w:val="24"/>
+              </w:rPr>
+              <w:t xml:space="preserve"> függvény helyes paraméterek</w:t>
+            </w:r>
+          </w:p>
+        </w:tc>
+        <w:tc>
+          <w:tcPr>
+            <w:tcW w:w="1134" w:type="dxa"/>
+          </w:tcPr>
+          <w:p>
+            <w:pPr>
+              <w:rPr>
+                <w:sz w:val="24"/>
+                <w:szCs w:val="24"/>
+              </w:rPr>
+            </w:pPr>
+            <w:r>
+              <w:rPr>
+                <w:sz w:val="24"/>
+                <w:szCs w:val="24"/>
+              </w:rPr>
+              <w:t>1 pont</w:t>
+            </w:r>
+          </w:p>
+        </w:tc>
+      </w:tr>
+      <w:tr>
+        <w:tc>
+          <w:tcPr>
+            <w:tcW w:w="8784" w:type="dxa"/>
+          </w:tcPr>
+          <w:p>
+            <w:pPr>
+              <w:rPr>
+                <w:sz w:val="24"/>
+                <w:szCs w:val="24"/>
+              </w:rPr>
+            </w:pPr>
+            <w:r>
+              <w:rPr>
+                <w:i/>
+                <w:iCs/>
+                <w:sz w:val="24"/>
+                <w:szCs w:val="24"/>
+              </w:rPr>
+              <w:t>Muvelet</w:t>
+            </w:r>
+            <w:r>
+              <w:rPr>
+                <w:sz w:val="24"/>
+                <w:szCs w:val="24"/>
+              </w:rPr>
+              <w:t xml:space="preserve"> függvény helyes műveletek</w:t>
+            </w:r>
+          </w:p>
+        </w:tc>
+        <w:tc>
+          <w:tcPr>
+            <w:tcW w:w="1134" w:type="dxa"/>
+          </w:tcPr>
+          <w:p>
+            <w:pPr>
+              <w:rPr>
+                <w:sz w:val="24"/>
+                <w:szCs w:val="24"/>
+              </w:rPr>
+            </w:pPr>
+            <w:r>
+              <w:rPr>
+                <w:sz w:val="24"/>
+                <w:szCs w:val="24"/>
+              </w:rPr>
+              <w:t>2</w:t>
+            </w:r>
+            <w:r>
+              <w:rPr>
+                <w:sz w:val="24"/>
+                <w:szCs w:val="24"/>
+              </w:rPr>
+              <w:t xml:space="preserve"> pont</w:t>
+            </w:r>
+          </w:p>
+        </w:tc>
+      </w:tr>
+      <w:tr>
+        <w:tc>
+          <w:tcPr>
+            <w:tcW w:w="8784" w:type="dxa"/>
+          </w:tcPr>
+          <w:p>
+            <w:pPr>
+              <w:rPr>
+                <w:sz w:val="24"/>
+                <w:szCs w:val="24"/>
+              </w:rPr>
+            </w:pPr>
+            <w:r>
+              <w:rPr>
+                <w:i/>
+                <w:iCs/>
+                <w:sz w:val="24"/>
+                <w:szCs w:val="24"/>
+              </w:rPr>
+              <w:t xml:space="preserve">Muvelet </w:t>
+            </w:r>
+            <w:r>
+              <w:rPr>
+                <w:sz w:val="24"/>
+                <w:szCs w:val="24"/>
+              </w:rPr>
+              <w:t>függvény helyes számsorrend (szam1 *művelet* szam2)</w:t>
+            </w:r>
+          </w:p>
+        </w:tc>
+        <w:tc>
+          <w:tcPr>
+            <w:tcW w:w="1134" w:type="dxa"/>
+          </w:tcPr>
+          <w:p>
+            <w:pPr>
+              <w:rPr>
+                <w:sz w:val="24"/>
+                <w:szCs w:val="24"/>
+              </w:rPr>
+            </w:pPr>
+            <w:r>
+              <w:rPr>
+                <w:sz w:val="24"/>
+                <w:szCs w:val="24"/>
+              </w:rPr>
+              <w:t>1</w:t>
+            </w:r>
+            <w:r>
+              <w:rPr>
+                <w:sz w:val="24"/>
+                <w:szCs w:val="24"/>
+              </w:rPr>
+              <w:t xml:space="preserve"> pont</w:t>
+            </w:r>
+          </w:p>
+        </w:tc>
+      </w:tr>
+      <w:tr>
+        <w:tc>
+          <w:tcPr>
+            <w:tcW w:w="8784" w:type="dxa"/>
+          </w:tcPr>
+          <w:p>
+            <w:pPr>
+              <w:rPr>
+                <w:sz w:val="24"/>
+                <w:szCs w:val="24"/>
+              </w:rPr>
+            </w:pPr>
+            <w:r>
+              <w:rPr>
+                <w:i/>
+                <w:iCs/>
+                <w:sz w:val="24"/>
+                <w:szCs w:val="24"/>
+              </w:rPr>
+              <w:t>Muvelet</w:t>
+            </w:r>
+            <w:r>
+              <w:rPr>
+                <w:sz w:val="24"/>
+                <w:szCs w:val="24"/>
+              </w:rPr>
+              <w:t xml:space="preserve"> függvény minta szerinti kiírás</w:t>
+            </w:r>
+          </w:p>
+        </w:tc>
+        <w:tc>
+          <w:tcPr>
+            <w:tcW w:w="1134" w:type="dxa"/>
+          </w:tcPr>
+          <w:p>
+            <w:pPr>
+              <w:rPr>
+                <w:sz w:val="24"/>
+                <w:szCs w:val="24"/>
+              </w:rPr>
+            </w:pPr>
+            <w:r>
+              <w:rPr>
+                <w:sz w:val="24"/>
+                <w:szCs w:val="24"/>
+              </w:rPr>
+              <w:t>1 pont</w:t>
+            </w:r>
+          </w:p>
+        </w:tc>
+      </w:tr>
+      <w:tr>
+        <w:tc>
+          <w:tcPr>
+            <w:tcW w:w="8784" w:type="dxa"/>
+          </w:tcPr>
+          <w:p>
+            <w:pPr>
+              <w:rPr>
+                <w:sz w:val="24"/>
+                <w:szCs w:val="24"/>
+              </w:rPr>
+            </w:pPr>
+            <w:r>
+              <w:rPr>
+                <w:i/>
+                <w:iCs/>
+                <w:sz w:val="24"/>
+                <w:szCs w:val="24"/>
+              </w:rPr>
+              <w:t>Muvelet_valasztas</w:t>
+            </w:r>
+            <w:r>
+              <w:rPr>
+                <w:sz w:val="24"/>
+                <w:szCs w:val="24"/>
+              </w:rPr>
+              <w:t xml:space="preserve"> és </w:t>
+            </w:r>
+            <w:r>
+              <w:rPr>
+                <w:i/>
+                <w:iCs/>
+                <w:sz w:val="24"/>
+                <w:szCs w:val="24"/>
+              </w:rPr>
+              <w:t>muvelet</w:t>
+            </w:r>
+            <w:r>
+              <w:rPr>
+                <w:sz w:val="24"/>
+                <w:szCs w:val="24"/>
+              </w:rPr>
+              <w:t xml:space="preserve"> meghívása a main-ben helyes paraméterekkel</w:t>
+            </w:r>
+          </w:p>
+        </w:tc>
+        <w:tc>
+          <w:tcPr>
+            <w:tcW w:w="1134" w:type="dxa"/>
+          </w:tcPr>
+          <w:p>
+            <w:pPr>
+              <w:rPr>
+                <w:sz w:val="24"/>
+                <w:szCs w:val="24"/>
+              </w:rPr>
+            </w:pPr>
+            <w:r>
+              <w:rPr>
+                <w:sz w:val="24"/>
+                <w:szCs w:val="24"/>
+              </w:rPr>
+              <w:t>1 pont</w:t>
+            </w:r>
+          </w:p>
+        </w:tc>
+      </w:tr>
+      <w:tr>
+        <w:tc>
+          <w:tcPr>
+            <w:tcW w:w="8784" w:type="dxa"/>
+          </w:tcPr>
+          <w:p>
+            <w:pPr>
+              <w:rPr>
+                <w:sz w:val="24"/>
+                <w:szCs w:val="24"/>
+              </w:rPr>
+            </w:pPr>
+            <w:r>
+              <w:rPr>
+                <w:sz w:val="24"/>
+                <w:szCs w:val="24"/>
+              </w:rPr>
+              <w:t>Számok megfordítása</w:t>
+            </w:r>
+          </w:p>
+        </w:tc>
+        <w:tc>
+          <w:tcPr>
+            <w:tcW w:w="1134" w:type="dxa"/>
+          </w:tcPr>
+          <w:p>
+            <w:pPr>
+              <w:rPr>
+                <w:sz w:val="24"/>
+                <w:szCs w:val="24"/>
+              </w:rPr>
+            </w:pPr>
+            <w:r>
+              <w:rPr>
+                <w:sz w:val="24"/>
+                <w:szCs w:val="24"/>
+              </w:rPr>
+              <w:t>2</w:t>
+            </w:r>
+            <w:r>
+              <w:rPr>
+                <w:sz w:val="24"/>
+                <w:szCs w:val="24"/>
+              </w:rPr>
+              <w:t xml:space="preserve"> pont</w:t>
+            </w:r>
+          </w:p>
+        </w:tc>
+      </w:tr>
+      <w:tr>
+        <w:tc>
+          <w:tcPr>
+            <w:tcW w:w="8784" w:type="dxa"/>
+          </w:tcPr>
+          <w:p>
+            <w:pPr>
+              <w:tabs>
+                <w:tab w:val="left" w:leader="hyphen" w:pos="5670"/>
+              </w:tabs>
+              <w:rPr>
+                <w:sz w:val="24"/>
+                <w:szCs w:val="24"/>
+              </w:rPr>
+            </w:pPr>
+            <w:r>
+              <w:rPr>
+                <w:sz w:val="24"/>
+                <w:szCs w:val="24"/>
+              </w:rPr>
+              <w:tab/>
+            </w:r>
+          </w:p>
+        </w:tc>
+        <w:tc>
+          <w:tcPr>
+            <w:tcW w:w="1134" w:type="dxa"/>
+          </w:tcPr>
+          <w:p>
+            <w:pPr>
+              <w:rPr>
+                <w:b/>
+                <w:bCs/>
+                <w:sz w:val="24"/>
+                <w:szCs w:val="24"/>
+              </w:rPr>
+            </w:pPr>
+            <w:r>
+              <w:rPr>
+                <w:b/>
+                <w:bCs/>
+                <w:sz w:val="24"/>
+                <w:szCs w:val="24"/>
+              </w:rPr>
+              <w:t>1</w:t>
+            </w:r>
+            <w:r>
+              <w:rPr>
+                <w:b/>
+                <w:bCs/>
+                <w:sz w:val="24"/>
+                <w:szCs w:val="24"/>
+              </w:rPr>
+              <w:t>4</w:t>
+            </w:r>
+            <w:r>
+              <w:rPr>
+                <w:b/>
+                <w:bCs/>
+                <w:sz w:val="24"/>
+                <w:szCs w:val="24"/>
+              </w:rPr>
+              <w:t xml:space="preserve"> pont</w:t>
+            </w:r>
+          </w:p>
+        </w:tc>
+      </w:tr>
+      <w:tr>
+        <w:tc>
+          <w:tcPr>
+            <w:tcW w:w="8784" w:type="dxa"/>
+          </w:tcPr>
+          <w:p>
+            <w:pPr>
+              <w:rPr>
+                <w:sz w:val="24"/>
+                <w:szCs w:val="24"/>
+              </w:rPr>
+            </w:pPr>
+            <w:r>
+              <w:rPr>
+                <w:b/>
+                <w:bCs/>
+                <w:sz w:val="24"/>
+                <w:szCs w:val="24"/>
+              </w:rPr>
+              <w:t>3. feladat</w:t>
+            </w:r>
+            <w:r>
+              <w:rPr>
+                <w:b/>
+                <w:bCs/>
+                <w:sz w:val="24"/>
+                <w:szCs w:val="24"/>
+              </w:rPr>
+              <w:t xml:space="preserve">: </w:t>
+            </w:r>
+            <w:r>
+              <w:rPr>
+                <w:sz w:val="24"/>
+                <w:szCs w:val="24"/>
+              </w:rPr>
+              <w:t>Műkorcsolya az olimpián</w:t>
+            </w:r>
+          </w:p>
+        </w:tc>
+        <w:tc>
+          <w:tcPr>
+            <w:tcW w:w="1134" w:type="dxa"/>
+          </w:tcPr>
+          <w:p>
+            <w:pPr>
+              <w:rPr>
+                <w:sz w:val="24"/>
+                <w:szCs w:val="24"/>
+              </w:rPr>
+            </w:pPr>
+          </w:p>
+        </w:tc>
+      </w:tr>
+      <w:tr>
+        <w:tc>
+          <w:tcPr>
+            <w:tcW w:w="8784" w:type="dxa"/>
+          </w:tcPr>
+          <w:p>
+            <w:pPr>
+              <w:rPr>
+                <w:sz w:val="24"/>
+                <w:szCs w:val="24"/>
+              </w:rPr>
+            </w:pPr>
+            <w:r>
+              <w:rPr>
+                <w:sz w:val="24"/>
+                <w:szCs w:val="24"/>
+              </w:rPr>
+              <w:t>Osztály létrehozása (helyes felosztás)</w:t>
+            </w:r>
+          </w:p>
+        </w:tc>
+        <w:tc>
+          <w:tcPr>
+            <w:tcW w:w="1134" w:type="dxa"/>
+          </w:tcPr>
+          <w:p>
+            <w:pPr>
+              <w:rPr>
+                <w:sz w:val="24"/>
+                <w:szCs w:val="24"/>
+              </w:rPr>
+            </w:pPr>
+            <w:r>
+              <w:rPr>
+                <w:sz w:val="24"/>
+                <w:szCs w:val="24"/>
+              </w:rPr>
+              <w:t>2 pont</w:t>
+            </w:r>
+          </w:p>
+        </w:tc>
+      </w:tr>
+      <w:tr>
+        <w:tc>
+          <w:tcPr>
+            <w:tcW w:w="8784" w:type="dxa"/>
+          </w:tcPr>
+          <w:p>
+            <w:pPr>
+              <w:rPr>
+                <w:sz w:val="24"/>
+                <w:szCs w:val="24"/>
+              </w:rPr>
+            </w:pPr>
+            <w:r>
+              <w:rPr>
+                <w:sz w:val="24"/>
+                <w:szCs w:val="24"/>
+              </w:rPr>
+              <w:t>Osztály pont/vessző cseréje</w:t>
+            </w:r>
+          </w:p>
+        </w:tc>
+        <w:tc>
+          <w:tcPr>
+            <w:tcW w:w="1134" w:type="dxa"/>
+          </w:tcPr>
+          <w:p>
+            <w:pPr>
+              <w:rPr>
+                <w:sz w:val="24"/>
+                <w:szCs w:val="24"/>
+              </w:rPr>
+            </w:pPr>
+            <w:r>
+              <w:rPr>
+                <w:sz w:val="24"/>
+                <w:szCs w:val="24"/>
+              </w:rPr>
+              <w:t>1 pont</w:t>
+            </w:r>
+          </w:p>
+        </w:tc>
+      </w:tr>
+      <w:tr>
+        <w:tc>
+          <w:tcPr>
+            <w:tcW w:w="8784" w:type="dxa"/>
+          </w:tcPr>
+          <w:p>
+            <w:pPr>
+              <w:rPr>
+                <w:sz w:val="24"/>
+                <w:szCs w:val="24"/>
+              </w:rPr>
+            </w:pPr>
+            <w:r>
+              <w:rPr>
+                <w:sz w:val="24"/>
+                <w:szCs w:val="24"/>
+              </w:rPr>
+              <w:t xml:space="preserve">Osztály Monogram helyes </w:t>
+            </w:r>
+            <w:r>
+              <w:rPr>
+                <w:sz w:val="24"/>
+                <w:szCs w:val="24"/>
+              </w:rPr>
+              <w:t>levágása</w:t>
+            </w:r>
+          </w:p>
+        </w:tc>
+        <w:tc>
+          <w:tcPr>
+            <w:tcW w:w="1134" w:type="dxa"/>
+          </w:tcPr>
+          <w:p>
+            <w:pPr>
+              <w:rPr>
+                <w:sz w:val="24"/>
+                <w:szCs w:val="24"/>
+              </w:rPr>
+            </w:pPr>
+            <w:r>
+              <w:rPr>
+                <w:sz w:val="24"/>
+                <w:szCs w:val="24"/>
+              </w:rPr>
+              <w:t>1 pont</w:t>
+            </w:r>
+          </w:p>
+        </w:tc>
+      </w:tr>
+      <w:tr>
+        <w:tc>
+          <w:tcPr>
+            <w:tcW w:w="8784" w:type="dxa"/>
+          </w:tcPr>
+          <w:p>
+            <w:pPr>
+              <w:rPr>
+                <w:sz w:val="24"/>
+                <w:szCs w:val="24"/>
+              </w:rPr>
+            </w:pPr>
+            <w:r>
+              <w:rPr>
+                <w:sz w:val="24"/>
+                <w:szCs w:val="24"/>
+              </w:rPr>
+              <w:t>Osztály beimportálása és lista létrehozása</w:t>
+            </w:r>
+          </w:p>
+        </w:tc>
+        <w:tc>
+          <w:tcPr>
+            <w:tcW w:w="1134" w:type="dxa"/>
+          </w:tcPr>
+          <w:p>
+            <w:pPr>
+              <w:rPr>
+                <w:sz w:val="24"/>
+                <w:szCs w:val="24"/>
+              </w:rPr>
+            </w:pPr>
+            <w:r>
+              <w:rPr>
+                <w:sz w:val="24"/>
+                <w:szCs w:val="24"/>
+              </w:rPr>
+              <w:t>1 pont</w:t>
+            </w:r>
+          </w:p>
+        </w:tc>
+      </w:tr>
+      <w:tr>
+        <w:tc>
+          <w:tcPr>
+            <w:tcW w:w="8784" w:type="dxa"/>
+          </w:tcPr>
+          <w:p>
+            <w:pPr>
+              <w:rPr>
+                <w:sz w:val="24"/>
+                <w:szCs w:val="24"/>
+              </w:rPr>
+            </w:pPr>
+            <w:r>
+              <w:rPr>
+                <w:i/>
+                <w:iCs/>
+                <w:sz w:val="24"/>
+                <w:szCs w:val="24"/>
+              </w:rPr>
+              <w:t>Mukorcsolya.csv</w:t>
+            </w:r>
+            <w:r>
+              <w:rPr>
+                <w:sz w:val="24"/>
+                <w:szCs w:val="24"/>
+              </w:rPr>
+              <w:t xml:space="preserve"> megnyitása és bezárása</w:t>
+            </w:r>
+          </w:p>
+        </w:tc>
+        <w:tc>
+          <w:tcPr>
+            <w:tcW w:w="1134" w:type="dxa"/>
+          </w:tcPr>
+          <w:p>
+            <w:pPr>
+              <w:rPr>
+                <w:sz w:val="24"/>
+                <w:szCs w:val="24"/>
+              </w:rPr>
+            </w:pPr>
+            <w:r>
+              <w:rPr>
+                <w:sz w:val="24"/>
+                <w:szCs w:val="24"/>
+              </w:rPr>
+              <w:t>1 pont</w:t>
+            </w:r>
+          </w:p>
+        </w:tc>
+      </w:tr>
+      <w:tr>
+        <w:tc>
+          <w:tcPr>
+            <w:tcW w:w="8784" w:type="dxa"/>
+          </w:tcPr>
+          <w:p>
+            <w:pPr>
+              <w:rPr>
+                <w:sz w:val="24"/>
+                <w:szCs w:val="24"/>
+              </w:rPr>
+            </w:pPr>
+            <w:r>
+              <w:rPr>
+                <w:sz w:val="24"/>
+                <w:szCs w:val="24"/>
+              </w:rPr>
+              <w:t>Fájl tartalmának beolvasása, első sor átugrása (-&gt; helyes értékek a listában)</w:t>
+            </w:r>
+          </w:p>
+        </w:tc>
+        <w:tc>
+          <w:tcPr>
+            <w:tcW w:w="1134" w:type="dxa"/>
+          </w:tcPr>
+          <w:p>
+            <w:pPr>
+              <w:rPr>
+                <w:sz w:val="24"/>
+                <w:szCs w:val="24"/>
+              </w:rPr>
+            </w:pPr>
+            <w:r>
+              <w:rPr>
+                <w:sz w:val="24"/>
+                <w:szCs w:val="24"/>
+              </w:rPr>
+              <w:t>1 pont</w:t>
+            </w:r>
+          </w:p>
+        </w:tc>
+      </w:tr>
+      <w:tr>
+        <w:tc>
+          <w:tcPr>
+            <w:tcW w:w="8784" w:type="dxa"/>
+          </w:tcPr>
+          <w:p>
+            <w:pPr>
+              <w:rPr>
+                <w:sz w:val="24"/>
+                <w:szCs w:val="24"/>
+              </w:rPr>
+            </w:pPr>
+            <w:r>
+              <w:rPr>
+                <w:sz w:val="24"/>
+                <w:szCs w:val="24"/>
+              </w:rPr>
+              <w:t>Lista hosszának kiírása (3. feladat: len())</w:t>
+            </w:r>
+          </w:p>
+        </w:tc>
+        <w:tc>
+          <w:tcPr>
+            <w:tcW w:w="1134" w:type="dxa"/>
+          </w:tcPr>
+          <w:p>
+            <w:pPr>
+              <w:rPr>
+                <w:sz w:val="24"/>
+                <w:szCs w:val="24"/>
+              </w:rPr>
+            </w:pPr>
+            <w:r>
+              <w:rPr>
+                <w:sz w:val="24"/>
+                <w:szCs w:val="24"/>
+              </w:rPr>
+              <w:t>1 pont</w:t>
+            </w:r>
+          </w:p>
+        </w:tc>
+      </w:tr>
+      <w:tr>
+        <w:tc>
+          <w:tcPr>
+            <w:tcW w:w="8784" w:type="dxa"/>
+          </w:tcPr>
+          <w:p>
+            <w:pPr>
+              <w:rPr>
+                <w:sz w:val="24"/>
+                <w:szCs w:val="24"/>
+              </w:rPr>
+            </w:pPr>
+            <w:r>
+              <w:rPr>
+                <w:sz w:val="24"/>
+                <w:szCs w:val="24"/>
+              </w:rPr>
+              <w:t>Maximum keresés szabad program versenyzői</w:t>
+            </w:r>
+          </w:p>
+        </w:tc>
+        <w:tc>
+          <w:tcPr>
+            <w:tcW w:w="1134" w:type="dxa"/>
+          </w:tcPr>
+          <w:p>
+            <w:pPr>
+              <w:rPr>
+                <w:sz w:val="24"/>
+                <w:szCs w:val="24"/>
+              </w:rPr>
+            </w:pPr>
+            <w:r>
+              <w:rPr>
+                <w:sz w:val="24"/>
+                <w:szCs w:val="24"/>
+              </w:rPr>
+              <w:t>1 pont</w:t>
+            </w:r>
+          </w:p>
+        </w:tc>
+      </w:tr>
+      <w:tr>
+        <w:tc>
+          <w:tcPr>
+            <w:tcW w:w="8784" w:type="dxa"/>
+          </w:tcPr>
+          <w:p>
+            <w:pPr>
+              <w:rPr>
+                <w:sz w:val="24"/>
+                <w:szCs w:val="24"/>
+              </w:rPr>
+            </w:pPr>
+            <w:r>
+              <w:rPr>
+                <w:sz w:val="24"/>
+                <w:szCs w:val="24"/>
+              </w:rPr>
+              <w:t xml:space="preserve">Csak szabadprogram </w:t>
+            </w:r>
+            <w:r>
+              <w:rPr>
+                <w:sz w:val="24"/>
+                <w:szCs w:val="24"/>
+              </w:rPr>
+              <w:t>pontszámait adta össze (nem összesítettét)</w:t>
+            </w:r>
+          </w:p>
+        </w:tc>
+        <w:tc>
+          <w:tcPr>
+            <w:tcW w:w="1134" w:type="dxa"/>
+          </w:tcPr>
+          <w:p>
+            <w:pPr>
+              <w:rPr>
+                <w:sz w:val="24"/>
+                <w:szCs w:val="24"/>
+              </w:rPr>
+            </w:pPr>
+            <w:r>
+              <w:rPr>
+                <w:sz w:val="24"/>
+                <w:szCs w:val="24"/>
+              </w:rPr>
+              <w:t>1 pont</w:t>
+            </w:r>
+          </w:p>
+        </w:tc>
+      </w:tr>
+      <w:tr>
+        <w:tc>
+          <w:tcPr>
+            <w:tcW w:w="8784" w:type="dxa"/>
+          </w:tcPr>
+          <w:p>
+            <w:pPr>
+              <w:rPr>
+                <w:sz w:val="24"/>
+                <w:szCs w:val="24"/>
+              </w:rPr>
+            </w:pPr>
+            <w:r>
+              <w:rPr>
+                <w:sz w:val="24"/>
+                <w:szCs w:val="24"/>
+              </w:rPr>
+              <w:t>Minta szerinti kiírása a legnagyobb pontszámot elért versenyzőnek</w:t>
+            </w:r>
+          </w:p>
+        </w:tc>
+        <w:tc>
+          <w:tcPr>
+            <w:tcW w:w="1134" w:type="dxa"/>
+          </w:tcPr>
+          <w:p>
+            <w:pPr>
+              <w:rPr>
+                <w:sz w:val="24"/>
+                <w:szCs w:val="24"/>
+              </w:rPr>
+            </w:pPr>
+            <w:r>
+              <w:rPr>
+                <w:sz w:val="24"/>
+                <w:szCs w:val="24"/>
+              </w:rPr>
+              <w:t>1 pont</w:t>
+            </w:r>
+          </w:p>
+        </w:tc>
+      </w:tr>
+      <w:tr>
+        <w:tc>
+          <w:tcPr>
+            <w:tcW w:w="8784" w:type="dxa"/>
+          </w:tcPr>
+          <w:p>
+            <w:pPr>
+              <w:rPr>
+                <w:sz w:val="24"/>
+                <w:szCs w:val="24"/>
+              </w:rPr>
+            </w:pPr>
+            <w:r>
+              <w:rPr>
+                <w:sz w:val="24"/>
+                <w:szCs w:val="24"/>
+              </w:rPr>
+              <w:t>Minta szerint kéri be a nemzet hárombetűs kódját (+ előtte lévő print)</w:t>
+            </w:r>
+          </w:p>
+        </w:tc>
+        <w:tc>
+          <w:tcPr>
+            <w:tcW w:w="1134" w:type="dxa"/>
+          </w:tcPr>
+          <w:p>
+            <w:pPr>
+              <w:rPr>
+                <w:sz w:val="24"/>
+                <w:szCs w:val="24"/>
+              </w:rPr>
+            </w:pPr>
+            <w:r>
+              <w:rPr>
+                <w:sz w:val="24"/>
+                <w:szCs w:val="24"/>
+              </w:rPr>
+              <w:t>1 pont</w:t>
+            </w:r>
+          </w:p>
+        </w:tc>
+      </w:tr>
+      <w:tr>
+        <w:tc>
+          <w:tcPr>
+            <w:tcW w:w="8784" w:type="dxa"/>
+          </w:tcPr>
+          <w:p>
+            <w:pPr>
+              <w:rPr>
+                <w:sz w:val="24"/>
+                <w:szCs w:val="24"/>
+              </w:rPr>
+            </w:pPr>
+            <w:r>
+              <w:rPr>
+                <w:sz w:val="24"/>
+                <w:szCs w:val="24"/>
+              </w:rPr>
+              <w:t>Keresés és összeadás helyes/működő függvény</w:t>
+            </w:r>
+          </w:p>
+        </w:tc>
+        <w:tc>
+          <w:tcPr>
+            <w:tcW w:w="1134" w:type="dxa"/>
+          </w:tcPr>
+          <w:p>
+            <w:pPr>
+              <w:rPr>
+                <w:sz w:val="24"/>
+                <w:szCs w:val="24"/>
+              </w:rPr>
+            </w:pPr>
+            <w:r>
+              <w:rPr>
+                <w:sz w:val="24"/>
+                <w:szCs w:val="24"/>
+              </w:rPr>
+              <w:t>2 pont</w:t>
+            </w:r>
+          </w:p>
+        </w:tc>
+      </w:tr>
+      <w:tr>
+        <w:tc>
+          <w:tcPr>
+            <w:tcW w:w="8784" w:type="dxa"/>
+          </w:tcPr>
+          <w:p>
+            <w:pPr>
+              <w:rPr>
+                <w:sz w:val="24"/>
+                <w:szCs w:val="24"/>
+              </w:rPr>
+            </w:pPr>
+            <w:r>
+              <w:rPr>
+                <w:sz w:val="24"/>
+                <w:szCs w:val="24"/>
+              </w:rPr>
+              <w:t>Minta szerinti kiírás</w:t>
+            </w:r>
+          </w:p>
+        </w:tc>
+        <w:tc>
+          <w:tcPr>
+            <w:tcW w:w="1134" w:type="dxa"/>
+          </w:tcPr>
+          <w:p>
+            <w:pPr>
+              <w:rPr>
+                <w:sz w:val="24"/>
+                <w:szCs w:val="24"/>
+              </w:rPr>
+            </w:pPr>
+            <w:r>
+              <w:rPr>
+                <w:sz w:val="24"/>
+                <w:szCs w:val="24"/>
+              </w:rPr>
+              <w:t>1 pont</w:t>
+            </w:r>
+          </w:p>
+        </w:tc>
+      </w:tr>
+      <w:tr>
+        <w:tc>
+          <w:tcPr>
+            <w:tcW w:w="8784" w:type="dxa"/>
+          </w:tcPr>
+          <w:p>
+            <w:pPr>
+              <w:rPr>
+                <w:sz w:val="24"/>
+                <w:szCs w:val="24"/>
+              </w:rPr>
+            </w:pPr>
+            <w:r>
+              <w:rPr>
+                <w:sz w:val="24"/>
+                <w:szCs w:val="24"/>
+              </w:rPr>
+              <w:t>Helyes fájlnév</w:t>
+            </w:r>
+            <w:r>
+              <w:rPr>
+                <w:sz w:val="24"/>
+                <w:szCs w:val="24"/>
+              </w:rPr>
+              <w:t xml:space="preserve"> és bevezető sor</w:t>
+            </w:r>
+          </w:p>
+        </w:tc>
+        <w:tc>
+          <w:tcPr>
+            <w:tcW w:w="1134" w:type="dxa"/>
+          </w:tcPr>
+          <w:p>
+            <w:pPr>
+              <w:rPr>
+                <w:sz w:val="24"/>
+                <w:szCs w:val="24"/>
+              </w:rPr>
+            </w:pPr>
+            <w:r>
+              <w:rPr>
+                <w:sz w:val="24"/>
+                <w:szCs w:val="24"/>
+              </w:rPr>
+              <w:t>1 pont</w:t>
+            </w:r>
+          </w:p>
+        </w:tc>
+      </w:tr>
+      <w:tr>
+        <w:tc>
+          <w:tcPr>
+            <w:tcW w:w="8784" w:type="dxa"/>
+          </w:tcPr>
+          <w:p>
+            <w:pPr>
+              <w:rPr>
+                <w:sz w:val="24"/>
+                <w:szCs w:val="24"/>
+              </w:rPr>
+            </w:pPr>
+            <w:r>
+              <w:rPr>
+                <w:sz w:val="24"/>
+                <w:szCs w:val="24"/>
+              </w:rPr>
+              <w:t>Helyes sorszerkezet</w:t>
+            </w:r>
+          </w:p>
+        </w:tc>
+        <w:tc>
+          <w:tcPr>
+            <w:tcW w:w="1134" w:type="dxa"/>
+          </w:tcPr>
+          <w:p>
+            <w:pPr>
+              <w:rPr>
+                <w:sz w:val="24"/>
+                <w:szCs w:val="24"/>
+              </w:rPr>
+            </w:pPr>
+            <w:r>
+              <w:rPr>
+                <w:sz w:val="24"/>
+                <w:szCs w:val="24"/>
+              </w:rPr>
+              <w:t>1 pont</w:t>
+            </w:r>
+          </w:p>
+        </w:tc>
+      </w:tr>
+      <w:tr>
+        <w:tc>
+          <w:tcPr>
+            <w:tcW w:w="8784" w:type="dxa"/>
+          </w:tcPr>
+          <w:p>
+            <w:pPr>
+              <w:rPr>
+                <w:sz w:val="24"/>
+                <w:szCs w:val="24"/>
+              </w:rPr>
+            </w:pPr>
+            <w:r>
+              <w:rPr>
+                <w:sz w:val="24"/>
+                <w:szCs w:val="24"/>
+              </w:rPr>
+              <w:t xml:space="preserve">Legalább az első </w:t>
+            </w:r>
+            <w:r>
+              <w:rPr>
+                <w:sz w:val="24"/>
+                <w:szCs w:val="24"/>
+              </w:rPr>
+              <w:t>helyezettet</w:t>
+            </w:r>
+            <w:r>
+              <w:rPr>
+                <w:sz w:val="24"/>
+                <w:szCs w:val="24"/>
+              </w:rPr>
+              <w:t xml:space="preserve"> megtalálta és kiírta a fájlba (max keresést végzett)</w:t>
+            </w:r>
+          </w:p>
+        </w:tc>
+        <w:tc>
+          <w:tcPr>
+            <w:tcW w:w="1134" w:type="dxa"/>
+          </w:tcPr>
+          <w:p>
+            <w:pPr>
+              <w:rPr>
+                <w:sz w:val="24"/>
+                <w:szCs w:val="24"/>
+              </w:rPr>
+            </w:pPr>
+            <w:r>
+              <w:rPr>
+                <w:sz w:val="24"/>
+                <w:szCs w:val="24"/>
+              </w:rPr>
+              <w:t>1 pont</w:t>
+            </w:r>
+          </w:p>
+        </w:tc>
+      </w:tr>
+      <w:tr>
+        <w:tc>
+          <w:tcPr>
+            <w:tcW w:w="8784" w:type="dxa"/>
+          </w:tcPr>
+          <w:p>
+            <w:pPr>
+              <w:rPr>
+                <w:sz w:val="24"/>
+                <w:szCs w:val="24"/>
+              </w:rPr>
+            </w:pPr>
+            <w:r>
+              <w:rPr>
+                <w:sz w:val="24"/>
+                <w:szCs w:val="24"/>
+              </w:rPr>
+              <w:t>Mindhárom dobogóst megtalálta</w:t>
+            </w:r>
+          </w:p>
+        </w:tc>
+        <w:tc>
+          <w:tcPr>
+            <w:tcW w:w="1134" w:type="dxa"/>
+          </w:tcPr>
+          <w:p>
+            <w:pPr>
+              <w:rPr>
+                <w:sz w:val="24"/>
+                <w:szCs w:val="24"/>
+              </w:rPr>
+            </w:pPr>
+            <w:r>
+              <w:rPr>
+                <w:sz w:val="24"/>
+                <w:szCs w:val="24"/>
+              </w:rPr>
+              <w:t>2 pont</w:t>
+            </w:r>
+          </w:p>
+        </w:tc>
+      </w:tr>
+      <w:tr>
+        <w:tc>
+          <w:tcPr>
+            <w:tcW w:w="8784" w:type="dxa"/>
+          </w:tcPr>
+          <w:p>
+            <w:pPr>
+              <w:tabs>
+                <w:tab w:val="left" w:leader="hyphen" w:pos="5670"/>
+              </w:tabs>
+              <w:rPr>
+                <w:sz w:val="24"/>
+                <w:szCs w:val="24"/>
+              </w:rPr>
+            </w:pPr>
+            <w:r>
+              <w:rPr>
+                <w:sz w:val="24"/>
+                <w:szCs w:val="24"/>
+              </w:rPr>
+              <w:tab/>
+            </w:r>
+          </w:p>
+        </w:tc>
+        <w:tc>
+          <w:tcPr>
+            <w:tcW w:w="1134" w:type="dxa"/>
+          </w:tcPr>
+          <w:p>
+            <w:pPr>
+              <w:rPr>
+                <w:sz w:val="24"/>
+                <w:szCs w:val="24"/>
+              </w:rPr>
+            </w:pPr>
+            <w:r>
+              <w:rPr>
+                <w:b/>
+                <w:bCs/>
+                <w:sz w:val="24"/>
+                <w:szCs w:val="24"/>
+              </w:rPr>
+              <w:t>20 pont</w:t>
+            </w:r>
           </w:p>
         </w:tc>
       </w:tr>
@@ -2786,7 +4570,7 @@
 </file>
 
 <file path=word/endnotes.xml><?xml version="1.0" encoding="utf-8"?>
-<w:endnotes xmlns:wpc="http://schemas.microsoft.com/office/word/2010/wordprocessingCanvas" xmlns:cx="http://schemas.microsoft.com/office/drawing/2014/chartex" xmlns:cx1="http://schemas.microsoft.com/office/drawing/2015/9/8/chartex" xmlns:cx2="http://schemas.microsoft.com/office/drawing/2015/10/21/chartex" xmlns:cx3="http://schemas.microsoft.com/office/drawing/2016/5/9/chartex" xmlns:cx4="http://schemas.microsoft.com/office/drawing/2016/5/10/chartex" xmlns:cx5="http://schemas.microsoft.com/office/drawing/2016/5/11/chartex" xmlns:cx6="http://schemas.microsoft.com/office/drawing/2016/5/12/chartex" xmlns:cx7="http://schemas.microsoft.com/office/drawing/2016/5/13/chartex" xmlns:cx8="http://schemas.microsoft.com/office/drawing/2016/5/14/chartex" xmlns:mc="http://schemas.openxmlformats.org/markup-compatibility/2006" xmlns:aink="http://schemas.microsoft.com/office/drawing/2016/ink" xmlns:am3d="http://schemas.microsoft.com/office/drawing/2017/model3d" xmlns:o="urn:schemas-microsoft-com:office:office" xmlns:r="http://schemas.openxmlformats.org/officeDocument/2006/relationships" xmlns:m="http://schemas.openxmlformats.org/officeDocument/2006/math" xmlns:v="urn:schemas-microsoft-com:vml" xmlns:wp14="http://schemas.microsoft.com/office/word/2010/wordprocessingDrawing" xmlns:wp="http://schemas.openxmlformats.org/drawingml/2006/wordprocessingDrawing" xmlns:w10="urn:schemas-microsoft-com:office:word" xmlns:w="http://schemas.openxmlformats.org/wordprocessingml/2006/main" xmlns:w14="http://schemas.microsoft.com/office/word/2010/wordml" xmlns:w15="http://schemas.microsoft.com/office/word/2012/wordml" xmlns:w16cid="http://schemas.microsoft.com/office/word/2016/wordml/cid" xmlns:w16se="http://schemas.microsoft.com/office/word/2015/wordml/symex" xmlns:wpg="http://schemas.microsoft.com/office/word/2010/wordprocessingGroup" xmlns:wpi="http://schemas.microsoft.com/office/word/2010/wordprocessingInk" xmlns:wne="http://schemas.microsoft.com/office/word/2006/wordml" xmlns:wps="http://schemas.microsoft.com/office/word/2010/wordprocessingShape" mc:Ignorable="w14 w15 w16se w16cid wp14">
+<w:endnotes xmlns:wpc="http://schemas.microsoft.com/office/word/2010/wordprocessingCanvas" xmlns:cx="http://schemas.microsoft.com/office/drawing/2014/chartex" xmlns:cx1="http://schemas.microsoft.com/office/drawing/2015/9/8/chartex" xmlns:cx2="http://schemas.microsoft.com/office/drawing/2015/10/21/chartex" xmlns:cx3="http://schemas.microsoft.com/office/drawing/2016/5/9/chartex" xmlns:cx4="http://schemas.microsoft.com/office/drawing/2016/5/10/chartex" xmlns:cx5="http://schemas.microsoft.com/office/drawing/2016/5/11/chartex" xmlns:cx6="http://schemas.microsoft.com/office/drawing/2016/5/12/chartex" xmlns:cx7="http://schemas.microsoft.com/office/drawing/2016/5/13/chartex" xmlns:cx8="http://schemas.microsoft.com/office/drawing/2016/5/14/chartex" xmlns:mc="http://schemas.openxmlformats.org/markup-compatibility/2006" xmlns:aink="http://schemas.microsoft.com/office/drawing/2016/ink" xmlns:am3d="http://schemas.microsoft.com/office/drawing/2017/model3d" xmlns:o="urn:schemas-microsoft-com:office:office" xmlns:oel="http://schemas.microsoft.com/office/2019/extlst" xmlns:r="http://schemas.openxmlformats.org/officeDocument/2006/relationships" xmlns:m="http://schemas.openxmlformats.org/officeDocument/2006/math" xmlns:v="urn:schemas-microsoft-com:vml" xmlns:wp14="http://schemas.microsoft.com/office/word/2010/wordprocessingDrawing" xmlns:wp="http://schemas.openxmlformats.org/drawingml/2006/wordprocessingDrawing" xmlns:w10="urn:schemas-microsoft-com:office:word" xmlns:w="http://schemas.openxmlformats.org/wordprocessingml/2006/main" xmlns:w14="http://schemas.microsoft.com/office/word/2010/wordml" xmlns:w15="http://schemas.microsoft.com/office/word/2012/wordml" xmlns:w16cex="http://schemas.microsoft.com/office/word/2018/wordml/cex" xmlns:w16cid="http://schemas.microsoft.com/office/word/2016/wordml/cid" xmlns:w16="http://schemas.microsoft.com/office/word/2018/wordml" xmlns:w16du="http://schemas.microsoft.com/office/word/2023/wordml/word16du" xmlns:w16sdtdh="http://schemas.microsoft.com/office/word/2020/wordml/sdtdatahash" xmlns:w16se="http://schemas.microsoft.com/office/word/2015/wordml/symex" xmlns:wpg="http://schemas.microsoft.com/office/word/2010/wordprocessingGroup" xmlns:wpi="http://schemas.microsoft.com/office/word/2010/wordprocessingInk" xmlns:wne="http://schemas.microsoft.com/office/word/2006/wordml" xmlns:wps="http://schemas.microsoft.com/office/word/2010/wordprocessingShape" mc:Ignorable="w14 w15 w16se w16cid w16 w16cex w16sdtdh w16du wp14">
   <w:endnote w:type="separator" w:id="-1">
     <w:p>
       <w:pPr>
@@ -2811,7 +4595,7 @@
 </file>
 
 <file path=word/footnotes.xml><?xml version="1.0" encoding="utf-8"?>
-<w:footnotes xmlns:wpc="http://schemas.microsoft.com/office/word/2010/wordprocessingCanvas" xmlns:cx="http://schemas.microsoft.com/office/drawing/2014/chartex" xmlns:cx1="http://schemas.microsoft.com/office/drawing/2015/9/8/chartex" xmlns:cx2="http://schemas.microsoft.com/office/drawing/2015/10/21/chartex" xmlns:cx3="http://schemas.microsoft.com/office/drawing/2016/5/9/chartex" xmlns:cx4="http://schemas.microsoft.com/office/drawing/2016/5/10/chartex" xmlns:cx5="http://schemas.microsoft.com/office/drawing/2016/5/11/chartex" xmlns:cx6="http://schemas.microsoft.com/office/drawing/2016/5/12/chartex" xmlns:cx7="http://schemas.microsoft.com/office/drawing/2016/5/13/chartex" xmlns:cx8="http://schemas.microsoft.com/office/drawing/2016/5/14/chartex" xmlns:mc="http://schemas.openxmlformats.org/markup-compatibility/2006" xmlns:aink="http://schemas.microsoft.com/office/drawing/2016/ink" xmlns:am3d="http://schemas.microsoft.com/office/drawing/2017/model3d" xmlns:o="urn:schemas-microsoft-com:office:office" xmlns:r="http://schemas.openxmlformats.org/officeDocument/2006/relationships" xmlns:m="http://schemas.openxmlformats.org/officeDocument/2006/math" xmlns:v="urn:schemas-microsoft-com:vml" xmlns:wp14="http://schemas.microsoft.com/office/word/2010/wordprocessingDrawing" xmlns:wp="http://schemas.openxmlformats.org/drawingml/2006/wordprocessingDrawing" xmlns:w10="urn:schemas-microsoft-com:office:word" xmlns:w="http://schemas.openxmlformats.org/wordprocessingml/2006/main" xmlns:w14="http://schemas.microsoft.com/office/word/2010/wordml" xmlns:w15="http://schemas.microsoft.com/office/word/2012/wordml" xmlns:w16cid="http://schemas.microsoft.com/office/word/2016/wordml/cid" xmlns:w16se="http://schemas.microsoft.com/office/word/2015/wordml/symex" xmlns:wpg="http://schemas.microsoft.com/office/word/2010/wordprocessingGroup" xmlns:wpi="http://schemas.microsoft.com/office/word/2010/wordprocessingInk" xmlns:wne="http://schemas.microsoft.com/office/word/2006/wordml" xmlns:wps="http://schemas.microsoft.com/office/word/2010/wordprocessingShape" mc:Ignorable="w14 w15 w16se w16cid wp14">
+<w:footnotes xmlns:wpc="http://schemas.microsoft.com/office/word/2010/wordprocessingCanvas" xmlns:cx="http://schemas.microsoft.com/office/drawing/2014/chartex" xmlns:cx1="http://schemas.microsoft.com/office/drawing/2015/9/8/chartex" xmlns:cx2="http://schemas.microsoft.com/office/drawing/2015/10/21/chartex" xmlns:cx3="http://schemas.microsoft.com/office/drawing/2016/5/9/chartex" xmlns:cx4="http://schemas.microsoft.com/office/drawing/2016/5/10/chartex" xmlns:cx5="http://schemas.microsoft.com/office/drawing/2016/5/11/chartex" xmlns:cx6="http://schemas.microsoft.com/office/drawing/2016/5/12/chartex" xmlns:cx7="http://schemas.microsoft.com/office/drawing/2016/5/13/chartex" xmlns:cx8="http://schemas.microsoft.com/office/drawing/2016/5/14/chartex" xmlns:mc="http://schemas.openxmlformats.org/markup-compatibility/2006" xmlns:aink="http://schemas.microsoft.com/office/drawing/2016/ink" xmlns:am3d="http://schemas.microsoft.com/office/drawing/2017/model3d" xmlns:o="urn:schemas-microsoft-com:office:office" xmlns:oel="http://schemas.microsoft.com/office/2019/extlst" xmlns:r="http://schemas.openxmlformats.org/officeDocument/2006/relationships" xmlns:m="http://schemas.openxmlformats.org/officeDocument/2006/math" xmlns:v="urn:schemas-microsoft-com:vml" xmlns:wp14="http://schemas.microsoft.com/office/word/2010/wordprocessingDrawing" xmlns:wp="http://schemas.openxmlformats.org/drawingml/2006/wordprocessingDrawing" xmlns:w10="urn:schemas-microsoft-com:office:word" xmlns:w="http://schemas.openxmlformats.org/wordprocessingml/2006/main" xmlns:w14="http://schemas.microsoft.com/office/word/2010/wordml" xmlns:w15="http://schemas.microsoft.com/office/word/2012/wordml" xmlns:w16cex="http://schemas.microsoft.com/office/word/2018/wordml/cex" xmlns:w16cid="http://schemas.microsoft.com/office/word/2016/wordml/cid" xmlns:w16="http://schemas.microsoft.com/office/word/2018/wordml" xmlns:w16du="http://schemas.microsoft.com/office/word/2023/wordml/word16du" xmlns:w16sdtdh="http://schemas.microsoft.com/office/word/2020/wordml/sdtdatahash" xmlns:w16se="http://schemas.microsoft.com/office/word/2015/wordml/symex" xmlns:wpg="http://schemas.microsoft.com/office/word/2010/wordprocessingGroup" xmlns:wpi="http://schemas.microsoft.com/office/word/2010/wordprocessingInk" xmlns:wne="http://schemas.microsoft.com/office/word/2006/wordml" xmlns:wps="http://schemas.microsoft.com/office/word/2010/wordprocessingShape" mc:Ignorable="w14 w15 w16se w16cid w16 w16cex w16sdtdh w16du wp14">
   <w:footnote w:type="separator" w:id="-1">
     <w:p>
       <w:pPr>
@@ -2836,7 +4620,7 @@
 </file>
 
 <file path=word/numbering.xml><?xml version="1.0" encoding="utf-8"?>
-<w:numbering xmlns:wpc="http://schemas.microsoft.com/office/word/2010/wordprocessingCanvas" xmlns:cx="http://schemas.microsoft.com/office/drawing/2014/chartex" xmlns:cx1="http://schemas.microsoft.com/office/drawing/2015/9/8/chartex" xmlns:cx2="http://schemas.microsoft.com/office/drawing/2015/10/21/chartex" xmlns:cx3="http://schemas.microsoft.com/office/drawing/2016/5/9/chartex" xmlns:cx4="http://schemas.microsoft.com/office/drawing/2016/5/10/chartex" xmlns:cx5="http://schemas.microsoft.com/office/drawing/2016/5/11/chartex" xmlns:cx6="http://schemas.microsoft.com/office/drawing/2016/5/12/chartex" xmlns:cx7="http://schemas.microsoft.com/office/drawing/2016/5/13/chartex" xmlns:cx8="http://schemas.microsoft.com/office/drawing/2016/5/14/chartex" xmlns:mc="http://schemas.openxmlformats.org/markup-compatibility/2006" xmlns:aink="http://schemas.microsoft.com/office/drawing/2016/ink" xmlns:am3d="http://schemas.microsoft.com/office/drawing/2017/model3d" xmlns:o="urn:schemas-microsoft-com:office:office" xmlns:r="http://schemas.openxmlformats.org/officeDocument/2006/relationships" xmlns:m="http://schemas.openxmlformats.org/officeDocument/2006/math" xmlns:v="urn:schemas-microsoft-com:vml" xmlns:wp14="http://schemas.microsoft.com/office/word/2010/wordprocessingDrawing" xmlns:wp="http://schemas.openxmlformats.org/drawingml/2006/wordprocessingDrawing" xmlns:w10="urn:schemas-microsoft-com:office:word" xmlns:w="http://schemas.openxmlformats.org/wordprocessingml/2006/main" xmlns:w14="http://schemas.microsoft.com/office/word/2010/wordml" xmlns:w15="http://schemas.microsoft.com/office/word/2012/wordml" xmlns:w16cid="http://schemas.microsoft.com/office/word/2016/wordml/cid" xmlns:w16se="http://schemas.microsoft.com/office/word/2015/wordml/symex" xmlns:wpg="http://schemas.microsoft.com/office/word/2010/wordprocessingGroup" xmlns:wpi="http://schemas.microsoft.com/office/word/2010/wordprocessingInk" xmlns:wne="http://schemas.microsoft.com/office/word/2006/wordml" xmlns:wps="http://schemas.microsoft.com/office/word/2010/wordprocessingShape" mc:Ignorable="w14 w15 w16se w16cid wp14">
+<w:numbering xmlns:wpc="http://schemas.microsoft.com/office/word/2010/wordprocessingCanvas" xmlns:cx="http://schemas.microsoft.com/office/drawing/2014/chartex" xmlns:cx1="http://schemas.microsoft.com/office/drawing/2015/9/8/chartex" xmlns:cx2="http://schemas.microsoft.com/office/drawing/2015/10/21/chartex" xmlns:cx3="http://schemas.microsoft.com/office/drawing/2016/5/9/chartex" xmlns:cx4="http://schemas.microsoft.com/office/drawing/2016/5/10/chartex" xmlns:cx5="http://schemas.microsoft.com/office/drawing/2016/5/11/chartex" xmlns:cx6="http://schemas.microsoft.com/office/drawing/2016/5/12/chartex" xmlns:cx7="http://schemas.microsoft.com/office/drawing/2016/5/13/chartex" xmlns:cx8="http://schemas.microsoft.com/office/drawing/2016/5/14/chartex" xmlns:mc="http://schemas.openxmlformats.org/markup-compatibility/2006" xmlns:aink="http://schemas.microsoft.com/office/drawing/2016/ink" xmlns:am3d="http://schemas.microsoft.com/office/drawing/2017/model3d" xmlns:o="urn:schemas-microsoft-com:office:office" xmlns:oel="http://schemas.microsoft.com/office/2019/extlst" xmlns:r="http://schemas.openxmlformats.org/officeDocument/2006/relationships" xmlns:m="http://schemas.openxmlformats.org/officeDocument/2006/math" xmlns:v="urn:schemas-microsoft-com:vml" xmlns:wp14="http://schemas.microsoft.com/office/word/2010/wordprocessingDrawing" xmlns:wp="http://schemas.openxmlformats.org/drawingml/2006/wordprocessingDrawing" xmlns:w10="urn:schemas-microsoft-com:office:word" xmlns:w="http://schemas.openxmlformats.org/wordprocessingml/2006/main" xmlns:w14="http://schemas.microsoft.com/office/word/2010/wordml" xmlns:w15="http://schemas.microsoft.com/office/word/2012/wordml" xmlns:w16cex="http://schemas.microsoft.com/office/word/2018/wordml/cex" xmlns:w16cid="http://schemas.microsoft.com/office/word/2016/wordml/cid" xmlns:w16="http://schemas.microsoft.com/office/word/2018/wordml" xmlns:w16du="http://schemas.microsoft.com/office/word/2023/wordml/word16du" xmlns:w16sdtdh="http://schemas.microsoft.com/office/word/2020/wordml/sdtdatahash" xmlns:w16se="http://schemas.microsoft.com/office/word/2015/wordml/symex" xmlns:wpg="http://schemas.microsoft.com/office/word/2010/wordprocessingGroup" xmlns:wpi="http://schemas.microsoft.com/office/word/2010/wordprocessingInk" xmlns:wne="http://schemas.microsoft.com/office/word/2006/wordml" xmlns:wps="http://schemas.microsoft.com/office/word/2010/wordprocessingShape" mc:Ignorable="w14 w15 w16se w16cid w16 w16cex w16sdtdh w16du wp14">
   <w:abstractNum w:abstractNumId="0" w15:restartNumberingAfterBreak="0">
     <w:nsid w:val="36E11F4E"/>
     <w:multiLevelType w:val="hybridMultilevel"/>
@@ -3039,17 +4823,17 @@
       </w:pPr>
     </w:lvl>
   </w:abstractNum>
-  <w:num w:numId="1">
+  <w:num w:numId="1" w16cid:durableId="548611827">
     <w:abstractNumId w:val="0"/>
   </w:num>
-  <w:num w:numId="2">
+  <w:num w:numId="2" w16cid:durableId="186603561">
     <w:abstractNumId w:val="1"/>
   </w:num>
 </w:numbering>
 </file>
 
 <file path=word/styles.xml><?xml version="1.0" encoding="utf-8"?>
-<w:styles xmlns:mc="http://schemas.openxmlformats.org/markup-compatibility/2006" xmlns:r="http://schemas.openxmlformats.org/officeDocument/2006/relationships" xmlns:w="http://schemas.openxmlformats.org/wordprocessingml/2006/main" xmlns:w14="http://schemas.microsoft.com/office/word/2010/wordml" xmlns:w15="http://schemas.microsoft.com/office/word/2012/wordml" xmlns:w16cid="http://schemas.microsoft.com/office/word/2016/wordml/cid" xmlns:w16se="http://schemas.microsoft.com/office/word/2015/wordml/symex" mc:Ignorable="w14 w15 w16se w16cid">
+<w:styles xmlns:mc="http://schemas.openxmlformats.org/markup-compatibility/2006" xmlns:r="http://schemas.openxmlformats.org/officeDocument/2006/relationships" xmlns:w="http://schemas.openxmlformats.org/wordprocessingml/2006/main" xmlns:w14="http://schemas.microsoft.com/office/word/2010/wordml" xmlns:w15="http://schemas.microsoft.com/office/word/2012/wordml" xmlns:w16cex="http://schemas.microsoft.com/office/word/2018/wordml/cex" xmlns:w16cid="http://schemas.microsoft.com/office/word/2016/wordml/cid" xmlns:w16="http://schemas.microsoft.com/office/word/2018/wordml" xmlns:w16du="http://schemas.microsoft.com/office/word/2023/wordml/word16du" xmlns:w16sdtdh="http://schemas.microsoft.com/office/word/2020/wordml/sdtdatahash" xmlns:w16se="http://schemas.microsoft.com/office/word/2015/wordml/symex" mc:Ignorable="w14 w15 w16se w16cid w16 w16cex w16sdtdh w16du">
   <w:docDefaults>
     <w:rPrDefault>
       <w:rPr>
@@ -3065,7 +4849,7 @@
       </w:pPr>
     </w:pPrDefault>
   </w:docDefaults>
-  <w:latentStyles w:defLockedState="0" w:defUIPriority="99" w:defSemiHidden="0" w:defUnhideWhenUsed="0" w:defQFormat="0" w:count="375">
+  <w:latentStyles w:defLockedState="0" w:defUIPriority="99" w:defSemiHidden="0" w:defUnhideWhenUsed="0" w:defQFormat="0" w:count="376">
     <w:lsdException w:name="Normal" w:uiPriority="0" w:qFormat="1"/>
     <w:lsdException w:name="heading 1" w:uiPriority="9" w:qFormat="1"/>
     <w:lsdException w:name="heading 2" w:semiHidden="1" w:uiPriority="9" w:unhideWhenUsed="1" w:qFormat="1"/>
@@ -3441,6 +5225,7 @@
     <w:lsdException w:name="Smart Hyperlink" w:semiHidden="1" w:unhideWhenUsed="1"/>
     <w:lsdException w:name="Hashtag" w:semiHidden="1" w:unhideWhenUsed="1"/>
     <w:lsdException w:name="Unresolved Mention" w:semiHidden="1" w:unhideWhenUsed="1"/>
+    <w:lsdException w:name="Smart Link" w:semiHidden="1" w:unhideWhenUsed="1"/>
   </w:latentStyles>
   <w:style w:type="paragraph" w:default="1" w:styleId="Norml">
     <w:name w:val="Normal"/>
@@ -3449,7 +5234,6 @@
   <w:style w:type="character" w:default="1" w:styleId="Bekezdsalapbettpusa">
     <w:name w:val="Default Paragraph Font"/>
     <w:uiPriority w:val="1"/>
-    <w:semiHidden/>
     <w:unhideWhenUsed/>
   </w:style>
   <w:style w:type="table" w:default="1" w:styleId="Normltblzat">

</xml_diff>

<commit_message>
Feladatsor + pontozás befejezve
</commit_message>
<xml_diff>
--- a/feladatsor.docx
+++ b/feladatsor.docx
@@ -14,6 +14,1762 @@
       </w:pPr>
       <w:r>
         <w:rPr>
+          <w:b/>
+          <w:sz w:val="28"/>
+          <w:szCs w:val="28"/>
+        </w:rPr>
+        <w:t>1. HTML webszerkesztés</w:t>
+      </w:r>
+      <w:r>
+        <w:rPr>
+          <w:sz w:val="28"/>
+          <w:szCs w:val="28"/>
+        </w:rPr>
+        <w:tab/>
+      </w:r>
+      <w:r>
+        <w:rPr>
+          <w:b/>
+          <w:sz w:val="28"/>
+          <w:szCs w:val="28"/>
+        </w:rPr>
+        <w:t>40 pont</w:t>
+      </w:r>
+    </w:p>
+    <w:p>
+      <w:pPr>
+        <w:pStyle w:val="Listaszerbekezds"/>
+        <w:numPr>
+          <w:ilvl w:val="0"/>
+          <w:numId w:val="8"/>
+        </w:numPr>
+        <w:tabs>
+          <w:tab w:val="right" w:pos="9639"/>
+        </w:tabs>
+        <w:rPr>
+          <w:sz w:val="28"/>
+          <w:szCs w:val="28"/>
+        </w:rPr>
+      </w:pPr>
+      <w:r>
+        <w:rPr>
+          <w:sz w:val="28"/>
+          <w:szCs w:val="28"/>
+        </w:rPr>
+        <w:t xml:space="preserve">Nyissa meg az </w:t>
+      </w:r>
+      <w:r>
+        <w:rPr>
+          <w:i/>
+          <w:sz w:val="28"/>
+          <w:szCs w:val="28"/>
+        </w:rPr>
+        <w:t xml:space="preserve">index.html </w:t>
+      </w:r>
+      <w:r>
+        <w:rPr>
+          <w:sz w:val="28"/>
+          <w:szCs w:val="28"/>
+        </w:rPr>
+        <w:t xml:space="preserve">fájlt és végezze el a következő módosításokat! A weboldal nyelve </w:t>
+      </w:r>
+      <w:r>
+        <w:rPr>
+          <w:i/>
+          <w:sz w:val="28"/>
+          <w:szCs w:val="28"/>
+        </w:rPr>
+        <w:t>magyar</w:t>
+      </w:r>
+      <w:r>
+        <w:rPr>
+          <w:sz w:val="28"/>
+          <w:szCs w:val="28"/>
+        </w:rPr>
+        <w:t xml:space="preserve">, kódolása </w:t>
+      </w:r>
+      <w:r>
+        <w:rPr>
+          <w:i/>
+          <w:sz w:val="28"/>
+          <w:szCs w:val="28"/>
+        </w:rPr>
+        <w:t>utf-8</w:t>
+      </w:r>
+      <w:r>
+        <w:rPr>
+          <w:sz w:val="28"/>
+          <w:szCs w:val="28"/>
+        </w:rPr>
+        <w:t xml:space="preserve"> legyen!</w:t>
+      </w:r>
+    </w:p>
+    <w:p>
+      <w:pPr>
+        <w:pStyle w:val="Listaszerbekezds"/>
+        <w:numPr>
+          <w:ilvl w:val="0"/>
+          <w:numId w:val="8"/>
+        </w:numPr>
+        <w:tabs>
+          <w:tab w:val="right" w:pos="9639"/>
+        </w:tabs>
+        <w:rPr>
+          <w:sz w:val="28"/>
+          <w:szCs w:val="28"/>
+        </w:rPr>
+      </w:pPr>
+      <w:r>
+        <w:rPr>
+          <w:sz w:val="28"/>
+          <w:szCs w:val="28"/>
+        </w:rPr>
+        <w:t xml:space="preserve">A böngésző címsorában megjelenő felirat </w:t>
+      </w:r>
+      <w:r>
+        <w:rPr>
+          <w:i/>
+          <w:sz w:val="28"/>
+          <w:szCs w:val="28"/>
+        </w:rPr>
+        <w:t>„Műkorcsolya”</w:t>
+      </w:r>
+      <w:r>
+        <w:rPr>
+          <w:sz w:val="28"/>
+          <w:szCs w:val="28"/>
+        </w:rPr>
+        <w:t xml:space="preserve"> legyen!</w:t>
+      </w:r>
+    </w:p>
+    <w:p>
+      <w:pPr>
+        <w:pStyle w:val="Listaszerbekezds"/>
+        <w:numPr>
+          <w:ilvl w:val="0"/>
+          <w:numId w:val="8"/>
+        </w:numPr>
+        <w:tabs>
+          <w:tab w:val="right" w:pos="9639"/>
+        </w:tabs>
+        <w:rPr>
+          <w:sz w:val="28"/>
+          <w:szCs w:val="28"/>
+        </w:rPr>
+      </w:pPr>
+      <w:r>
+        <w:rPr>
+          <w:sz w:val="28"/>
+          <w:szCs w:val="28"/>
+        </w:rPr>
+        <w:t xml:space="preserve">A weboldal fejrészében helyezzen el hivatkozásokat a </w:t>
+      </w:r>
+      <w:r>
+        <w:rPr>
+          <w:i/>
+          <w:sz w:val="28"/>
+          <w:szCs w:val="28"/>
+        </w:rPr>
+        <w:t xml:space="preserve">bootstrap </w:t>
+      </w:r>
+      <w:r>
+        <w:rPr>
+          <w:sz w:val="28"/>
+          <w:szCs w:val="28"/>
+        </w:rPr>
+        <w:t xml:space="preserve">mappában megtalálható </w:t>
+      </w:r>
+      <w:r>
+        <w:rPr>
+          <w:i/>
+          <w:sz w:val="28"/>
+          <w:szCs w:val="28"/>
+        </w:rPr>
+        <w:t>bootstrap.min.css</w:t>
+      </w:r>
+      <w:r>
+        <w:rPr>
+          <w:sz w:val="28"/>
+          <w:szCs w:val="28"/>
+        </w:rPr>
+        <w:t>, valamint a</w:t>
+      </w:r>
+      <w:r>
+        <w:rPr>
+          <w:sz w:val="28"/>
+          <w:szCs w:val="28"/>
+        </w:rPr>
+        <w:t xml:space="preserve"> </w:t>
+      </w:r>
+      <w:r>
+        <w:rPr>
+          <w:i/>
+          <w:sz w:val="28"/>
+          <w:szCs w:val="28"/>
+        </w:rPr>
+        <w:t>forras_html</w:t>
+      </w:r>
+      <w:r>
+        <w:rPr>
+          <w:sz w:val="28"/>
+          <w:szCs w:val="28"/>
+        </w:rPr>
+        <w:t xml:space="preserve"> mappában megtalálható</w:t>
+      </w:r>
+      <w:r>
+        <w:rPr>
+          <w:sz w:val="28"/>
+          <w:szCs w:val="28"/>
+        </w:rPr>
+        <w:t xml:space="preserve"> </w:t>
+      </w:r>
+      <w:r>
+        <w:rPr>
+          <w:i/>
+          <w:sz w:val="28"/>
+          <w:szCs w:val="28"/>
+        </w:rPr>
+        <w:t>style.css</w:t>
+      </w:r>
+      <w:r>
+        <w:rPr>
+          <w:sz w:val="28"/>
+          <w:szCs w:val="28"/>
+        </w:rPr>
+        <w:t xml:space="preserve"> stíluslap</w:t>
+      </w:r>
+      <w:r>
+        <w:rPr>
+          <w:sz w:val="28"/>
+          <w:szCs w:val="28"/>
+        </w:rPr>
+        <w:t>okra</w:t>
+      </w:r>
+      <w:r>
+        <w:rPr>
+          <w:sz w:val="28"/>
+          <w:szCs w:val="28"/>
+        </w:rPr>
+        <w:t>!</w:t>
+      </w:r>
+    </w:p>
+    <w:p>
+      <w:pPr>
+        <w:pStyle w:val="Listaszerbekezds"/>
+        <w:numPr>
+          <w:ilvl w:val="0"/>
+          <w:numId w:val="8"/>
+        </w:numPr>
+        <w:tabs>
+          <w:tab w:val="right" w:pos="9639"/>
+        </w:tabs>
+        <w:rPr>
+          <w:sz w:val="28"/>
+          <w:szCs w:val="28"/>
+        </w:rPr>
+      </w:pPr>
+      <w:r>
+        <w:rPr>
+          <w:sz w:val="28"/>
+          <w:szCs w:val="28"/>
+        </w:rPr>
+        <w:t>A weboldal alsó részében megtalálható „</w:t>
+      </w:r>
+      <w:r>
+        <w:rPr>
+          <w:i/>
+          <w:sz w:val="28"/>
+          <w:szCs w:val="28"/>
+        </w:rPr>
+        <w:t>javascript</w:t>
+      </w:r>
+      <w:r>
+        <w:rPr>
+          <w:sz w:val="28"/>
+          <w:szCs w:val="28"/>
+        </w:rPr>
+        <w:t>”</w:t>
+      </w:r>
+      <w:r>
+        <w:rPr>
+          <w:i/>
+          <w:sz w:val="28"/>
+          <w:szCs w:val="28"/>
+        </w:rPr>
+        <w:t xml:space="preserve"> </w:t>
+      </w:r>
+      <w:r>
+        <w:rPr>
+          <w:sz w:val="28"/>
+          <w:szCs w:val="28"/>
+        </w:rPr>
+        <w:t xml:space="preserve">felirat helyére helyezzen el hivatkozást a </w:t>
+      </w:r>
+      <w:r>
+        <w:rPr>
+          <w:i/>
+          <w:sz w:val="28"/>
+          <w:szCs w:val="28"/>
+        </w:rPr>
+        <w:t>bootstrap</w:t>
+      </w:r>
+      <w:r>
+        <w:rPr>
+          <w:sz w:val="28"/>
+          <w:szCs w:val="28"/>
+        </w:rPr>
+        <w:t xml:space="preserve"> mappában megtalálható </w:t>
+      </w:r>
+      <w:r>
+        <w:rPr>
+          <w:i/>
+          <w:sz w:val="28"/>
+          <w:szCs w:val="28"/>
+        </w:rPr>
+        <w:t>bootstrap.min.js</w:t>
+      </w:r>
+      <w:r>
+        <w:rPr>
+          <w:sz w:val="28"/>
+          <w:szCs w:val="28"/>
+        </w:rPr>
+        <w:t xml:space="preserve"> Javascript állományra!</w:t>
+      </w:r>
+    </w:p>
+    <w:p>
+      <w:pPr>
+        <w:pStyle w:val="Listaszerbekezds"/>
+        <w:numPr>
+          <w:ilvl w:val="0"/>
+          <w:numId w:val="8"/>
+        </w:numPr>
+        <w:tabs>
+          <w:tab w:val="right" w:pos="9639"/>
+        </w:tabs>
+        <w:rPr>
+          <w:sz w:val="28"/>
+          <w:szCs w:val="28"/>
+        </w:rPr>
+      </w:pPr>
+      <w:r>
+        <w:rPr>
+          <w:sz w:val="28"/>
+          <w:szCs w:val="28"/>
+        </w:rPr>
+        <w:t xml:space="preserve">Állítsa be a </w:t>
+      </w:r>
+      <w:r>
+        <w:rPr>
+          <w:i/>
+          <w:sz w:val="28"/>
+          <w:szCs w:val="28"/>
+        </w:rPr>
+        <w:t>style.css</w:t>
+      </w:r>
+      <w:r>
+        <w:rPr>
+          <w:sz w:val="28"/>
+          <w:szCs w:val="28"/>
+        </w:rPr>
+        <w:t xml:space="preserve"> stíluslapon, hogy a weboldal háttere a </w:t>
+      </w:r>
+      <w:r>
+        <w:rPr>
+          <w:i/>
+          <w:sz w:val="28"/>
+          <w:szCs w:val="28"/>
+        </w:rPr>
+        <w:t>forras_html</w:t>
+      </w:r>
+      <w:r>
+        <w:rPr>
+          <w:sz w:val="28"/>
+          <w:szCs w:val="28"/>
+        </w:rPr>
+        <w:t xml:space="preserve"> mappában megtalálható </w:t>
+      </w:r>
+      <w:r>
+        <w:rPr>
+          <w:i/>
+          <w:sz w:val="28"/>
+          <w:szCs w:val="28"/>
+        </w:rPr>
+        <w:t>hatter.jpeg</w:t>
+      </w:r>
+      <w:r>
+        <w:rPr>
+          <w:sz w:val="28"/>
+          <w:szCs w:val="28"/>
+        </w:rPr>
+        <w:t xml:space="preserve"> legyen</w:t>
+      </w:r>
+      <w:r>
+        <w:rPr>
+          <w:sz w:val="28"/>
+          <w:szCs w:val="28"/>
+        </w:rPr>
+        <w:t>, illetve hogy a kép ne ismétlődjön!</w:t>
+      </w:r>
+    </w:p>
+    <w:p>
+      <w:pPr>
+        <w:pStyle w:val="Listaszerbekezds"/>
+        <w:numPr>
+          <w:ilvl w:val="0"/>
+          <w:numId w:val="8"/>
+        </w:numPr>
+        <w:tabs>
+          <w:tab w:val="right" w:pos="9639"/>
+        </w:tabs>
+        <w:rPr>
+          <w:sz w:val="28"/>
+          <w:szCs w:val="28"/>
+        </w:rPr>
+      </w:pPr>
+      <w:r>
+        <w:rPr>
+          <w:sz w:val="28"/>
+          <w:szCs w:val="28"/>
+        </w:rPr>
+        <w:t xml:space="preserve">A weboldal </w:t>
+      </w:r>
+      <w:r>
+        <w:rPr>
+          <w:i/>
+          <w:sz w:val="28"/>
+          <w:szCs w:val="28"/>
+        </w:rPr>
+        <w:t>nav</w:t>
+      </w:r>
+      <w:r>
+        <w:rPr>
+          <w:sz w:val="28"/>
+          <w:szCs w:val="28"/>
+        </w:rPr>
+        <w:t xml:space="preserve"> elem</w:t>
+      </w:r>
+      <w:r>
+        <w:rPr>
+          <w:sz w:val="28"/>
+          <w:szCs w:val="28"/>
+        </w:rPr>
+        <w:t>ében írja a megfelelő menüpontokhoz tartozó címeket a megadott céloldal alapján!</w:t>
+      </w:r>
+    </w:p>
+    <w:p>
+      <w:pPr>
+        <w:pStyle w:val="Listaszerbekezds"/>
+        <w:numPr>
+          <w:ilvl w:val="0"/>
+          <w:numId w:val="8"/>
+        </w:numPr>
+        <w:tabs>
+          <w:tab w:val="right" w:pos="9639"/>
+        </w:tabs>
+        <w:rPr>
+          <w:sz w:val="28"/>
+          <w:szCs w:val="28"/>
+        </w:rPr>
+      </w:pPr>
+      <w:r>
+        <w:rPr>
+          <w:sz w:val="28"/>
+          <w:szCs w:val="28"/>
+        </w:rPr>
+        <w:t xml:space="preserve">A weboldal </w:t>
+      </w:r>
+      <w:r>
+        <w:rPr>
+          <w:i/>
+          <w:sz w:val="28"/>
+          <w:szCs w:val="28"/>
+        </w:rPr>
+        <w:t xml:space="preserve">magyar_jegtancosok </w:t>
+      </w:r>
+      <w:r>
+        <w:rPr>
+          <w:sz w:val="28"/>
+          <w:szCs w:val="28"/>
+        </w:rPr>
+        <w:t xml:space="preserve">azonosítójú </w:t>
+      </w:r>
+      <w:r>
+        <w:rPr>
+          <w:i/>
+          <w:sz w:val="28"/>
+          <w:szCs w:val="28"/>
+        </w:rPr>
+        <w:t xml:space="preserve">div </w:t>
+      </w:r>
+      <w:r>
+        <w:rPr>
+          <w:sz w:val="28"/>
+          <w:szCs w:val="28"/>
+        </w:rPr>
+        <w:t>HTML elemben a „</w:t>
+      </w:r>
+      <w:r>
+        <w:rPr>
+          <w:i/>
+          <w:sz w:val="28"/>
+          <w:szCs w:val="28"/>
+        </w:rPr>
+        <w:t>kép</w:t>
+      </w:r>
+      <w:r>
+        <w:rPr>
+          <w:sz w:val="28"/>
+          <w:szCs w:val="28"/>
+        </w:rPr>
+        <w:t>”</w:t>
+      </w:r>
+      <w:r>
+        <w:rPr>
+          <w:i/>
+          <w:sz w:val="28"/>
+          <w:szCs w:val="28"/>
+        </w:rPr>
+        <w:t xml:space="preserve"> </w:t>
+      </w:r>
+      <w:r>
+        <w:rPr>
+          <w:sz w:val="28"/>
+          <w:szCs w:val="28"/>
+        </w:rPr>
+        <w:t xml:space="preserve">felirat helyére illessze be a </w:t>
+      </w:r>
+      <w:r>
+        <w:rPr>
+          <w:i/>
+          <w:sz w:val="28"/>
+          <w:szCs w:val="28"/>
+        </w:rPr>
+        <w:t xml:space="preserve">forras_html </w:t>
+      </w:r>
+      <w:r>
+        <w:rPr>
+          <w:sz w:val="28"/>
+          <w:szCs w:val="28"/>
+        </w:rPr>
+        <w:t xml:space="preserve">mappában megtalálható </w:t>
+      </w:r>
+      <w:r>
+        <w:rPr>
+          <w:i/>
+          <w:sz w:val="28"/>
+          <w:szCs w:val="28"/>
+        </w:rPr>
+        <w:t xml:space="preserve">magyar_jegtancosok.jfif </w:t>
+      </w:r>
+      <w:r>
+        <w:rPr>
+          <w:sz w:val="28"/>
+          <w:szCs w:val="28"/>
+        </w:rPr>
+        <w:t>képet! Ha a kép nem jeleníthető meg, vagy a kurzort a kép fölé visszük a „</w:t>
+      </w:r>
+      <w:r>
+        <w:rPr>
+          <w:i/>
+          <w:sz w:val="28"/>
+          <w:szCs w:val="28"/>
+        </w:rPr>
+        <w:t>Nagy Zsuzsanna és Fejes Máté jégtáncosok</w:t>
+      </w:r>
+      <w:r>
+        <w:rPr>
+          <w:sz w:val="28"/>
+          <w:szCs w:val="28"/>
+        </w:rPr>
+        <w:t>” felirat jelenjen meg!</w:t>
+      </w:r>
+    </w:p>
+    <w:p>
+      <w:pPr>
+        <w:pStyle w:val="Listaszerbekezds"/>
+        <w:numPr>
+          <w:ilvl w:val="0"/>
+          <w:numId w:val="8"/>
+        </w:numPr>
+        <w:tabs>
+          <w:tab w:val="right" w:pos="9639"/>
+        </w:tabs>
+        <w:rPr>
+          <w:sz w:val="28"/>
+          <w:szCs w:val="28"/>
+        </w:rPr>
+      </w:pPr>
+      <w:r>
+        <w:rPr>
+          <w:sz w:val="28"/>
+          <w:szCs w:val="28"/>
+        </w:rPr>
+        <w:t>Illessze be a kép alá a „</w:t>
+      </w:r>
+      <w:r>
+        <w:rPr>
+          <w:i/>
+          <w:sz w:val="28"/>
+          <w:szCs w:val="28"/>
+        </w:rPr>
+        <w:t>Nagy Zsuzsanna és Fejes Máté jégtáncosok</w:t>
+      </w:r>
+      <w:r>
+        <w:rPr>
+          <w:sz w:val="28"/>
+          <w:szCs w:val="28"/>
+        </w:rPr>
+        <w:t>” szöveget!</w:t>
+      </w:r>
+    </w:p>
+    <w:p>
+      <w:pPr>
+        <w:pStyle w:val="Listaszerbekezds"/>
+        <w:numPr>
+          <w:ilvl w:val="0"/>
+          <w:numId w:val="8"/>
+        </w:numPr>
+        <w:tabs>
+          <w:tab w:val="right" w:pos="9639"/>
+        </w:tabs>
+        <w:rPr>
+          <w:sz w:val="28"/>
+          <w:szCs w:val="28"/>
+        </w:rPr>
+      </w:pPr>
+      <w:r>
+        <w:rPr>
+          <w:sz w:val="28"/>
+          <w:szCs w:val="28"/>
+        </w:rPr>
+        <w:t>Alakítson ki számozatlan felsorolást az „</w:t>
+      </w:r>
+      <w:r>
+        <w:rPr>
+          <w:i/>
+          <w:sz w:val="28"/>
+          <w:szCs w:val="28"/>
+        </w:rPr>
+        <w:t>Általános versenyen bemutatott ugrások:</w:t>
+      </w:r>
+      <w:r>
+        <w:rPr>
+          <w:sz w:val="28"/>
+          <w:szCs w:val="28"/>
+        </w:rPr>
+        <w:t xml:space="preserve">” szöveg alatti ugrás nevekből! Állítsa be a felsorolásra a </w:t>
+      </w:r>
+      <w:r>
+        <w:rPr>
+          <w:i/>
+          <w:sz w:val="28"/>
+          <w:szCs w:val="28"/>
+        </w:rPr>
+        <w:t>ps-5</w:t>
+      </w:r>
+      <w:r>
+        <w:rPr>
+          <w:sz w:val="28"/>
+          <w:szCs w:val="28"/>
+        </w:rPr>
+        <w:t xml:space="preserve"> bootstrap osztálykijelölőt!</w:t>
+      </w:r>
+    </w:p>
+    <w:p>
+      <w:pPr>
+        <w:pStyle w:val="Listaszerbekezds"/>
+        <w:numPr>
+          <w:ilvl w:val="0"/>
+          <w:numId w:val="8"/>
+        </w:numPr>
+        <w:tabs>
+          <w:tab w:val="right" w:pos="9639"/>
+        </w:tabs>
+        <w:rPr>
+          <w:sz w:val="28"/>
+          <w:szCs w:val="28"/>
+        </w:rPr>
+      </w:pPr>
+      <w:r>
+        <w:rPr>
+          <w:sz w:val="28"/>
+          <w:szCs w:val="28"/>
+        </w:rPr>
+        <w:t>Alakítson ki hivatkozásokat a következő szövegrészekben!</w:t>
+      </w:r>
+    </w:p>
+    <w:p>
+      <w:pPr>
+        <w:pStyle w:val="Listaszerbekezds"/>
+        <w:numPr>
+          <w:ilvl w:val="0"/>
+          <w:numId w:val="9"/>
+        </w:numPr>
+        <w:tabs>
+          <w:tab w:val="right" w:pos="9639"/>
+        </w:tabs>
+        <w:rPr>
+          <w:sz w:val="28"/>
+          <w:szCs w:val="28"/>
+        </w:rPr>
+      </w:pPr>
+      <w:r>
+        <w:rPr>
+          <w:sz w:val="28"/>
+          <w:szCs w:val="28"/>
+        </w:rPr>
+        <w:t>A „</w:t>
+      </w:r>
+      <w:r>
+        <w:rPr>
+          <w:i/>
+          <w:sz w:val="28"/>
+          <w:szCs w:val="28"/>
+        </w:rPr>
+        <w:t>Műkorcsolya</w:t>
+      </w:r>
+      <w:r>
+        <w:rPr>
+          <w:sz w:val="28"/>
+          <w:szCs w:val="28"/>
+        </w:rPr>
+        <w:t>”</w:t>
+      </w:r>
+      <w:r>
+        <w:rPr>
+          <w:i/>
+          <w:sz w:val="28"/>
+          <w:szCs w:val="28"/>
+        </w:rPr>
+        <w:t xml:space="preserve"> </w:t>
+      </w:r>
+      <w:r>
+        <w:rPr>
+          <w:sz w:val="28"/>
+          <w:szCs w:val="28"/>
+        </w:rPr>
+        <w:t>weboldal cím alatti szövegrészben az „</w:t>
+      </w:r>
+      <w:r>
+        <w:rPr>
+          <w:i/>
+          <w:sz w:val="28"/>
+          <w:szCs w:val="28"/>
+        </w:rPr>
+        <w:t xml:space="preserve">olimpiai” </w:t>
+      </w:r>
+      <w:r>
+        <w:rPr>
+          <w:sz w:val="28"/>
+          <w:szCs w:val="28"/>
+        </w:rPr>
+        <w:t xml:space="preserve">szóra állítson be hivatkozást! Kattintásra az </w:t>
+      </w:r>
+      <w:r>
+        <w:rPr>
+          <w:i/>
+          <w:sz w:val="28"/>
+          <w:szCs w:val="28"/>
+        </w:rPr>
+        <w:t>olimpia.html</w:t>
+      </w:r>
+      <w:r>
+        <w:rPr>
+          <w:sz w:val="28"/>
+          <w:szCs w:val="28"/>
+        </w:rPr>
+        <w:t xml:space="preserve"> fájl jelenjen meg!</w:t>
+      </w:r>
+    </w:p>
+    <w:p>
+      <w:pPr>
+        <w:pStyle w:val="Listaszerbekezds"/>
+        <w:numPr>
+          <w:ilvl w:val="0"/>
+          <w:numId w:val="9"/>
+        </w:numPr>
+        <w:tabs>
+          <w:tab w:val="right" w:pos="9639"/>
+        </w:tabs>
+        <w:rPr>
+          <w:sz w:val="28"/>
+          <w:szCs w:val="28"/>
+        </w:rPr>
+      </w:pPr>
+      <w:r>
+        <w:rPr>
+          <w:sz w:val="28"/>
+          <w:szCs w:val="28"/>
+        </w:rPr>
+        <w:t>A „</w:t>
+      </w:r>
+      <w:r>
+        <w:rPr>
+          <w:i/>
+          <w:sz w:val="28"/>
+          <w:szCs w:val="28"/>
+        </w:rPr>
+        <w:t>Sportágról</w:t>
+      </w:r>
+      <w:r>
+        <w:rPr>
+          <w:sz w:val="28"/>
+          <w:szCs w:val="28"/>
+        </w:rPr>
+        <w:t>”</w:t>
+      </w:r>
+      <w:r>
+        <w:rPr>
+          <w:i/>
+          <w:sz w:val="28"/>
+          <w:szCs w:val="28"/>
+        </w:rPr>
+        <w:t xml:space="preserve"> </w:t>
+      </w:r>
+      <w:r>
+        <w:rPr>
+          <w:sz w:val="28"/>
+          <w:szCs w:val="28"/>
+        </w:rPr>
+        <w:t>alcím alatti szövegrészben állítson be hivatkozást a „</w:t>
+      </w:r>
+      <w:r>
+        <w:rPr>
+          <w:i/>
+          <w:sz w:val="28"/>
+          <w:szCs w:val="28"/>
+        </w:rPr>
+        <w:t>női</w:t>
+      </w:r>
+      <w:r>
+        <w:rPr>
+          <w:sz w:val="28"/>
+          <w:szCs w:val="28"/>
+        </w:rPr>
+        <w:t xml:space="preserve">”, szóra! Kattintása a weboldal a </w:t>
+      </w:r>
+      <w:r>
+        <w:rPr>
+          <w:i/>
+          <w:sz w:val="28"/>
+          <w:szCs w:val="28"/>
+        </w:rPr>
+        <w:t xml:space="preserve">nok </w:t>
+      </w:r>
+      <w:r>
+        <w:rPr>
+          <w:sz w:val="28"/>
+          <w:szCs w:val="28"/>
+        </w:rPr>
+        <w:t>azonosítójú div elemre ugorjon át!</w:t>
+      </w:r>
+    </w:p>
+    <w:p>
+      <w:pPr>
+        <w:pStyle w:val="Listaszerbekezds"/>
+        <w:numPr>
+          <w:ilvl w:val="0"/>
+          <w:numId w:val="9"/>
+        </w:numPr>
+        <w:tabs>
+          <w:tab w:val="right" w:pos="9639"/>
+        </w:tabs>
+        <w:rPr>
+          <w:sz w:val="28"/>
+          <w:szCs w:val="28"/>
+        </w:rPr>
+      </w:pPr>
+      <w:r>
+        <w:rPr>
+          <w:sz w:val="28"/>
+          <w:szCs w:val="28"/>
+        </w:rPr>
+        <w:t>A „</w:t>
+      </w:r>
+      <w:r>
+        <w:rPr>
+          <w:i/>
+          <w:sz w:val="28"/>
+          <w:szCs w:val="28"/>
+        </w:rPr>
+        <w:t>Sportágról</w:t>
+      </w:r>
+      <w:r>
+        <w:rPr>
+          <w:sz w:val="28"/>
+          <w:szCs w:val="28"/>
+        </w:rPr>
+        <w:t>”</w:t>
+      </w:r>
+      <w:r>
+        <w:rPr>
+          <w:i/>
+          <w:sz w:val="28"/>
+          <w:szCs w:val="28"/>
+        </w:rPr>
+        <w:t xml:space="preserve"> </w:t>
+      </w:r>
+      <w:r>
+        <w:rPr>
+          <w:sz w:val="28"/>
+          <w:szCs w:val="28"/>
+        </w:rPr>
+        <w:t>alcím alatti szövegrészben állítson be hivatkozást a „</w:t>
+      </w:r>
+      <w:r>
+        <w:rPr>
+          <w:i/>
+          <w:sz w:val="28"/>
+          <w:szCs w:val="28"/>
+        </w:rPr>
+        <w:t>férfi</w:t>
+      </w:r>
+      <w:r>
+        <w:rPr>
+          <w:sz w:val="28"/>
+          <w:szCs w:val="28"/>
+        </w:rPr>
+        <w:t xml:space="preserve">”, szóra! Kattintása a weboldal a </w:t>
+      </w:r>
+      <w:r>
+        <w:rPr>
+          <w:i/>
+          <w:sz w:val="28"/>
+          <w:szCs w:val="28"/>
+        </w:rPr>
+        <w:t xml:space="preserve">ferfiak </w:t>
+      </w:r>
+      <w:r>
+        <w:rPr>
+          <w:sz w:val="28"/>
+          <w:szCs w:val="28"/>
+        </w:rPr>
+        <w:t>azonosítójú div elemre ugorjon át!</w:t>
+      </w:r>
+    </w:p>
+    <w:p>
+      <w:pPr>
+        <w:pStyle w:val="Listaszerbekezds"/>
+        <w:numPr>
+          <w:ilvl w:val="0"/>
+          <w:numId w:val="8"/>
+        </w:numPr>
+        <w:tabs>
+          <w:tab w:val="right" w:pos="9639"/>
+        </w:tabs>
+        <w:rPr>
+          <w:sz w:val="28"/>
+          <w:szCs w:val="28"/>
+        </w:rPr>
+      </w:pPr>
+      <w:r>
+        <w:rPr>
+          <w:sz w:val="28"/>
+          <w:szCs w:val="28"/>
+        </w:rPr>
+        <w:t xml:space="preserve"> Nyissa meg a </w:t>
+      </w:r>
+      <w:r>
+        <w:rPr>
+          <w:i/>
+          <w:sz w:val="28"/>
+          <w:szCs w:val="28"/>
+        </w:rPr>
+        <w:t xml:space="preserve">jegtanc.html </w:t>
+      </w:r>
+      <w:r>
+        <w:rPr>
+          <w:sz w:val="28"/>
+          <w:szCs w:val="28"/>
+        </w:rPr>
+        <w:t xml:space="preserve">fájlt! Állítsa a weboldal nyelvét magyarra! A weboldal kódolása </w:t>
+      </w:r>
+      <w:r>
+        <w:rPr>
+          <w:i/>
+          <w:sz w:val="28"/>
+          <w:szCs w:val="28"/>
+        </w:rPr>
+        <w:t xml:space="preserve">utf-8 </w:t>
+      </w:r>
+      <w:r>
+        <w:rPr>
+          <w:sz w:val="28"/>
+          <w:szCs w:val="28"/>
+        </w:rPr>
+        <w:t>legyen!</w:t>
+      </w:r>
+    </w:p>
+    <w:p>
+      <w:pPr>
+        <w:pStyle w:val="Listaszerbekezds"/>
+        <w:numPr>
+          <w:ilvl w:val="0"/>
+          <w:numId w:val="8"/>
+        </w:numPr>
+        <w:tabs>
+          <w:tab w:val="right" w:pos="9639"/>
+        </w:tabs>
+        <w:jc w:val="both"/>
+        <w:rPr>
+          <w:sz w:val="28"/>
+          <w:szCs w:val="28"/>
+        </w:rPr>
+      </w:pPr>
+      <w:r>
+        <w:rPr>
+          <w:sz w:val="28"/>
+          <w:szCs w:val="28"/>
+        </w:rPr>
+        <w:t xml:space="preserve"> A weboldal fejrészében helyezzen el hivatkozásokat a </w:t>
+      </w:r>
+      <w:r>
+        <w:rPr>
+          <w:i/>
+          <w:sz w:val="28"/>
+          <w:szCs w:val="28"/>
+        </w:rPr>
+        <w:t xml:space="preserve">bootstrap </w:t>
+      </w:r>
+      <w:r>
+        <w:rPr>
+          <w:sz w:val="28"/>
+          <w:szCs w:val="28"/>
+        </w:rPr>
+        <w:t xml:space="preserve">mappában megtalálható </w:t>
+      </w:r>
+      <w:r>
+        <w:rPr>
+          <w:i/>
+          <w:sz w:val="28"/>
+          <w:szCs w:val="28"/>
+        </w:rPr>
+        <w:t xml:space="preserve">bootstrap.min.css, </w:t>
+      </w:r>
+      <w:r>
+        <w:rPr>
+          <w:sz w:val="28"/>
+          <w:szCs w:val="28"/>
+        </w:rPr>
+        <w:t xml:space="preserve">valamint a </w:t>
+      </w:r>
+      <w:r>
+        <w:rPr>
+          <w:i/>
+          <w:sz w:val="28"/>
+          <w:szCs w:val="28"/>
+        </w:rPr>
+        <w:t xml:space="preserve">forras_html </w:t>
+      </w:r>
+      <w:r>
+        <w:rPr>
+          <w:sz w:val="28"/>
+          <w:szCs w:val="28"/>
+        </w:rPr>
+        <w:t xml:space="preserve">mappában megtalálható </w:t>
+      </w:r>
+      <w:r>
+        <w:rPr>
+          <w:i/>
+          <w:sz w:val="28"/>
+          <w:szCs w:val="28"/>
+        </w:rPr>
+        <w:t>style.css</w:t>
+      </w:r>
+      <w:r>
+        <w:rPr>
+          <w:sz w:val="28"/>
+          <w:szCs w:val="28"/>
+        </w:rPr>
+        <w:t xml:space="preserve"> stíluslapokra!</w:t>
+      </w:r>
+    </w:p>
+    <w:p>
+      <w:pPr>
+        <w:pStyle w:val="Listaszerbekezds"/>
+        <w:numPr>
+          <w:ilvl w:val="0"/>
+          <w:numId w:val="8"/>
+        </w:numPr>
+        <w:tabs>
+          <w:tab w:val="right" w:pos="9639"/>
+        </w:tabs>
+        <w:jc w:val="both"/>
+        <w:rPr>
+          <w:sz w:val="28"/>
+          <w:szCs w:val="28"/>
+        </w:rPr>
+      </w:pPr>
+      <w:r>
+        <w:rPr>
+          <w:sz w:val="28"/>
+          <w:szCs w:val="28"/>
+        </w:rPr>
+        <w:lastRenderedPageBreak/>
+        <w:t xml:space="preserve">Az </w:t>
+      </w:r>
+      <w:r>
+        <w:rPr>
+          <w:i/>
+          <w:sz w:val="28"/>
+          <w:szCs w:val="28"/>
+        </w:rPr>
+        <w:t xml:space="preserve">elso_olimpiai_jegtanc </w:t>
+      </w:r>
+      <w:r>
+        <w:rPr>
+          <w:sz w:val="28"/>
+          <w:szCs w:val="28"/>
+        </w:rPr>
+        <w:t xml:space="preserve">azonosítójú </w:t>
+      </w:r>
+      <w:r>
+        <w:rPr>
+          <w:i/>
+          <w:sz w:val="28"/>
+          <w:szCs w:val="28"/>
+        </w:rPr>
+        <w:t xml:space="preserve">div </w:t>
+      </w:r>
+      <w:r>
+        <w:rPr>
+          <w:sz w:val="28"/>
+          <w:szCs w:val="28"/>
+        </w:rPr>
+        <w:t>HTML elemben található képre állítsa be, hogyha a kép nem jeleníthető meg, vagy ha a kurzort a képre visszük az „</w:t>
+      </w:r>
+      <w:r>
+        <w:rPr>
+          <w:i/>
+          <w:sz w:val="28"/>
+          <w:szCs w:val="28"/>
+        </w:rPr>
+        <w:t>Első Olimpiai Jégtánc</w:t>
+      </w:r>
+      <w:r>
+        <w:rPr>
+          <w:sz w:val="28"/>
+          <w:szCs w:val="28"/>
+        </w:rPr>
+        <w:t>” szöveg jelenjen meg!</w:t>
+      </w:r>
+    </w:p>
+    <w:p>
+      <w:pPr>
+        <w:pStyle w:val="Listaszerbekezds"/>
+        <w:numPr>
+          <w:ilvl w:val="0"/>
+          <w:numId w:val="8"/>
+        </w:numPr>
+        <w:tabs>
+          <w:tab w:val="right" w:pos="9639"/>
+        </w:tabs>
+        <w:jc w:val="both"/>
+        <w:rPr>
+          <w:sz w:val="28"/>
+          <w:szCs w:val="28"/>
+        </w:rPr>
+      </w:pPr>
+      <w:r>
+        <w:rPr>
+          <w:sz w:val="28"/>
+          <w:szCs w:val="28"/>
+        </w:rPr>
+        <w:t xml:space="preserve"> Nyissa meg az </w:t>
+      </w:r>
+      <w:r>
+        <w:rPr>
+          <w:i/>
+          <w:sz w:val="28"/>
+          <w:szCs w:val="28"/>
+        </w:rPr>
+        <w:t xml:space="preserve">olimpia.html </w:t>
+      </w:r>
+      <w:r>
+        <w:rPr>
+          <w:sz w:val="28"/>
+          <w:szCs w:val="28"/>
+        </w:rPr>
+        <w:t>fájlt! A böngésző címsorában megjelenő felirat „</w:t>
+      </w:r>
+      <w:r>
+        <w:rPr>
+          <w:i/>
+          <w:sz w:val="28"/>
+          <w:szCs w:val="28"/>
+        </w:rPr>
+        <w:t>Olimpia</w:t>
+      </w:r>
+      <w:r>
+        <w:rPr>
+          <w:sz w:val="28"/>
+          <w:szCs w:val="28"/>
+        </w:rPr>
+        <w:t>” legyen!</w:t>
+      </w:r>
+    </w:p>
+    <w:p>
+      <w:pPr>
+        <w:pStyle w:val="Listaszerbekezds"/>
+        <w:numPr>
+          <w:ilvl w:val="0"/>
+          <w:numId w:val="8"/>
+        </w:numPr>
+        <w:tabs>
+          <w:tab w:val="right" w:pos="9639"/>
+        </w:tabs>
+        <w:jc w:val="both"/>
+        <w:rPr>
+          <w:sz w:val="28"/>
+          <w:szCs w:val="28"/>
+        </w:rPr>
+      </w:pPr>
+      <w:r>
+        <w:rPr>
+          <w:sz w:val="28"/>
+          <w:szCs w:val="28"/>
+        </w:rPr>
+        <w:t xml:space="preserve"> Az „</w:t>
+      </w:r>
+      <w:r>
+        <w:rPr>
+          <w:i/>
+          <w:sz w:val="28"/>
+          <w:szCs w:val="28"/>
+        </w:rPr>
+        <w:t>Összesítés</w:t>
+      </w:r>
+      <w:r>
+        <w:rPr>
+          <w:sz w:val="28"/>
+          <w:szCs w:val="28"/>
+        </w:rPr>
+        <w:t xml:space="preserve">” alcím alá készítsen táblázatot a </w:t>
+      </w:r>
+      <w:r>
+        <w:rPr>
+          <w:i/>
+          <w:sz w:val="28"/>
+          <w:szCs w:val="28"/>
+        </w:rPr>
+        <w:t>forras_html</w:t>
+      </w:r>
+      <w:r>
+        <w:rPr>
+          <w:sz w:val="28"/>
+          <w:szCs w:val="28"/>
+        </w:rPr>
+        <w:t xml:space="preserve"> mappában megtalálható </w:t>
+      </w:r>
+      <w:r>
+        <w:rPr>
+          <w:i/>
+          <w:sz w:val="28"/>
+          <w:szCs w:val="28"/>
+        </w:rPr>
+        <w:t xml:space="preserve">tablazat_forras.txt </w:t>
+      </w:r>
+      <w:r>
+        <w:rPr>
+          <w:sz w:val="28"/>
+          <w:szCs w:val="28"/>
+        </w:rPr>
+        <w:t xml:space="preserve">fájl szövegéből a minta alapján! </w:t>
+      </w:r>
+    </w:p>
+    <w:p>
+      <w:pPr>
+        <w:pStyle w:val="Listaszerbekezds"/>
+        <w:numPr>
+          <w:ilvl w:val="0"/>
+          <w:numId w:val="11"/>
+        </w:numPr>
+        <w:tabs>
+          <w:tab w:val="right" w:pos="9639"/>
+        </w:tabs>
+        <w:jc w:val="both"/>
+        <w:rPr>
+          <w:sz w:val="28"/>
+          <w:szCs w:val="28"/>
+        </w:rPr>
+      </w:pPr>
+      <w:r>
+        <w:rPr>
+          <w:sz w:val="28"/>
+          <w:szCs w:val="28"/>
+        </w:rPr>
+        <w:t xml:space="preserve">A táblázat azonosítója </w:t>
+      </w:r>
+      <w:r>
+        <w:rPr>
+          <w:i/>
+          <w:sz w:val="28"/>
+          <w:szCs w:val="28"/>
+        </w:rPr>
+        <w:t xml:space="preserve">olimpia_noi legyen! </w:t>
+      </w:r>
+      <w:r>
+        <w:rPr>
+          <w:sz w:val="28"/>
+          <w:szCs w:val="28"/>
+        </w:rPr>
+        <w:t xml:space="preserve">Bootstrap osztálykijelölői, pedig </w:t>
+      </w:r>
+      <w:r>
+        <w:rPr>
+          <w:i/>
+          <w:sz w:val="28"/>
+          <w:szCs w:val="28"/>
+        </w:rPr>
+        <w:t xml:space="preserve">mx-auto </w:t>
+      </w:r>
+      <w:r>
+        <w:rPr>
+          <w:sz w:val="28"/>
+          <w:szCs w:val="28"/>
+        </w:rPr>
+        <w:t xml:space="preserve">és </w:t>
+      </w:r>
+      <w:r>
+        <w:rPr>
+          <w:i/>
+          <w:sz w:val="28"/>
+          <w:szCs w:val="28"/>
+        </w:rPr>
+        <w:t xml:space="preserve">mb-4 </w:t>
+      </w:r>
+      <w:r>
+        <w:rPr>
+          <w:sz w:val="28"/>
+          <w:szCs w:val="28"/>
+        </w:rPr>
+        <w:t>legyenek!</w:t>
+      </w:r>
+    </w:p>
+    <w:p>
+      <w:pPr>
+        <w:pStyle w:val="Listaszerbekezds"/>
+        <w:numPr>
+          <w:ilvl w:val="0"/>
+          <w:numId w:val="11"/>
+        </w:numPr>
+        <w:tabs>
+          <w:tab w:val="right" w:pos="9639"/>
+        </w:tabs>
+        <w:jc w:val="both"/>
+        <w:rPr>
+          <w:sz w:val="28"/>
+          <w:szCs w:val="28"/>
+        </w:rPr>
+      </w:pPr>
+      <w:r>
+        <w:rPr>
+          <w:sz w:val="28"/>
+          <w:szCs w:val="28"/>
+        </w:rPr>
+        <w:t>A táblázat első sorában lévő elemek fejléc cellák legyenek!</w:t>
+      </w:r>
+    </w:p>
+    <w:p>
+      <w:pPr>
+        <w:pStyle w:val="Listaszerbekezds"/>
+        <w:numPr>
+          <w:ilvl w:val="0"/>
+          <w:numId w:val="8"/>
+        </w:numPr>
+        <w:tabs>
+          <w:tab w:val="right" w:pos="9639"/>
+        </w:tabs>
+        <w:jc w:val="both"/>
+        <w:rPr>
+          <w:sz w:val="28"/>
+          <w:szCs w:val="28"/>
+        </w:rPr>
+      </w:pPr>
+      <w:r>
+        <w:rPr>
+          <w:sz w:val="28"/>
+          <w:szCs w:val="28"/>
+        </w:rPr>
+        <w:t xml:space="preserve"> Nyissa meg a style.css stíluslapot és végezze el a következő módosításokat! </w:t>
+      </w:r>
+    </w:p>
+    <w:p>
+      <w:pPr>
+        <w:pStyle w:val="Listaszerbekezds"/>
+        <w:numPr>
+          <w:ilvl w:val="0"/>
+          <w:numId w:val="12"/>
+        </w:numPr>
+        <w:tabs>
+          <w:tab w:val="right" w:pos="9639"/>
+        </w:tabs>
+        <w:jc w:val="both"/>
+        <w:rPr>
+          <w:sz w:val="28"/>
+          <w:szCs w:val="28"/>
+        </w:rPr>
+      </w:pPr>
+      <w:r>
+        <w:rPr>
+          <w:sz w:val="28"/>
+          <w:szCs w:val="28"/>
+        </w:rPr>
+        <w:t xml:space="preserve">Az </w:t>
+      </w:r>
+      <w:r>
+        <w:rPr>
+          <w:i/>
+          <w:sz w:val="28"/>
+          <w:szCs w:val="28"/>
+        </w:rPr>
+        <w:t xml:space="preserve">olimpia_noi </w:t>
+      </w:r>
+      <w:r>
+        <w:rPr>
+          <w:sz w:val="28"/>
+          <w:szCs w:val="28"/>
+        </w:rPr>
+        <w:t xml:space="preserve">azonosítójú táblázat fejléc celláira állítson be 2 pixel vastagságú, pontozott </w:t>
+      </w:r>
+      <w:r>
+        <w:rPr>
+          <w:sz w:val="28"/>
+          <w:szCs w:val="28"/>
+        </w:rPr>
+        <w:t xml:space="preserve">fekete </w:t>
+      </w:r>
+      <w:r>
+        <w:rPr>
+          <w:sz w:val="28"/>
+          <w:szCs w:val="28"/>
+        </w:rPr>
+        <w:t>keretet!</w:t>
+      </w:r>
+    </w:p>
+    <w:p>
+      <w:pPr>
+        <w:tabs>
+          <w:tab w:val="right" w:pos="9639"/>
+        </w:tabs>
+        <w:jc w:val="both"/>
+        <w:rPr>
+          <w:sz w:val="28"/>
+          <w:szCs w:val="28"/>
+        </w:rPr>
+      </w:pPr>
+    </w:p>
+    <w:p>
+      <w:pPr>
+        <w:tabs>
+          <w:tab w:val="right" w:pos="9639"/>
+        </w:tabs>
+        <w:jc w:val="both"/>
+        <w:rPr>
+          <w:b/>
+          <w:sz w:val="28"/>
+          <w:szCs w:val="28"/>
+        </w:rPr>
+      </w:pPr>
+      <w:r>
+        <w:rPr>
+          <w:b/>
+          <w:sz w:val="28"/>
+          <w:szCs w:val="28"/>
+        </w:rPr>
+        <w:t>Minta:</w:t>
+      </w:r>
+    </w:p>
+    <w:p>
+      <w:pPr>
+        <w:tabs>
+          <w:tab w:val="right" w:pos="9639"/>
+        </w:tabs>
+        <w:ind w:left="426"/>
+        <w:rPr>
+          <w:i/>
+          <w:sz w:val="28"/>
+          <w:szCs w:val="28"/>
+        </w:rPr>
+      </w:pPr>
+      <w:r>
+        <w:rPr>
+          <w:i/>
+          <w:sz w:val="28"/>
+          <w:szCs w:val="28"/>
+        </w:rPr>
+        <w:t xml:space="preserve">index.html: </w:t>
+      </w:r>
+    </w:p>
+    <w:p>
+      <w:pPr>
+        <w:tabs>
+          <w:tab w:val="right" w:pos="9639"/>
+        </w:tabs>
+        <w:ind w:left="-142"/>
+        <w:jc w:val="center"/>
+        <w:rPr>
+          <w:i/>
+          <w:sz w:val="28"/>
+          <w:szCs w:val="28"/>
+        </w:rPr>
+      </w:pPr>
+      <w:r>
+        <w:rPr>
+          <w:i/>
+          <w:noProof/>
+          <w:sz w:val="28"/>
+          <w:szCs w:val="28"/>
+        </w:rPr>
+        <w:drawing>
+          <wp:inline distT="0" distB="0" distL="0" distR="0" wp14:anchorId="4294A385" wp14:editId="52865871">
+            <wp:extent cx="6519299" cy="3581400"/>
+            <wp:effectExtent l="0" t="0" r="0" b="0"/>
+            <wp:docPr id="1" name="Kép 1"/>
+            <wp:cNvGraphicFramePr>
+              <a:graphicFrameLocks xmlns:a="http://schemas.openxmlformats.org/drawingml/2006/main" noChangeAspect="1"/>
+            </wp:cNvGraphicFramePr>
+            <a:graphic xmlns:a="http://schemas.openxmlformats.org/drawingml/2006/main">
+              <a:graphicData uri="http://schemas.openxmlformats.org/drawingml/2006/picture">
+                <pic:pic xmlns:pic="http://schemas.openxmlformats.org/drawingml/2006/picture">
+                  <pic:nvPicPr>
+                    <pic:cNvPr id="1" name=""/>
+                    <pic:cNvPicPr/>
+                  </pic:nvPicPr>
+                  <pic:blipFill>
+                    <a:blip r:embed="rId7"/>
+                    <a:stretch>
+                      <a:fillRect/>
+                    </a:stretch>
+                  </pic:blipFill>
+                  <pic:spPr>
+                    <a:xfrm>
+                      <a:off x="0" y="0"/>
+                      <a:ext cx="6522046" cy="3582909"/>
+                    </a:xfrm>
+                    <a:prstGeom prst="rect">
+                      <a:avLst/>
+                    </a:prstGeom>
+                  </pic:spPr>
+                </pic:pic>
+              </a:graphicData>
+            </a:graphic>
+          </wp:inline>
+        </w:drawing>
+      </w:r>
+    </w:p>
+    <w:p>
+      <w:pPr>
+        <w:tabs>
+          <w:tab w:val="right" w:pos="9639"/>
+        </w:tabs>
+        <w:ind w:left="360"/>
+        <w:rPr>
+          <w:i/>
+          <w:sz w:val="28"/>
+          <w:szCs w:val="28"/>
+        </w:rPr>
+      </w:pPr>
+      <w:r>
+        <w:rPr>
+          <w:i/>
+          <w:sz w:val="28"/>
+          <w:szCs w:val="28"/>
+        </w:rPr>
+        <w:br w:type="page"/>
+      </w:r>
+    </w:p>
+    <w:p>
+      <w:pPr>
+        <w:tabs>
+          <w:tab w:val="right" w:pos="9639"/>
+        </w:tabs>
+        <w:ind w:left="360"/>
+        <w:rPr>
+          <w:i/>
+          <w:sz w:val="28"/>
+          <w:szCs w:val="28"/>
+        </w:rPr>
+      </w:pPr>
+      <w:r>
+        <w:rPr>
+          <w:i/>
+          <w:sz w:val="28"/>
+          <w:szCs w:val="28"/>
+        </w:rPr>
+        <w:lastRenderedPageBreak/>
+        <w:t>jegtanc.html:</w:t>
+      </w:r>
+    </w:p>
+    <w:p>
+      <w:pPr>
+        <w:tabs>
+          <w:tab w:val="right" w:pos="9639"/>
+        </w:tabs>
+        <w:ind w:left="-142"/>
+        <w:rPr>
+          <w:sz w:val="28"/>
+          <w:szCs w:val="28"/>
+        </w:rPr>
+      </w:pPr>
+      <w:r>
+        <w:rPr>
+          <w:noProof/>
+          <w:sz w:val="28"/>
+          <w:szCs w:val="28"/>
+        </w:rPr>
+        <w:drawing>
+          <wp:inline distT="0" distB="0" distL="0" distR="0" wp14:anchorId="44D0563C" wp14:editId="364EFA20">
+            <wp:extent cx="6188710" cy="3395980"/>
+            <wp:effectExtent l="0" t="0" r="2540" b="0"/>
+            <wp:docPr id="2" name="Kép 2"/>
+            <wp:cNvGraphicFramePr>
+              <a:graphicFrameLocks xmlns:a="http://schemas.openxmlformats.org/drawingml/2006/main" noChangeAspect="1"/>
+            </wp:cNvGraphicFramePr>
+            <a:graphic xmlns:a="http://schemas.openxmlformats.org/drawingml/2006/main">
+              <a:graphicData uri="http://schemas.openxmlformats.org/drawingml/2006/picture">
+                <pic:pic xmlns:pic="http://schemas.openxmlformats.org/drawingml/2006/picture">
+                  <pic:nvPicPr>
+                    <pic:cNvPr id="1" name=""/>
+                    <pic:cNvPicPr/>
+                  </pic:nvPicPr>
+                  <pic:blipFill>
+                    <a:blip r:embed="rId8"/>
+                    <a:stretch>
+                      <a:fillRect/>
+                    </a:stretch>
+                  </pic:blipFill>
+                  <pic:spPr>
+                    <a:xfrm>
+                      <a:off x="0" y="0"/>
+                      <a:ext cx="6188710" cy="3395980"/>
+                    </a:xfrm>
+                    <a:prstGeom prst="rect">
+                      <a:avLst/>
+                    </a:prstGeom>
+                  </pic:spPr>
+                </pic:pic>
+              </a:graphicData>
+            </a:graphic>
+          </wp:inline>
+        </w:drawing>
+      </w:r>
+    </w:p>
+    <w:p>
+      <w:pPr>
+        <w:tabs>
+          <w:tab w:val="right" w:pos="9639"/>
+        </w:tabs>
+        <w:ind w:left="360"/>
+        <w:rPr>
+          <w:i/>
+          <w:sz w:val="28"/>
+          <w:szCs w:val="28"/>
+        </w:rPr>
+      </w:pPr>
+      <w:r>
+        <w:rPr>
+          <w:i/>
+          <w:sz w:val="28"/>
+          <w:szCs w:val="28"/>
+        </w:rPr>
+        <w:t>olimpia.html</w:t>
+      </w:r>
+      <w:r>
+        <w:rPr>
+          <w:i/>
+          <w:sz w:val="28"/>
+          <w:szCs w:val="28"/>
+        </w:rPr>
+        <w:t xml:space="preserve">: </w:t>
+      </w:r>
+    </w:p>
+    <w:p>
+      <w:pPr>
+        <w:tabs>
+          <w:tab w:val="right" w:pos="9639"/>
+        </w:tabs>
+        <w:ind w:left="-142"/>
+        <w:rPr>
+          <w:sz w:val="28"/>
+          <w:szCs w:val="28"/>
+        </w:rPr>
+      </w:pPr>
+      <w:r>
+        <w:rPr>
+          <w:noProof/>
+          <w:sz w:val="28"/>
+          <w:szCs w:val="28"/>
+        </w:rPr>
+        <w:drawing>
+          <wp:inline distT="0" distB="0" distL="0" distR="0" wp14:anchorId="2FB3A55B" wp14:editId="67C6DD42">
+            <wp:extent cx="6188710" cy="3407410"/>
+            <wp:effectExtent l="0" t="0" r="2540" b="2540"/>
+            <wp:docPr id="3" name="Kép 3"/>
+            <wp:cNvGraphicFramePr>
+              <a:graphicFrameLocks xmlns:a="http://schemas.openxmlformats.org/drawingml/2006/main" noChangeAspect="1"/>
+            </wp:cNvGraphicFramePr>
+            <a:graphic xmlns:a="http://schemas.openxmlformats.org/drawingml/2006/main">
+              <a:graphicData uri="http://schemas.openxmlformats.org/drawingml/2006/picture">
+                <pic:pic xmlns:pic="http://schemas.openxmlformats.org/drawingml/2006/picture">
+                  <pic:nvPicPr>
+                    <pic:cNvPr id="1" name=""/>
+                    <pic:cNvPicPr/>
+                  </pic:nvPicPr>
+                  <pic:blipFill>
+                    <a:blip r:embed="rId9"/>
+                    <a:stretch>
+                      <a:fillRect/>
+                    </a:stretch>
+                  </pic:blipFill>
+                  <pic:spPr>
+                    <a:xfrm>
+                      <a:off x="0" y="0"/>
+                      <a:ext cx="6188710" cy="3407410"/>
+                    </a:xfrm>
+                    <a:prstGeom prst="rect">
+                      <a:avLst/>
+                    </a:prstGeom>
+                  </pic:spPr>
+                </pic:pic>
+              </a:graphicData>
+            </a:graphic>
+          </wp:inline>
+        </w:drawing>
+      </w:r>
+      <w:r>
+        <w:rPr>
+          <w:sz w:val="28"/>
+          <w:szCs w:val="28"/>
+        </w:rPr>
+        <w:br w:type="page"/>
+      </w:r>
+    </w:p>
+    <w:p>
+      <w:pPr>
+        <w:tabs>
+          <w:tab w:val="right" w:pos="9639"/>
+        </w:tabs>
+        <w:ind w:left="360"/>
+        <w:rPr>
+          <w:sz w:val="28"/>
+          <w:szCs w:val="28"/>
+        </w:rPr>
+      </w:pPr>
+    </w:p>
+    <w:p>
+      <w:pPr>
+        <w:tabs>
+          <w:tab w:val="right" w:pos="9639"/>
+        </w:tabs>
+        <w:rPr>
+          <w:sz w:val="28"/>
+          <w:szCs w:val="28"/>
+        </w:rPr>
+      </w:pPr>
+      <w:r>
+        <w:rPr>
+          <w:b/>
           <w:sz w:val="28"/>
           <w:szCs w:val="28"/>
         </w:rPr>
@@ -34,8 +1790,6 @@
         </w:rPr>
         <w:t>40 pont</w:t>
       </w:r>
-      <w:bookmarkStart w:id="0" w:name="_GoBack"/>
-      <w:bookmarkEnd w:id="0"/>
     </w:p>
     <w:p>
       <w:pPr>
@@ -821,6 +2575,7 @@
           <w:sz w:val="28"/>
           <w:szCs w:val="28"/>
         </w:rPr>
+        <w:lastRenderedPageBreak/>
         <w:t xml:space="preserve">Hívja meg a két függvényt a </w:t>
       </w:r>
       <w:r>
@@ -855,7 +2610,6 @@
           <w:sz w:val="28"/>
           <w:szCs w:val="28"/>
         </w:rPr>
-        <w:lastRenderedPageBreak/>
         <w:t xml:space="preserve">Írjon függvényt, amely megkérdezi a </w:t>
       </w:r>
       <w:r>
@@ -2786,6 +4540,46 @@
         <w:br w:type="page"/>
       </w:r>
     </w:p>
+    <w:p>
+      <w:pPr>
+        <w:rPr>
+          <w:b/>
+        </w:rPr>
+      </w:pPr>
+      <w:r>
+        <w:rPr>
+          <w:b/>
+          <w:sz w:val="28"/>
+          <w:szCs w:val="28"/>
+        </w:rPr>
+        <w:lastRenderedPageBreak/>
+        <w:t>Pontozás</w:t>
+      </w:r>
+      <w:r>
+        <w:rPr>
+          <w:b/>
+        </w:rPr>
+        <w:t>:</w:t>
+      </w:r>
+    </w:p>
+    <w:p>
+      <w:pPr>
+        <w:ind w:left="284"/>
+        <w:rPr>
+          <w:b/>
+          <w:sz w:val="24"/>
+          <w:szCs w:val="24"/>
+        </w:rPr>
+      </w:pPr>
+      <w:r>
+        <w:rPr>
+          <w:b/>
+          <w:sz w:val="24"/>
+          <w:szCs w:val="24"/>
+        </w:rPr>
+        <w:t>HTML Webszerkesztés:</w:t>
+      </w:r>
+    </w:p>
     <w:tbl>
       <w:tblPr>
         <w:tblStyle w:val="Rcsostblzat"/>
@@ -2803,6 +4597,1093 @@
           </w:tcPr>
           <w:p>
             <w:pPr>
+              <w:pStyle w:val="Listaszerbekezds"/>
+              <w:numPr>
+                <w:ilvl w:val="0"/>
+                <w:numId w:val="16"/>
+              </w:numPr>
+              <w:rPr>
+                <w:sz w:val="24"/>
+                <w:szCs w:val="24"/>
+              </w:rPr>
+            </w:pPr>
+            <w:r>
+              <w:rPr>
+                <w:sz w:val="24"/>
+                <w:szCs w:val="24"/>
+              </w:rPr>
+              <w:t>Index.html megnyitása, nyelv, kódolás kialakítása</w:t>
+            </w:r>
+          </w:p>
+        </w:tc>
+        <w:tc>
+          <w:tcPr>
+            <w:tcW w:w="1134" w:type="dxa"/>
+          </w:tcPr>
+          <w:p>
+            <w:pPr>
+              <w:rPr>
+                <w:sz w:val="24"/>
+                <w:szCs w:val="24"/>
+              </w:rPr>
+            </w:pPr>
+            <w:r>
+              <w:rPr>
+                <w:sz w:val="24"/>
+                <w:szCs w:val="24"/>
+              </w:rPr>
+              <w:t>3</w:t>
+            </w:r>
+            <w:r>
+              <w:rPr>
+                <w:sz w:val="24"/>
+                <w:szCs w:val="24"/>
+              </w:rPr>
+              <w:t xml:space="preserve"> pont</w:t>
+            </w:r>
+          </w:p>
+        </w:tc>
+      </w:tr>
+      <w:tr>
+        <w:tc>
+          <w:tcPr>
+            <w:tcW w:w="8784" w:type="dxa"/>
+          </w:tcPr>
+          <w:p>
+            <w:pPr>
+              <w:pStyle w:val="Listaszerbekezds"/>
+              <w:numPr>
+                <w:ilvl w:val="0"/>
+                <w:numId w:val="16"/>
+              </w:numPr>
+              <w:rPr>
+                <w:sz w:val="24"/>
+                <w:szCs w:val="24"/>
+              </w:rPr>
+            </w:pPr>
+            <w:r>
+              <w:rPr>
+                <w:sz w:val="24"/>
+                <w:szCs w:val="24"/>
+              </w:rPr>
+              <w:t>Weboldal címének kialakítása</w:t>
+            </w:r>
+          </w:p>
+        </w:tc>
+        <w:tc>
+          <w:tcPr>
+            <w:tcW w:w="1134" w:type="dxa"/>
+          </w:tcPr>
+          <w:p>
+            <w:pPr>
+              <w:rPr>
+                <w:sz w:val="24"/>
+                <w:szCs w:val="24"/>
+              </w:rPr>
+            </w:pPr>
+            <w:r>
+              <w:rPr>
+                <w:sz w:val="24"/>
+                <w:szCs w:val="24"/>
+              </w:rPr>
+              <w:t>2</w:t>
+            </w:r>
+            <w:r>
+              <w:rPr>
+                <w:sz w:val="24"/>
+                <w:szCs w:val="24"/>
+              </w:rPr>
+              <w:t xml:space="preserve"> pont</w:t>
+            </w:r>
+          </w:p>
+        </w:tc>
+      </w:tr>
+      <w:tr>
+        <w:tc>
+          <w:tcPr>
+            <w:tcW w:w="8784" w:type="dxa"/>
+          </w:tcPr>
+          <w:p>
+            <w:pPr>
+              <w:pStyle w:val="Listaszerbekezds"/>
+              <w:numPr>
+                <w:ilvl w:val="0"/>
+                <w:numId w:val="16"/>
+              </w:numPr>
+              <w:rPr>
+                <w:sz w:val="24"/>
+                <w:szCs w:val="24"/>
+              </w:rPr>
+            </w:pPr>
+            <w:r>
+              <w:rPr>
+                <w:sz w:val="24"/>
+                <w:szCs w:val="24"/>
+              </w:rPr>
+              <w:t>Stíluslapokra való hivatkozások kialakítása</w:t>
+            </w:r>
+          </w:p>
+        </w:tc>
+        <w:tc>
+          <w:tcPr>
+            <w:tcW w:w="1134" w:type="dxa"/>
+          </w:tcPr>
+          <w:p>
+            <w:pPr>
+              <w:rPr>
+                <w:sz w:val="24"/>
+                <w:szCs w:val="24"/>
+              </w:rPr>
+            </w:pPr>
+            <w:r>
+              <w:rPr>
+                <w:sz w:val="24"/>
+                <w:szCs w:val="24"/>
+              </w:rPr>
+              <w:t>2 pont</w:t>
+            </w:r>
+          </w:p>
+        </w:tc>
+      </w:tr>
+      <w:tr>
+        <w:tc>
+          <w:tcPr>
+            <w:tcW w:w="8784" w:type="dxa"/>
+          </w:tcPr>
+          <w:p>
+            <w:pPr>
+              <w:pStyle w:val="Listaszerbekezds"/>
+              <w:numPr>
+                <w:ilvl w:val="0"/>
+                <w:numId w:val="16"/>
+              </w:numPr>
+              <w:rPr>
+                <w:sz w:val="24"/>
+                <w:szCs w:val="24"/>
+              </w:rPr>
+            </w:pPr>
+            <w:r>
+              <w:rPr>
+                <w:sz w:val="24"/>
+                <w:szCs w:val="24"/>
+              </w:rPr>
+              <w:t>Javascriptre való hivatkozás kialakítása</w:t>
+            </w:r>
+          </w:p>
+        </w:tc>
+        <w:tc>
+          <w:tcPr>
+            <w:tcW w:w="1134" w:type="dxa"/>
+          </w:tcPr>
+          <w:p>
+            <w:pPr>
+              <w:rPr>
+                <w:sz w:val="24"/>
+                <w:szCs w:val="24"/>
+              </w:rPr>
+            </w:pPr>
+            <w:r>
+              <w:rPr>
+                <w:sz w:val="24"/>
+                <w:szCs w:val="24"/>
+              </w:rPr>
+              <w:t>2</w:t>
+            </w:r>
+            <w:r>
+              <w:rPr>
+                <w:sz w:val="24"/>
+                <w:szCs w:val="24"/>
+              </w:rPr>
+              <w:t xml:space="preserve"> pont</w:t>
+            </w:r>
+          </w:p>
+        </w:tc>
+      </w:tr>
+      <w:tr>
+        <w:tc>
+          <w:tcPr>
+            <w:tcW w:w="8784" w:type="dxa"/>
+          </w:tcPr>
+          <w:p>
+            <w:pPr>
+              <w:pStyle w:val="Listaszerbekezds"/>
+              <w:numPr>
+                <w:ilvl w:val="0"/>
+                <w:numId w:val="16"/>
+              </w:numPr>
+              <w:rPr>
+                <w:sz w:val="24"/>
+                <w:szCs w:val="24"/>
+              </w:rPr>
+            </w:pPr>
+            <w:r>
+              <w:rPr>
+                <w:sz w:val="24"/>
+                <w:szCs w:val="24"/>
+              </w:rPr>
+              <w:t>Weboldal hátterének beállítása</w:t>
+            </w:r>
+          </w:p>
+        </w:tc>
+        <w:tc>
+          <w:tcPr>
+            <w:tcW w:w="1134" w:type="dxa"/>
+          </w:tcPr>
+          <w:p>
+            <w:pPr>
+              <w:rPr>
+                <w:sz w:val="24"/>
+                <w:szCs w:val="24"/>
+              </w:rPr>
+            </w:pPr>
+            <w:r>
+              <w:rPr>
+                <w:sz w:val="24"/>
+                <w:szCs w:val="24"/>
+              </w:rPr>
+              <w:t>3</w:t>
+            </w:r>
+            <w:r>
+              <w:rPr>
+                <w:sz w:val="24"/>
+                <w:szCs w:val="24"/>
+              </w:rPr>
+              <w:t xml:space="preserve"> pont</w:t>
+            </w:r>
+          </w:p>
+        </w:tc>
+      </w:tr>
+      <w:tr>
+        <w:tc>
+          <w:tcPr>
+            <w:tcW w:w="8784" w:type="dxa"/>
+          </w:tcPr>
+          <w:p>
+            <w:pPr>
+              <w:pStyle w:val="Listaszerbekezds"/>
+              <w:numPr>
+                <w:ilvl w:val="0"/>
+                <w:numId w:val="16"/>
+              </w:numPr>
+              <w:rPr>
+                <w:sz w:val="24"/>
+                <w:szCs w:val="24"/>
+              </w:rPr>
+            </w:pPr>
+            <w:r>
+              <w:rPr>
+                <w:sz w:val="24"/>
+                <w:szCs w:val="24"/>
+              </w:rPr>
+              <w:t>Navbar menüpontjainak megadása</w:t>
+            </w:r>
+          </w:p>
+        </w:tc>
+        <w:tc>
+          <w:tcPr>
+            <w:tcW w:w="1134" w:type="dxa"/>
+          </w:tcPr>
+          <w:p>
+            <w:pPr>
+              <w:rPr>
+                <w:sz w:val="24"/>
+                <w:szCs w:val="24"/>
+              </w:rPr>
+            </w:pPr>
+            <w:r>
+              <w:rPr>
+                <w:sz w:val="24"/>
+                <w:szCs w:val="24"/>
+              </w:rPr>
+              <w:t>2 pont</w:t>
+            </w:r>
+          </w:p>
+        </w:tc>
+      </w:tr>
+      <w:tr>
+        <w:tc>
+          <w:tcPr>
+            <w:tcW w:w="8784" w:type="dxa"/>
+          </w:tcPr>
+          <w:p>
+            <w:pPr>
+              <w:pStyle w:val="Listaszerbekezds"/>
+              <w:numPr>
+                <w:ilvl w:val="0"/>
+                <w:numId w:val="16"/>
+              </w:numPr>
+              <w:rPr>
+                <w:sz w:val="24"/>
+                <w:szCs w:val="24"/>
+              </w:rPr>
+            </w:pPr>
+            <w:r>
+              <w:rPr>
+                <w:sz w:val="24"/>
+                <w:szCs w:val="24"/>
+              </w:rPr>
+              <w:t>Kép beillesztése</w:t>
+            </w:r>
+          </w:p>
+        </w:tc>
+        <w:tc>
+          <w:tcPr>
+            <w:tcW w:w="1134" w:type="dxa"/>
+          </w:tcPr>
+          <w:p>
+            <w:pPr>
+              <w:rPr>
+                <w:sz w:val="24"/>
+                <w:szCs w:val="24"/>
+              </w:rPr>
+            </w:pPr>
+            <w:r>
+              <w:rPr>
+                <w:sz w:val="24"/>
+                <w:szCs w:val="24"/>
+              </w:rPr>
+              <w:t>4</w:t>
+            </w:r>
+            <w:r>
+              <w:rPr>
+                <w:sz w:val="24"/>
+                <w:szCs w:val="24"/>
+              </w:rPr>
+              <w:t xml:space="preserve"> pont</w:t>
+            </w:r>
+          </w:p>
+        </w:tc>
+      </w:tr>
+      <w:tr>
+        <w:tc>
+          <w:tcPr>
+            <w:tcW w:w="8784" w:type="dxa"/>
+          </w:tcPr>
+          <w:p>
+            <w:pPr>
+              <w:pStyle w:val="Listaszerbekezds"/>
+              <w:numPr>
+                <w:ilvl w:val="0"/>
+                <w:numId w:val="16"/>
+              </w:numPr>
+              <w:rPr>
+                <w:sz w:val="24"/>
+                <w:szCs w:val="24"/>
+              </w:rPr>
+            </w:pPr>
+            <w:r>
+              <w:rPr>
+                <w:sz w:val="24"/>
+                <w:szCs w:val="24"/>
+              </w:rPr>
+              <w:t>Szöveg beillesztése a kép alá</w:t>
+            </w:r>
+          </w:p>
+        </w:tc>
+        <w:tc>
+          <w:tcPr>
+            <w:tcW w:w="1134" w:type="dxa"/>
+          </w:tcPr>
+          <w:p>
+            <w:pPr>
+              <w:rPr>
+                <w:sz w:val="24"/>
+                <w:szCs w:val="24"/>
+              </w:rPr>
+            </w:pPr>
+            <w:r>
+              <w:rPr>
+                <w:sz w:val="24"/>
+                <w:szCs w:val="24"/>
+              </w:rPr>
+              <w:t>2</w:t>
+            </w:r>
+            <w:r>
+              <w:rPr>
+                <w:sz w:val="24"/>
+                <w:szCs w:val="24"/>
+              </w:rPr>
+              <w:t xml:space="preserve"> pont</w:t>
+            </w:r>
+          </w:p>
+        </w:tc>
+      </w:tr>
+      <w:tr>
+        <w:tc>
+          <w:tcPr>
+            <w:tcW w:w="8784" w:type="dxa"/>
+          </w:tcPr>
+          <w:p>
+            <w:pPr>
+              <w:pStyle w:val="Listaszerbekezds"/>
+              <w:numPr>
+                <w:ilvl w:val="0"/>
+                <w:numId w:val="16"/>
+              </w:numPr>
+              <w:rPr>
+                <w:sz w:val="24"/>
+                <w:szCs w:val="24"/>
+              </w:rPr>
+            </w:pPr>
+            <w:r>
+              <w:rPr>
+                <w:sz w:val="24"/>
+                <w:szCs w:val="24"/>
+              </w:rPr>
+              <w:t>Számozatlan felsorolás kialakítása</w:t>
+            </w:r>
+          </w:p>
+        </w:tc>
+        <w:tc>
+          <w:tcPr>
+            <w:tcW w:w="1134" w:type="dxa"/>
+          </w:tcPr>
+          <w:p>
+            <w:pPr>
+              <w:rPr>
+                <w:sz w:val="24"/>
+                <w:szCs w:val="24"/>
+              </w:rPr>
+            </w:pPr>
+            <w:r>
+              <w:rPr>
+                <w:sz w:val="24"/>
+                <w:szCs w:val="24"/>
+              </w:rPr>
+              <w:t>2</w:t>
+            </w:r>
+            <w:r>
+              <w:rPr>
+                <w:sz w:val="24"/>
+                <w:szCs w:val="24"/>
+              </w:rPr>
+              <w:t xml:space="preserve"> pont</w:t>
+            </w:r>
+          </w:p>
+        </w:tc>
+      </w:tr>
+      <w:tr>
+        <w:tc>
+          <w:tcPr>
+            <w:tcW w:w="8784" w:type="dxa"/>
+          </w:tcPr>
+          <w:p>
+            <w:pPr>
+              <w:pStyle w:val="Listaszerbekezds"/>
+              <w:numPr>
+                <w:ilvl w:val="0"/>
+                <w:numId w:val="16"/>
+              </w:numPr>
+              <w:rPr>
+                <w:b/>
+                <w:sz w:val="24"/>
+                <w:szCs w:val="24"/>
+              </w:rPr>
+            </w:pPr>
+            <w:r>
+              <w:rPr>
+                <w:b/>
+                <w:sz w:val="24"/>
+                <w:szCs w:val="24"/>
+              </w:rPr>
+              <w:t>Hivatkozások kialakítása</w:t>
+            </w:r>
+          </w:p>
+        </w:tc>
+        <w:tc>
+          <w:tcPr>
+            <w:tcW w:w="1134" w:type="dxa"/>
+          </w:tcPr>
+          <w:p>
+            <w:pPr>
+              <w:rPr>
+                <w:b/>
+                <w:sz w:val="24"/>
+                <w:szCs w:val="24"/>
+              </w:rPr>
+            </w:pPr>
+            <w:r>
+              <w:rPr>
+                <w:b/>
+                <w:sz w:val="24"/>
+                <w:szCs w:val="24"/>
+              </w:rPr>
+              <w:t>3 pont</w:t>
+            </w:r>
+          </w:p>
+        </w:tc>
+      </w:tr>
+      <w:tr>
+        <w:tc>
+          <w:tcPr>
+            <w:tcW w:w="8784" w:type="dxa"/>
+          </w:tcPr>
+          <w:p>
+            <w:pPr>
+              <w:pStyle w:val="Listaszerbekezds"/>
+              <w:numPr>
+                <w:ilvl w:val="0"/>
+                <w:numId w:val="17"/>
+              </w:numPr>
+              <w:rPr>
+                <w:sz w:val="24"/>
+                <w:szCs w:val="24"/>
+              </w:rPr>
+            </w:pPr>
+            <w:r>
+              <w:rPr>
+                <w:i/>
+                <w:sz w:val="24"/>
+                <w:szCs w:val="24"/>
+              </w:rPr>
+              <w:t xml:space="preserve">Olimpia </w:t>
+            </w:r>
+            <w:r>
+              <w:rPr>
+                <w:sz w:val="24"/>
+                <w:szCs w:val="24"/>
+              </w:rPr>
+              <w:t>hivatkozás</w:t>
+            </w:r>
+          </w:p>
+        </w:tc>
+        <w:tc>
+          <w:tcPr>
+            <w:tcW w:w="1134" w:type="dxa"/>
+          </w:tcPr>
+          <w:p>
+            <w:pPr>
+              <w:rPr>
+                <w:sz w:val="24"/>
+                <w:szCs w:val="24"/>
+              </w:rPr>
+            </w:pPr>
+            <w:r>
+              <w:rPr>
+                <w:sz w:val="24"/>
+                <w:szCs w:val="24"/>
+              </w:rPr>
+              <w:t>1 pont</w:t>
+            </w:r>
+          </w:p>
+        </w:tc>
+      </w:tr>
+      <w:tr>
+        <w:tc>
+          <w:tcPr>
+            <w:tcW w:w="8784" w:type="dxa"/>
+          </w:tcPr>
+          <w:p>
+            <w:pPr>
+              <w:pStyle w:val="Listaszerbekezds"/>
+              <w:numPr>
+                <w:ilvl w:val="0"/>
+                <w:numId w:val="17"/>
+              </w:numPr>
+              <w:rPr>
+                <w:sz w:val="24"/>
+                <w:szCs w:val="24"/>
+              </w:rPr>
+            </w:pPr>
+            <w:r>
+              <w:rPr>
+                <w:i/>
+                <w:sz w:val="24"/>
+                <w:szCs w:val="24"/>
+              </w:rPr>
+              <w:t xml:space="preserve">Női </w:t>
+            </w:r>
+            <w:r>
+              <w:rPr>
+                <w:sz w:val="24"/>
+                <w:szCs w:val="24"/>
+              </w:rPr>
+              <w:t>hivatkozás</w:t>
+            </w:r>
+          </w:p>
+        </w:tc>
+        <w:tc>
+          <w:tcPr>
+            <w:tcW w:w="1134" w:type="dxa"/>
+          </w:tcPr>
+          <w:p>
+            <w:pPr>
+              <w:rPr>
+                <w:sz w:val="24"/>
+                <w:szCs w:val="24"/>
+              </w:rPr>
+            </w:pPr>
+            <w:r>
+              <w:rPr>
+                <w:sz w:val="24"/>
+                <w:szCs w:val="24"/>
+              </w:rPr>
+              <w:t>1 pont</w:t>
+            </w:r>
+          </w:p>
+        </w:tc>
+      </w:tr>
+      <w:tr>
+        <w:tc>
+          <w:tcPr>
+            <w:tcW w:w="8784" w:type="dxa"/>
+          </w:tcPr>
+          <w:p>
+            <w:pPr>
+              <w:pStyle w:val="Listaszerbekezds"/>
+              <w:numPr>
+                <w:ilvl w:val="0"/>
+                <w:numId w:val="17"/>
+              </w:numPr>
+              <w:rPr>
+                <w:sz w:val="24"/>
+                <w:szCs w:val="24"/>
+              </w:rPr>
+            </w:pPr>
+            <w:r>
+              <w:rPr>
+                <w:i/>
+                <w:sz w:val="24"/>
+                <w:szCs w:val="24"/>
+              </w:rPr>
+              <w:t xml:space="preserve">Férfi </w:t>
+            </w:r>
+            <w:r>
+              <w:rPr>
+                <w:sz w:val="24"/>
+                <w:szCs w:val="24"/>
+              </w:rPr>
+              <w:t>hivatkozás</w:t>
+            </w:r>
+          </w:p>
+        </w:tc>
+        <w:tc>
+          <w:tcPr>
+            <w:tcW w:w="1134" w:type="dxa"/>
+          </w:tcPr>
+          <w:p>
+            <w:pPr>
+              <w:rPr>
+                <w:sz w:val="24"/>
+                <w:szCs w:val="24"/>
+              </w:rPr>
+            </w:pPr>
+            <w:r>
+              <w:rPr>
+                <w:sz w:val="24"/>
+                <w:szCs w:val="24"/>
+              </w:rPr>
+              <w:t>1 pont</w:t>
+            </w:r>
+          </w:p>
+        </w:tc>
+      </w:tr>
+      <w:tr>
+        <w:tc>
+          <w:tcPr>
+            <w:tcW w:w="8784" w:type="dxa"/>
+          </w:tcPr>
+          <w:p>
+            <w:pPr>
+              <w:pStyle w:val="Listaszerbekezds"/>
+              <w:numPr>
+                <w:ilvl w:val="0"/>
+                <w:numId w:val="16"/>
+              </w:numPr>
+              <w:rPr>
+                <w:sz w:val="24"/>
+                <w:szCs w:val="24"/>
+              </w:rPr>
+            </w:pPr>
+            <w:r>
+              <w:rPr>
+                <w:sz w:val="24"/>
+                <w:szCs w:val="24"/>
+              </w:rPr>
+              <w:t>Jegtanc.html megnyitása, nyelv, kódolás kialakítása</w:t>
+            </w:r>
+          </w:p>
+        </w:tc>
+        <w:tc>
+          <w:tcPr>
+            <w:tcW w:w="1134" w:type="dxa"/>
+          </w:tcPr>
+          <w:p>
+            <w:pPr>
+              <w:rPr>
+                <w:sz w:val="24"/>
+                <w:szCs w:val="24"/>
+              </w:rPr>
+            </w:pPr>
+            <w:r>
+              <w:rPr>
+                <w:sz w:val="24"/>
+                <w:szCs w:val="24"/>
+              </w:rPr>
+              <w:t>2 pont</w:t>
+            </w:r>
+          </w:p>
+        </w:tc>
+      </w:tr>
+      <w:tr>
+        <w:tc>
+          <w:tcPr>
+            <w:tcW w:w="8784" w:type="dxa"/>
+          </w:tcPr>
+          <w:p>
+            <w:pPr>
+              <w:pStyle w:val="Listaszerbekezds"/>
+              <w:numPr>
+                <w:ilvl w:val="0"/>
+                <w:numId w:val="16"/>
+              </w:numPr>
+              <w:rPr>
+                <w:sz w:val="24"/>
+                <w:szCs w:val="24"/>
+              </w:rPr>
+            </w:pPr>
+            <w:r>
+              <w:rPr>
+                <w:sz w:val="24"/>
+                <w:szCs w:val="24"/>
+              </w:rPr>
+              <w:t>Stíluslapokra való hivatkozások kialakítása</w:t>
+            </w:r>
+          </w:p>
+        </w:tc>
+        <w:tc>
+          <w:tcPr>
+            <w:tcW w:w="1134" w:type="dxa"/>
+          </w:tcPr>
+          <w:p>
+            <w:pPr>
+              <w:rPr>
+                <w:sz w:val="24"/>
+                <w:szCs w:val="24"/>
+              </w:rPr>
+            </w:pPr>
+            <w:r>
+              <w:rPr>
+                <w:sz w:val="24"/>
+                <w:szCs w:val="24"/>
+              </w:rPr>
+              <w:t>2 pont</w:t>
+            </w:r>
+          </w:p>
+        </w:tc>
+      </w:tr>
+      <w:tr>
+        <w:tc>
+          <w:tcPr>
+            <w:tcW w:w="8784" w:type="dxa"/>
+          </w:tcPr>
+          <w:p>
+            <w:pPr>
+              <w:pStyle w:val="Listaszerbekezds"/>
+              <w:numPr>
+                <w:ilvl w:val="0"/>
+                <w:numId w:val="16"/>
+              </w:numPr>
+              <w:rPr>
+                <w:sz w:val="24"/>
+                <w:szCs w:val="24"/>
+              </w:rPr>
+            </w:pPr>
+            <w:r>
+              <w:rPr>
+                <w:sz w:val="24"/>
+                <w:szCs w:val="24"/>
+              </w:rPr>
+              <w:t>Képre való szöveg beállítása</w:t>
+            </w:r>
+          </w:p>
+        </w:tc>
+        <w:tc>
+          <w:tcPr>
+            <w:tcW w:w="1134" w:type="dxa"/>
+          </w:tcPr>
+          <w:p>
+            <w:pPr>
+              <w:rPr>
+                <w:sz w:val="24"/>
+                <w:szCs w:val="24"/>
+              </w:rPr>
+            </w:pPr>
+            <w:r>
+              <w:rPr>
+                <w:sz w:val="24"/>
+                <w:szCs w:val="24"/>
+              </w:rPr>
+              <w:t>2 pont</w:t>
+            </w:r>
+          </w:p>
+        </w:tc>
+      </w:tr>
+      <w:tr>
+        <w:tc>
+          <w:tcPr>
+            <w:tcW w:w="8784" w:type="dxa"/>
+          </w:tcPr>
+          <w:p>
+            <w:pPr>
+              <w:pStyle w:val="Listaszerbekezds"/>
+              <w:numPr>
+                <w:ilvl w:val="0"/>
+                <w:numId w:val="16"/>
+              </w:numPr>
+              <w:rPr>
+                <w:sz w:val="24"/>
+                <w:szCs w:val="24"/>
+              </w:rPr>
+            </w:pPr>
+            <w:r>
+              <w:rPr>
+                <w:sz w:val="24"/>
+                <w:szCs w:val="24"/>
+              </w:rPr>
+              <w:t>Szöveg beillesztése a kép alá</w:t>
+            </w:r>
+          </w:p>
+        </w:tc>
+        <w:tc>
+          <w:tcPr>
+            <w:tcW w:w="1134" w:type="dxa"/>
+          </w:tcPr>
+          <w:p>
+            <w:pPr>
+              <w:rPr>
+                <w:sz w:val="24"/>
+                <w:szCs w:val="24"/>
+              </w:rPr>
+            </w:pPr>
+            <w:r>
+              <w:rPr>
+                <w:sz w:val="24"/>
+                <w:szCs w:val="24"/>
+              </w:rPr>
+              <w:t>3 pont</w:t>
+            </w:r>
+          </w:p>
+        </w:tc>
+      </w:tr>
+      <w:tr>
+        <w:tc>
+          <w:tcPr>
+            <w:tcW w:w="8784" w:type="dxa"/>
+          </w:tcPr>
+          <w:p>
+            <w:pPr>
+              <w:pStyle w:val="Listaszerbekezds"/>
+              <w:numPr>
+                <w:ilvl w:val="0"/>
+                <w:numId w:val="16"/>
+              </w:numPr>
+              <w:rPr>
+                <w:sz w:val="24"/>
+                <w:szCs w:val="24"/>
+              </w:rPr>
+            </w:pPr>
+            <w:r>
+              <w:rPr>
+                <w:sz w:val="24"/>
+                <w:szCs w:val="24"/>
+              </w:rPr>
+              <w:t>Táblázat kialakítása</w:t>
+            </w:r>
+          </w:p>
+        </w:tc>
+        <w:tc>
+          <w:tcPr>
+            <w:tcW w:w="1134" w:type="dxa"/>
+          </w:tcPr>
+          <w:p>
+            <w:pPr>
+              <w:rPr>
+                <w:sz w:val="24"/>
+                <w:szCs w:val="24"/>
+              </w:rPr>
+            </w:pPr>
+            <w:r>
+              <w:rPr>
+                <w:sz w:val="24"/>
+                <w:szCs w:val="24"/>
+              </w:rPr>
+              <w:t>5 pont</w:t>
+            </w:r>
+          </w:p>
+        </w:tc>
+      </w:tr>
+      <w:tr>
+        <w:tc>
+          <w:tcPr>
+            <w:tcW w:w="8784" w:type="dxa"/>
+          </w:tcPr>
+          <w:p>
+            <w:pPr>
+              <w:pStyle w:val="Listaszerbekezds"/>
+              <w:numPr>
+                <w:ilvl w:val="0"/>
+                <w:numId w:val="16"/>
+              </w:numPr>
+              <w:rPr>
+                <w:sz w:val="24"/>
+                <w:szCs w:val="24"/>
+              </w:rPr>
+            </w:pPr>
+            <w:r>
+              <w:rPr>
+                <w:sz w:val="24"/>
+                <w:szCs w:val="24"/>
+              </w:rPr>
+              <w:t>Keret beállítása</w:t>
+            </w:r>
+          </w:p>
+        </w:tc>
+        <w:tc>
+          <w:tcPr>
+            <w:tcW w:w="1134" w:type="dxa"/>
+          </w:tcPr>
+          <w:p>
+            <w:pPr>
+              <w:rPr>
+                <w:sz w:val="24"/>
+                <w:szCs w:val="24"/>
+              </w:rPr>
+            </w:pPr>
+            <w:r>
+              <w:rPr>
+                <w:sz w:val="24"/>
+                <w:szCs w:val="24"/>
+              </w:rPr>
+              <w:t>1 pont</w:t>
+            </w:r>
+          </w:p>
+        </w:tc>
+        <w:bookmarkStart w:id="0" w:name="_GoBack"/>
+        <w:bookmarkEnd w:id="0"/>
+      </w:tr>
+      <w:tr>
+        <w:tc>
+          <w:tcPr>
+            <w:tcW w:w="8784" w:type="dxa"/>
+          </w:tcPr>
+          <w:p>
+            <w:pPr>
+              <w:rPr>
+                <w:sz w:val="24"/>
+                <w:szCs w:val="24"/>
+              </w:rPr>
+            </w:pPr>
+            <w:r>
+              <w:rPr>
+                <w:sz w:val="24"/>
+                <w:szCs w:val="24"/>
+              </w:rPr>
+              <w:t>-----------------------------------------------------------------------------</w:t>
+            </w:r>
+            <w:r>
+              <w:rPr>
+                <w:sz w:val="24"/>
+                <w:szCs w:val="24"/>
+              </w:rPr>
+              <w:tab/>
+            </w:r>
+            <w:r>
+              <w:rPr>
+                <w:sz w:val="24"/>
+                <w:szCs w:val="24"/>
+              </w:rPr>
+              <w:tab/>
+            </w:r>
+          </w:p>
+        </w:tc>
+        <w:tc>
+          <w:tcPr>
+            <w:tcW w:w="1134" w:type="dxa"/>
+          </w:tcPr>
+          <w:p>
+            <w:pPr>
+              <w:rPr>
+                <w:b/>
+                <w:sz w:val="24"/>
+                <w:szCs w:val="24"/>
+              </w:rPr>
+            </w:pPr>
+            <w:r>
+              <w:rPr>
+                <w:b/>
+                <w:sz w:val="24"/>
+                <w:szCs w:val="24"/>
+              </w:rPr>
+              <w:t>40 pont</w:t>
+            </w:r>
+          </w:p>
+        </w:tc>
+      </w:tr>
+    </w:tbl>
+    <w:p>
+      <w:pPr>
+        <w:rPr>
+          <w:b/>
+          <w:sz w:val="24"/>
+          <w:szCs w:val="24"/>
+        </w:rPr>
+      </w:pPr>
+    </w:p>
+    <w:p>
+      <w:pPr>
+        <w:ind w:left="284"/>
+        <w:rPr>
+          <w:b/>
+          <w:sz w:val="24"/>
+          <w:szCs w:val="24"/>
+        </w:rPr>
+      </w:pPr>
+      <w:r>
+        <w:rPr>
+          <w:b/>
+          <w:sz w:val="24"/>
+          <w:szCs w:val="24"/>
+        </w:rPr>
+        <w:br w:type="page"/>
+      </w:r>
+    </w:p>
+    <w:p>
+      <w:pPr>
+        <w:ind w:left="284"/>
+        <w:rPr>
+          <w:b/>
+          <w:sz w:val="24"/>
+          <w:szCs w:val="24"/>
+        </w:rPr>
+      </w:pPr>
+      <w:r>
+        <w:rPr>
+          <w:b/>
+          <w:sz w:val="24"/>
+          <w:szCs w:val="24"/>
+        </w:rPr>
+        <w:lastRenderedPageBreak/>
+        <w:t xml:space="preserve">Programozás: </w:t>
+      </w:r>
+    </w:p>
+    <w:tbl>
+      <w:tblPr>
+        <w:tblStyle w:val="Rcsostblzat"/>
+        <w:tblW w:w="9918" w:type="dxa"/>
+        <w:tblLook w:val="04A0" w:firstRow="1" w:lastRow="0" w:firstColumn="1" w:lastColumn="0" w:noHBand="0" w:noVBand="1"/>
+      </w:tblPr>
+      <w:tblGrid>
+        <w:gridCol w:w="8784"/>
+        <w:gridCol w:w="1134"/>
+      </w:tblGrid>
+      <w:tr>
+        <w:tc>
+          <w:tcPr>
+            <w:tcW w:w="8784" w:type="dxa"/>
+          </w:tcPr>
+          <w:p>
+            <w:pPr>
               <w:rPr>
                 <w:sz w:val="24"/>
                 <w:szCs w:val="24"/>
@@ -2815,7 +5696,6 @@
                 <w:sz w:val="24"/>
                 <w:szCs w:val="24"/>
               </w:rPr>
-              <w:lastRenderedPageBreak/>
               <w:t>1. feladat</w:t>
             </w:r>
             <w:r>
@@ -4687,6 +7567,795 @@
 <file path=word/numbering.xml><?xml version="1.0" encoding="utf-8"?>
 <w:numbering xmlns:wpc="http://schemas.microsoft.com/office/word/2010/wordprocessingCanvas" xmlns:cx="http://schemas.microsoft.com/office/drawing/2014/chartex" xmlns:cx1="http://schemas.microsoft.com/office/drawing/2015/9/8/chartex" xmlns:cx2="http://schemas.microsoft.com/office/drawing/2015/10/21/chartex" xmlns:cx3="http://schemas.microsoft.com/office/drawing/2016/5/9/chartex" xmlns:cx4="http://schemas.microsoft.com/office/drawing/2016/5/10/chartex" xmlns:cx5="http://schemas.microsoft.com/office/drawing/2016/5/11/chartex" xmlns:cx6="http://schemas.microsoft.com/office/drawing/2016/5/12/chartex" xmlns:cx7="http://schemas.microsoft.com/office/drawing/2016/5/13/chartex" xmlns:cx8="http://schemas.microsoft.com/office/drawing/2016/5/14/chartex" xmlns:mc="http://schemas.openxmlformats.org/markup-compatibility/2006" xmlns:aink="http://schemas.microsoft.com/office/drawing/2016/ink" xmlns:am3d="http://schemas.microsoft.com/office/drawing/2017/model3d" xmlns:o="urn:schemas-microsoft-com:office:office" xmlns:r="http://schemas.openxmlformats.org/officeDocument/2006/relationships" xmlns:m="http://schemas.openxmlformats.org/officeDocument/2006/math" xmlns:v="urn:schemas-microsoft-com:vml" xmlns:wp14="http://schemas.microsoft.com/office/word/2010/wordprocessingDrawing" xmlns:wp="http://schemas.openxmlformats.org/drawingml/2006/wordprocessingDrawing" xmlns:w10="urn:schemas-microsoft-com:office:word" xmlns:w="http://schemas.openxmlformats.org/wordprocessingml/2006/main" xmlns:w14="http://schemas.microsoft.com/office/word/2010/wordml" xmlns:w15="http://schemas.microsoft.com/office/word/2012/wordml" xmlns:w16cid="http://schemas.microsoft.com/office/word/2016/wordml/cid" xmlns:w16se="http://schemas.microsoft.com/office/word/2015/wordml/symex" xmlns:wpg="http://schemas.microsoft.com/office/word/2010/wordprocessingGroup" xmlns:wpi="http://schemas.microsoft.com/office/word/2010/wordprocessingInk" xmlns:wne="http://schemas.microsoft.com/office/word/2006/wordml" xmlns:wps="http://schemas.microsoft.com/office/word/2010/wordprocessingShape" mc:Ignorable="w14 w15 w16se w16cid wp14">
   <w:abstractNum w:abstractNumId="0" w15:restartNumberingAfterBreak="0">
+    <w:nsid w:val="125B6D57"/>
+    <w:multiLevelType w:val="hybridMultilevel"/>
+    <w:tmpl w:val="D1EA906A"/>
+    <w:lvl w:ilvl="0" w:tplc="040E000F">
+      <w:start w:val="1"/>
+      <w:numFmt w:val="decimal"/>
+      <w:lvlText w:val="%1."/>
+      <w:lvlJc w:val="left"/>
+      <w:pPr>
+        <w:ind w:left="720" w:hanging="360"/>
+      </w:pPr>
+    </w:lvl>
+    <w:lvl w:ilvl="1" w:tplc="040E0019" w:tentative="1">
+      <w:start w:val="1"/>
+      <w:numFmt w:val="lowerLetter"/>
+      <w:lvlText w:val="%2."/>
+      <w:lvlJc w:val="left"/>
+      <w:pPr>
+        <w:ind w:left="1440" w:hanging="360"/>
+      </w:pPr>
+    </w:lvl>
+    <w:lvl w:ilvl="2" w:tplc="040E001B" w:tentative="1">
+      <w:start w:val="1"/>
+      <w:numFmt w:val="lowerRoman"/>
+      <w:lvlText w:val="%3."/>
+      <w:lvlJc w:val="right"/>
+      <w:pPr>
+        <w:ind w:left="2160" w:hanging="180"/>
+      </w:pPr>
+    </w:lvl>
+    <w:lvl w:ilvl="3" w:tplc="040E000F" w:tentative="1">
+      <w:start w:val="1"/>
+      <w:numFmt w:val="decimal"/>
+      <w:lvlText w:val="%4."/>
+      <w:lvlJc w:val="left"/>
+      <w:pPr>
+        <w:ind w:left="2880" w:hanging="360"/>
+      </w:pPr>
+    </w:lvl>
+    <w:lvl w:ilvl="4" w:tplc="040E0019" w:tentative="1">
+      <w:start w:val="1"/>
+      <w:numFmt w:val="lowerLetter"/>
+      <w:lvlText w:val="%5."/>
+      <w:lvlJc w:val="left"/>
+      <w:pPr>
+        <w:ind w:left="3600" w:hanging="360"/>
+      </w:pPr>
+    </w:lvl>
+    <w:lvl w:ilvl="5" w:tplc="040E001B" w:tentative="1">
+      <w:start w:val="1"/>
+      <w:numFmt w:val="lowerRoman"/>
+      <w:lvlText w:val="%6."/>
+      <w:lvlJc w:val="right"/>
+      <w:pPr>
+        <w:ind w:left="4320" w:hanging="180"/>
+      </w:pPr>
+    </w:lvl>
+    <w:lvl w:ilvl="6" w:tplc="040E000F" w:tentative="1">
+      <w:start w:val="1"/>
+      <w:numFmt w:val="decimal"/>
+      <w:lvlText w:val="%7."/>
+      <w:lvlJc w:val="left"/>
+      <w:pPr>
+        <w:ind w:left="5040" w:hanging="360"/>
+      </w:pPr>
+    </w:lvl>
+    <w:lvl w:ilvl="7" w:tplc="040E0019" w:tentative="1">
+      <w:start w:val="1"/>
+      <w:numFmt w:val="lowerLetter"/>
+      <w:lvlText w:val="%8."/>
+      <w:lvlJc w:val="left"/>
+      <w:pPr>
+        <w:ind w:left="5760" w:hanging="360"/>
+      </w:pPr>
+    </w:lvl>
+    <w:lvl w:ilvl="8" w:tplc="040E001B" w:tentative="1">
+      <w:start w:val="1"/>
+      <w:numFmt w:val="lowerRoman"/>
+      <w:lvlText w:val="%9."/>
+      <w:lvlJc w:val="right"/>
+      <w:pPr>
+        <w:ind w:left="6480" w:hanging="180"/>
+      </w:pPr>
+    </w:lvl>
+  </w:abstractNum>
+  <w:abstractNum w:abstractNumId="1" w15:restartNumberingAfterBreak="0">
+    <w:nsid w:val="190475A0"/>
+    <w:multiLevelType w:val="hybridMultilevel"/>
+    <w:tmpl w:val="B29446AE"/>
+    <w:lvl w:ilvl="0" w:tplc="040E000F">
+      <w:start w:val="1"/>
+      <w:numFmt w:val="decimal"/>
+      <w:lvlText w:val="%1."/>
+      <w:lvlJc w:val="left"/>
+      <w:pPr>
+        <w:ind w:left="720" w:hanging="360"/>
+      </w:pPr>
+      <w:rPr>
+        <w:rFonts w:hint="default"/>
+      </w:rPr>
+    </w:lvl>
+    <w:lvl w:ilvl="1" w:tplc="040E0019" w:tentative="1">
+      <w:start w:val="1"/>
+      <w:numFmt w:val="lowerLetter"/>
+      <w:lvlText w:val="%2."/>
+      <w:lvlJc w:val="left"/>
+      <w:pPr>
+        <w:ind w:left="1440" w:hanging="360"/>
+      </w:pPr>
+    </w:lvl>
+    <w:lvl w:ilvl="2" w:tplc="040E001B" w:tentative="1">
+      <w:start w:val="1"/>
+      <w:numFmt w:val="lowerRoman"/>
+      <w:lvlText w:val="%3."/>
+      <w:lvlJc w:val="right"/>
+      <w:pPr>
+        <w:ind w:left="2160" w:hanging="180"/>
+      </w:pPr>
+    </w:lvl>
+    <w:lvl w:ilvl="3" w:tplc="040E000F" w:tentative="1">
+      <w:start w:val="1"/>
+      <w:numFmt w:val="decimal"/>
+      <w:lvlText w:val="%4."/>
+      <w:lvlJc w:val="left"/>
+      <w:pPr>
+        <w:ind w:left="2880" w:hanging="360"/>
+      </w:pPr>
+    </w:lvl>
+    <w:lvl w:ilvl="4" w:tplc="040E0019" w:tentative="1">
+      <w:start w:val="1"/>
+      <w:numFmt w:val="lowerLetter"/>
+      <w:lvlText w:val="%5."/>
+      <w:lvlJc w:val="left"/>
+      <w:pPr>
+        <w:ind w:left="3600" w:hanging="360"/>
+      </w:pPr>
+    </w:lvl>
+    <w:lvl w:ilvl="5" w:tplc="040E001B" w:tentative="1">
+      <w:start w:val="1"/>
+      <w:numFmt w:val="lowerRoman"/>
+      <w:lvlText w:val="%6."/>
+      <w:lvlJc w:val="right"/>
+      <w:pPr>
+        <w:ind w:left="4320" w:hanging="180"/>
+      </w:pPr>
+    </w:lvl>
+    <w:lvl w:ilvl="6" w:tplc="040E000F" w:tentative="1">
+      <w:start w:val="1"/>
+      <w:numFmt w:val="decimal"/>
+      <w:lvlText w:val="%7."/>
+      <w:lvlJc w:val="left"/>
+      <w:pPr>
+        <w:ind w:left="5040" w:hanging="360"/>
+      </w:pPr>
+    </w:lvl>
+    <w:lvl w:ilvl="7" w:tplc="040E0019" w:tentative="1">
+      <w:start w:val="1"/>
+      <w:numFmt w:val="lowerLetter"/>
+      <w:lvlText w:val="%8."/>
+      <w:lvlJc w:val="left"/>
+      <w:pPr>
+        <w:ind w:left="5760" w:hanging="360"/>
+      </w:pPr>
+    </w:lvl>
+    <w:lvl w:ilvl="8" w:tplc="040E001B" w:tentative="1">
+      <w:start w:val="1"/>
+      <w:numFmt w:val="lowerRoman"/>
+      <w:lvlText w:val="%9."/>
+      <w:lvlJc w:val="right"/>
+      <w:pPr>
+        <w:ind w:left="6480" w:hanging="180"/>
+      </w:pPr>
+    </w:lvl>
+  </w:abstractNum>
+  <w:abstractNum w:abstractNumId="2" w15:restartNumberingAfterBreak="0">
+    <w:nsid w:val="1C4C39C9"/>
+    <w:multiLevelType w:val="hybridMultilevel"/>
+    <w:tmpl w:val="2532356A"/>
+    <w:lvl w:ilvl="0" w:tplc="040E000F">
+      <w:start w:val="1"/>
+      <w:numFmt w:val="decimal"/>
+      <w:lvlText w:val="%1."/>
+      <w:lvlJc w:val="left"/>
+      <w:pPr>
+        <w:ind w:left="720" w:hanging="360"/>
+      </w:pPr>
+    </w:lvl>
+    <w:lvl w:ilvl="1" w:tplc="040E0019" w:tentative="1">
+      <w:start w:val="1"/>
+      <w:numFmt w:val="lowerLetter"/>
+      <w:lvlText w:val="%2."/>
+      <w:lvlJc w:val="left"/>
+      <w:pPr>
+        <w:ind w:left="1440" w:hanging="360"/>
+      </w:pPr>
+    </w:lvl>
+    <w:lvl w:ilvl="2" w:tplc="040E001B" w:tentative="1">
+      <w:start w:val="1"/>
+      <w:numFmt w:val="lowerRoman"/>
+      <w:lvlText w:val="%3."/>
+      <w:lvlJc w:val="right"/>
+      <w:pPr>
+        <w:ind w:left="2160" w:hanging="180"/>
+      </w:pPr>
+    </w:lvl>
+    <w:lvl w:ilvl="3" w:tplc="040E000F" w:tentative="1">
+      <w:start w:val="1"/>
+      <w:numFmt w:val="decimal"/>
+      <w:lvlText w:val="%4."/>
+      <w:lvlJc w:val="left"/>
+      <w:pPr>
+        <w:ind w:left="2880" w:hanging="360"/>
+      </w:pPr>
+    </w:lvl>
+    <w:lvl w:ilvl="4" w:tplc="040E0019" w:tentative="1">
+      <w:start w:val="1"/>
+      <w:numFmt w:val="lowerLetter"/>
+      <w:lvlText w:val="%5."/>
+      <w:lvlJc w:val="left"/>
+      <w:pPr>
+        <w:ind w:left="3600" w:hanging="360"/>
+      </w:pPr>
+    </w:lvl>
+    <w:lvl w:ilvl="5" w:tplc="040E001B" w:tentative="1">
+      <w:start w:val="1"/>
+      <w:numFmt w:val="lowerRoman"/>
+      <w:lvlText w:val="%6."/>
+      <w:lvlJc w:val="right"/>
+      <w:pPr>
+        <w:ind w:left="4320" w:hanging="180"/>
+      </w:pPr>
+    </w:lvl>
+    <w:lvl w:ilvl="6" w:tplc="040E000F" w:tentative="1">
+      <w:start w:val="1"/>
+      <w:numFmt w:val="decimal"/>
+      <w:lvlText w:val="%7."/>
+      <w:lvlJc w:val="left"/>
+      <w:pPr>
+        <w:ind w:left="5040" w:hanging="360"/>
+      </w:pPr>
+    </w:lvl>
+    <w:lvl w:ilvl="7" w:tplc="040E0019" w:tentative="1">
+      <w:start w:val="1"/>
+      <w:numFmt w:val="lowerLetter"/>
+      <w:lvlText w:val="%8."/>
+      <w:lvlJc w:val="left"/>
+      <w:pPr>
+        <w:ind w:left="5760" w:hanging="360"/>
+      </w:pPr>
+    </w:lvl>
+    <w:lvl w:ilvl="8" w:tplc="040E001B" w:tentative="1">
+      <w:start w:val="1"/>
+      <w:numFmt w:val="lowerRoman"/>
+      <w:lvlText w:val="%9."/>
+      <w:lvlJc w:val="right"/>
+      <w:pPr>
+        <w:ind w:left="6480" w:hanging="180"/>
+      </w:pPr>
+    </w:lvl>
+  </w:abstractNum>
+  <w:abstractNum w:abstractNumId="3" w15:restartNumberingAfterBreak="0">
+    <w:nsid w:val="1E6244B6"/>
+    <w:multiLevelType w:val="hybridMultilevel"/>
+    <w:tmpl w:val="C65C67D8"/>
+    <w:lvl w:ilvl="0" w:tplc="040E0017">
+      <w:start w:val="1"/>
+      <w:numFmt w:val="lowerLetter"/>
+      <w:lvlText w:val="%1)"/>
+      <w:lvlJc w:val="left"/>
+      <w:pPr>
+        <w:ind w:left="1440" w:hanging="360"/>
+      </w:pPr>
+    </w:lvl>
+    <w:lvl w:ilvl="1" w:tplc="040E0019" w:tentative="1">
+      <w:start w:val="1"/>
+      <w:numFmt w:val="lowerLetter"/>
+      <w:lvlText w:val="%2."/>
+      <w:lvlJc w:val="left"/>
+      <w:pPr>
+        <w:ind w:left="2160" w:hanging="360"/>
+      </w:pPr>
+    </w:lvl>
+    <w:lvl w:ilvl="2" w:tplc="040E001B" w:tentative="1">
+      <w:start w:val="1"/>
+      <w:numFmt w:val="lowerRoman"/>
+      <w:lvlText w:val="%3."/>
+      <w:lvlJc w:val="right"/>
+      <w:pPr>
+        <w:ind w:left="2880" w:hanging="180"/>
+      </w:pPr>
+    </w:lvl>
+    <w:lvl w:ilvl="3" w:tplc="040E000F" w:tentative="1">
+      <w:start w:val="1"/>
+      <w:numFmt w:val="decimal"/>
+      <w:lvlText w:val="%4."/>
+      <w:lvlJc w:val="left"/>
+      <w:pPr>
+        <w:ind w:left="3600" w:hanging="360"/>
+      </w:pPr>
+    </w:lvl>
+    <w:lvl w:ilvl="4" w:tplc="040E0019" w:tentative="1">
+      <w:start w:val="1"/>
+      <w:numFmt w:val="lowerLetter"/>
+      <w:lvlText w:val="%5."/>
+      <w:lvlJc w:val="left"/>
+      <w:pPr>
+        <w:ind w:left="4320" w:hanging="360"/>
+      </w:pPr>
+    </w:lvl>
+    <w:lvl w:ilvl="5" w:tplc="040E001B" w:tentative="1">
+      <w:start w:val="1"/>
+      <w:numFmt w:val="lowerRoman"/>
+      <w:lvlText w:val="%6."/>
+      <w:lvlJc w:val="right"/>
+      <w:pPr>
+        <w:ind w:left="5040" w:hanging="180"/>
+      </w:pPr>
+    </w:lvl>
+    <w:lvl w:ilvl="6" w:tplc="040E000F" w:tentative="1">
+      <w:start w:val="1"/>
+      <w:numFmt w:val="decimal"/>
+      <w:lvlText w:val="%7."/>
+      <w:lvlJc w:val="left"/>
+      <w:pPr>
+        <w:ind w:left="5760" w:hanging="360"/>
+      </w:pPr>
+    </w:lvl>
+    <w:lvl w:ilvl="7" w:tplc="040E0019" w:tentative="1">
+      <w:start w:val="1"/>
+      <w:numFmt w:val="lowerLetter"/>
+      <w:lvlText w:val="%8."/>
+      <w:lvlJc w:val="left"/>
+      <w:pPr>
+        <w:ind w:left="6480" w:hanging="360"/>
+      </w:pPr>
+    </w:lvl>
+    <w:lvl w:ilvl="8" w:tplc="040E001B" w:tentative="1">
+      <w:start w:val="1"/>
+      <w:numFmt w:val="lowerRoman"/>
+      <w:lvlText w:val="%9."/>
+      <w:lvlJc w:val="right"/>
+      <w:pPr>
+        <w:ind w:left="7200" w:hanging="180"/>
+      </w:pPr>
+    </w:lvl>
+  </w:abstractNum>
+  <w:abstractNum w:abstractNumId="4" w15:restartNumberingAfterBreak="0">
+    <w:nsid w:val="1F245D8C"/>
+    <w:multiLevelType w:val="hybridMultilevel"/>
+    <w:tmpl w:val="1E920D82"/>
+    <w:lvl w:ilvl="0" w:tplc="1C761BCE">
+      <w:start w:val="1"/>
+      <w:numFmt w:val="decimal"/>
+      <w:lvlText w:val="%1."/>
+      <w:lvlJc w:val="left"/>
+      <w:pPr>
+        <w:ind w:left="720" w:hanging="360"/>
+      </w:pPr>
+      <w:rPr>
+        <w:rFonts w:hint="default"/>
+      </w:rPr>
+    </w:lvl>
+    <w:lvl w:ilvl="1" w:tplc="040E0019" w:tentative="1">
+      <w:start w:val="1"/>
+      <w:numFmt w:val="lowerLetter"/>
+      <w:lvlText w:val="%2."/>
+      <w:lvlJc w:val="left"/>
+      <w:pPr>
+        <w:ind w:left="1440" w:hanging="360"/>
+      </w:pPr>
+    </w:lvl>
+    <w:lvl w:ilvl="2" w:tplc="040E001B" w:tentative="1">
+      <w:start w:val="1"/>
+      <w:numFmt w:val="lowerRoman"/>
+      <w:lvlText w:val="%3."/>
+      <w:lvlJc w:val="right"/>
+      <w:pPr>
+        <w:ind w:left="2160" w:hanging="180"/>
+      </w:pPr>
+    </w:lvl>
+    <w:lvl w:ilvl="3" w:tplc="040E000F" w:tentative="1">
+      <w:start w:val="1"/>
+      <w:numFmt w:val="decimal"/>
+      <w:lvlText w:val="%4."/>
+      <w:lvlJc w:val="left"/>
+      <w:pPr>
+        <w:ind w:left="2880" w:hanging="360"/>
+      </w:pPr>
+    </w:lvl>
+    <w:lvl w:ilvl="4" w:tplc="040E0019" w:tentative="1">
+      <w:start w:val="1"/>
+      <w:numFmt w:val="lowerLetter"/>
+      <w:lvlText w:val="%5."/>
+      <w:lvlJc w:val="left"/>
+      <w:pPr>
+        <w:ind w:left="3600" w:hanging="360"/>
+      </w:pPr>
+    </w:lvl>
+    <w:lvl w:ilvl="5" w:tplc="040E001B" w:tentative="1">
+      <w:start w:val="1"/>
+      <w:numFmt w:val="lowerRoman"/>
+      <w:lvlText w:val="%6."/>
+      <w:lvlJc w:val="right"/>
+      <w:pPr>
+        <w:ind w:left="4320" w:hanging="180"/>
+      </w:pPr>
+    </w:lvl>
+    <w:lvl w:ilvl="6" w:tplc="040E000F" w:tentative="1">
+      <w:start w:val="1"/>
+      <w:numFmt w:val="decimal"/>
+      <w:lvlText w:val="%7."/>
+      <w:lvlJc w:val="left"/>
+      <w:pPr>
+        <w:ind w:left="5040" w:hanging="360"/>
+      </w:pPr>
+    </w:lvl>
+    <w:lvl w:ilvl="7" w:tplc="040E0019" w:tentative="1">
+      <w:start w:val="1"/>
+      <w:numFmt w:val="lowerLetter"/>
+      <w:lvlText w:val="%8."/>
+      <w:lvlJc w:val="left"/>
+      <w:pPr>
+        <w:ind w:left="5760" w:hanging="360"/>
+      </w:pPr>
+    </w:lvl>
+    <w:lvl w:ilvl="8" w:tplc="040E001B" w:tentative="1">
+      <w:start w:val="1"/>
+      <w:numFmt w:val="lowerRoman"/>
+      <w:lvlText w:val="%9."/>
+      <w:lvlJc w:val="right"/>
+      <w:pPr>
+        <w:ind w:left="6480" w:hanging="180"/>
+      </w:pPr>
+    </w:lvl>
+  </w:abstractNum>
+  <w:abstractNum w:abstractNumId="5" w15:restartNumberingAfterBreak="0">
+    <w:nsid w:val="220C71B6"/>
+    <w:multiLevelType w:val="hybridMultilevel"/>
+    <w:tmpl w:val="22626E1C"/>
+    <w:lvl w:ilvl="0" w:tplc="040E0017">
+      <w:start w:val="1"/>
+      <w:numFmt w:val="lowerLetter"/>
+      <w:lvlText w:val="%1)"/>
+      <w:lvlJc w:val="left"/>
+      <w:pPr>
+        <w:ind w:left="1440" w:hanging="360"/>
+      </w:pPr>
+    </w:lvl>
+    <w:lvl w:ilvl="1" w:tplc="040E0019" w:tentative="1">
+      <w:start w:val="1"/>
+      <w:numFmt w:val="lowerLetter"/>
+      <w:lvlText w:val="%2."/>
+      <w:lvlJc w:val="left"/>
+      <w:pPr>
+        <w:ind w:left="2160" w:hanging="360"/>
+      </w:pPr>
+    </w:lvl>
+    <w:lvl w:ilvl="2" w:tplc="040E001B" w:tentative="1">
+      <w:start w:val="1"/>
+      <w:numFmt w:val="lowerRoman"/>
+      <w:lvlText w:val="%3."/>
+      <w:lvlJc w:val="right"/>
+      <w:pPr>
+        <w:ind w:left="2880" w:hanging="180"/>
+      </w:pPr>
+    </w:lvl>
+    <w:lvl w:ilvl="3" w:tplc="040E000F" w:tentative="1">
+      <w:start w:val="1"/>
+      <w:numFmt w:val="decimal"/>
+      <w:lvlText w:val="%4."/>
+      <w:lvlJc w:val="left"/>
+      <w:pPr>
+        <w:ind w:left="3600" w:hanging="360"/>
+      </w:pPr>
+    </w:lvl>
+    <w:lvl w:ilvl="4" w:tplc="040E0019" w:tentative="1">
+      <w:start w:val="1"/>
+      <w:numFmt w:val="lowerLetter"/>
+      <w:lvlText w:val="%5."/>
+      <w:lvlJc w:val="left"/>
+      <w:pPr>
+        <w:ind w:left="4320" w:hanging="360"/>
+      </w:pPr>
+    </w:lvl>
+    <w:lvl w:ilvl="5" w:tplc="040E001B" w:tentative="1">
+      <w:start w:val="1"/>
+      <w:numFmt w:val="lowerRoman"/>
+      <w:lvlText w:val="%6."/>
+      <w:lvlJc w:val="right"/>
+      <w:pPr>
+        <w:ind w:left="5040" w:hanging="180"/>
+      </w:pPr>
+    </w:lvl>
+    <w:lvl w:ilvl="6" w:tplc="040E000F" w:tentative="1">
+      <w:start w:val="1"/>
+      <w:numFmt w:val="decimal"/>
+      <w:lvlText w:val="%7."/>
+      <w:lvlJc w:val="left"/>
+      <w:pPr>
+        <w:ind w:left="5760" w:hanging="360"/>
+      </w:pPr>
+    </w:lvl>
+    <w:lvl w:ilvl="7" w:tplc="040E0019" w:tentative="1">
+      <w:start w:val="1"/>
+      <w:numFmt w:val="lowerLetter"/>
+      <w:lvlText w:val="%8."/>
+      <w:lvlJc w:val="left"/>
+      <w:pPr>
+        <w:ind w:left="6480" w:hanging="360"/>
+      </w:pPr>
+    </w:lvl>
+    <w:lvl w:ilvl="8" w:tplc="040E001B" w:tentative="1">
+      <w:start w:val="1"/>
+      <w:numFmt w:val="lowerRoman"/>
+      <w:lvlText w:val="%9."/>
+      <w:lvlJc w:val="right"/>
+      <w:pPr>
+        <w:ind w:left="7200" w:hanging="180"/>
+      </w:pPr>
+    </w:lvl>
+  </w:abstractNum>
+  <w:abstractNum w:abstractNumId="6" w15:restartNumberingAfterBreak="0">
+    <w:nsid w:val="259A3EAF"/>
+    <w:multiLevelType w:val="hybridMultilevel"/>
+    <w:tmpl w:val="41C462F0"/>
+    <w:lvl w:ilvl="0" w:tplc="040E000F">
+      <w:start w:val="1"/>
+      <w:numFmt w:val="decimal"/>
+      <w:lvlText w:val="%1."/>
+      <w:lvlJc w:val="left"/>
+      <w:pPr>
+        <w:ind w:left="720" w:hanging="360"/>
+      </w:pPr>
+      <w:rPr>
+        <w:rFonts w:hint="default"/>
+      </w:rPr>
+    </w:lvl>
+    <w:lvl w:ilvl="1" w:tplc="040E0019" w:tentative="1">
+      <w:start w:val="1"/>
+      <w:numFmt w:val="lowerLetter"/>
+      <w:lvlText w:val="%2."/>
+      <w:lvlJc w:val="left"/>
+      <w:pPr>
+        <w:ind w:left="1440" w:hanging="360"/>
+      </w:pPr>
+    </w:lvl>
+    <w:lvl w:ilvl="2" w:tplc="040E001B" w:tentative="1">
+      <w:start w:val="1"/>
+      <w:numFmt w:val="lowerRoman"/>
+      <w:lvlText w:val="%3."/>
+      <w:lvlJc w:val="right"/>
+      <w:pPr>
+        <w:ind w:left="2160" w:hanging="180"/>
+      </w:pPr>
+    </w:lvl>
+    <w:lvl w:ilvl="3" w:tplc="040E000F" w:tentative="1">
+      <w:start w:val="1"/>
+      <w:numFmt w:val="decimal"/>
+      <w:lvlText w:val="%4."/>
+      <w:lvlJc w:val="left"/>
+      <w:pPr>
+        <w:ind w:left="2880" w:hanging="360"/>
+      </w:pPr>
+    </w:lvl>
+    <w:lvl w:ilvl="4" w:tplc="040E0019" w:tentative="1">
+      <w:start w:val="1"/>
+      <w:numFmt w:val="lowerLetter"/>
+      <w:lvlText w:val="%5."/>
+      <w:lvlJc w:val="left"/>
+      <w:pPr>
+        <w:ind w:left="3600" w:hanging="360"/>
+      </w:pPr>
+    </w:lvl>
+    <w:lvl w:ilvl="5" w:tplc="040E001B" w:tentative="1">
+      <w:start w:val="1"/>
+      <w:numFmt w:val="lowerRoman"/>
+      <w:lvlText w:val="%6."/>
+      <w:lvlJc w:val="right"/>
+      <w:pPr>
+        <w:ind w:left="4320" w:hanging="180"/>
+      </w:pPr>
+    </w:lvl>
+    <w:lvl w:ilvl="6" w:tplc="040E000F" w:tentative="1">
+      <w:start w:val="1"/>
+      <w:numFmt w:val="decimal"/>
+      <w:lvlText w:val="%7."/>
+      <w:lvlJc w:val="left"/>
+      <w:pPr>
+        <w:ind w:left="5040" w:hanging="360"/>
+      </w:pPr>
+    </w:lvl>
+    <w:lvl w:ilvl="7" w:tplc="040E0019" w:tentative="1">
+      <w:start w:val="1"/>
+      <w:numFmt w:val="lowerLetter"/>
+      <w:lvlText w:val="%8."/>
+      <w:lvlJc w:val="left"/>
+      <w:pPr>
+        <w:ind w:left="5760" w:hanging="360"/>
+      </w:pPr>
+    </w:lvl>
+    <w:lvl w:ilvl="8" w:tplc="040E001B" w:tentative="1">
+      <w:start w:val="1"/>
+      <w:numFmt w:val="lowerRoman"/>
+      <w:lvlText w:val="%9."/>
+      <w:lvlJc w:val="right"/>
+      <w:pPr>
+        <w:ind w:left="6480" w:hanging="180"/>
+      </w:pPr>
+    </w:lvl>
+  </w:abstractNum>
+  <w:abstractNum w:abstractNumId="7" w15:restartNumberingAfterBreak="0">
+    <w:nsid w:val="2C0E4A66"/>
+    <w:multiLevelType w:val="hybridMultilevel"/>
+    <w:tmpl w:val="E1F2A780"/>
+    <w:lvl w:ilvl="0" w:tplc="EDC41E6E">
+      <w:start w:val="1"/>
+      <w:numFmt w:val="decimal"/>
+      <w:lvlText w:val="%1."/>
+      <w:lvlJc w:val="left"/>
+      <w:pPr>
+        <w:ind w:left="720" w:hanging="360"/>
+      </w:pPr>
+      <w:rPr>
+        <w:rFonts w:hint="default"/>
+      </w:rPr>
+    </w:lvl>
+    <w:lvl w:ilvl="1" w:tplc="040E0019" w:tentative="1">
+      <w:start w:val="1"/>
+      <w:numFmt w:val="lowerLetter"/>
+      <w:lvlText w:val="%2."/>
+      <w:lvlJc w:val="left"/>
+      <w:pPr>
+        <w:ind w:left="1440" w:hanging="360"/>
+      </w:pPr>
+    </w:lvl>
+    <w:lvl w:ilvl="2" w:tplc="040E001B" w:tentative="1">
+      <w:start w:val="1"/>
+      <w:numFmt w:val="lowerRoman"/>
+      <w:lvlText w:val="%3."/>
+      <w:lvlJc w:val="right"/>
+      <w:pPr>
+        <w:ind w:left="2160" w:hanging="180"/>
+      </w:pPr>
+    </w:lvl>
+    <w:lvl w:ilvl="3" w:tplc="040E000F" w:tentative="1">
+      <w:start w:val="1"/>
+      <w:numFmt w:val="decimal"/>
+      <w:lvlText w:val="%4."/>
+      <w:lvlJc w:val="left"/>
+      <w:pPr>
+        <w:ind w:left="2880" w:hanging="360"/>
+      </w:pPr>
+    </w:lvl>
+    <w:lvl w:ilvl="4" w:tplc="040E0019" w:tentative="1">
+      <w:start w:val="1"/>
+      <w:numFmt w:val="lowerLetter"/>
+      <w:lvlText w:val="%5."/>
+      <w:lvlJc w:val="left"/>
+      <w:pPr>
+        <w:ind w:left="3600" w:hanging="360"/>
+      </w:pPr>
+    </w:lvl>
+    <w:lvl w:ilvl="5" w:tplc="040E001B" w:tentative="1">
+      <w:start w:val="1"/>
+      <w:numFmt w:val="lowerRoman"/>
+      <w:lvlText w:val="%6."/>
+      <w:lvlJc w:val="right"/>
+      <w:pPr>
+        <w:ind w:left="4320" w:hanging="180"/>
+      </w:pPr>
+    </w:lvl>
+    <w:lvl w:ilvl="6" w:tplc="040E000F" w:tentative="1">
+      <w:start w:val="1"/>
+      <w:numFmt w:val="decimal"/>
+      <w:lvlText w:val="%7."/>
+      <w:lvlJc w:val="left"/>
+      <w:pPr>
+        <w:ind w:left="5040" w:hanging="360"/>
+      </w:pPr>
+    </w:lvl>
+    <w:lvl w:ilvl="7" w:tplc="040E0019" w:tentative="1">
+      <w:start w:val="1"/>
+      <w:numFmt w:val="lowerLetter"/>
+      <w:lvlText w:val="%8."/>
+      <w:lvlJc w:val="left"/>
+      <w:pPr>
+        <w:ind w:left="5760" w:hanging="360"/>
+      </w:pPr>
+    </w:lvl>
+    <w:lvl w:ilvl="8" w:tplc="040E001B" w:tentative="1">
+      <w:start w:val="1"/>
+      <w:numFmt w:val="lowerRoman"/>
+      <w:lvlText w:val="%9."/>
+      <w:lvlJc w:val="right"/>
+      <w:pPr>
+        <w:ind w:left="6480" w:hanging="180"/>
+      </w:pPr>
+    </w:lvl>
+  </w:abstractNum>
+  <w:abstractNum w:abstractNumId="8" w15:restartNumberingAfterBreak="0">
+    <w:nsid w:val="328D0F6D"/>
+    <w:multiLevelType w:val="hybridMultilevel"/>
+    <w:tmpl w:val="AB2A1072"/>
+    <w:lvl w:ilvl="0" w:tplc="040E000F">
+      <w:start w:val="1"/>
+      <w:numFmt w:val="decimal"/>
+      <w:lvlText w:val="%1."/>
+      <w:lvlJc w:val="left"/>
+      <w:pPr>
+        <w:ind w:left="720" w:hanging="360"/>
+      </w:pPr>
+      <w:rPr>
+        <w:rFonts w:hint="default"/>
+      </w:rPr>
+    </w:lvl>
+    <w:lvl w:ilvl="1" w:tplc="040E0019" w:tentative="1">
+      <w:start w:val="1"/>
+      <w:numFmt w:val="lowerLetter"/>
+      <w:lvlText w:val="%2."/>
+      <w:lvlJc w:val="left"/>
+      <w:pPr>
+        <w:ind w:left="1440" w:hanging="360"/>
+      </w:pPr>
+    </w:lvl>
+    <w:lvl w:ilvl="2" w:tplc="040E001B" w:tentative="1">
+      <w:start w:val="1"/>
+      <w:numFmt w:val="lowerRoman"/>
+      <w:lvlText w:val="%3."/>
+      <w:lvlJc w:val="right"/>
+      <w:pPr>
+        <w:ind w:left="2160" w:hanging="180"/>
+      </w:pPr>
+    </w:lvl>
+    <w:lvl w:ilvl="3" w:tplc="040E000F" w:tentative="1">
+      <w:start w:val="1"/>
+      <w:numFmt w:val="decimal"/>
+      <w:lvlText w:val="%4."/>
+      <w:lvlJc w:val="left"/>
+      <w:pPr>
+        <w:ind w:left="2880" w:hanging="360"/>
+      </w:pPr>
+    </w:lvl>
+    <w:lvl w:ilvl="4" w:tplc="040E0019" w:tentative="1">
+      <w:start w:val="1"/>
+      <w:numFmt w:val="lowerLetter"/>
+      <w:lvlText w:val="%5."/>
+      <w:lvlJc w:val="left"/>
+      <w:pPr>
+        <w:ind w:left="3600" w:hanging="360"/>
+      </w:pPr>
+    </w:lvl>
+    <w:lvl w:ilvl="5" w:tplc="040E001B" w:tentative="1">
+      <w:start w:val="1"/>
+      <w:numFmt w:val="lowerRoman"/>
+      <w:lvlText w:val="%6."/>
+      <w:lvlJc w:val="right"/>
+      <w:pPr>
+        <w:ind w:left="4320" w:hanging="180"/>
+      </w:pPr>
+    </w:lvl>
+    <w:lvl w:ilvl="6" w:tplc="040E000F" w:tentative="1">
+      <w:start w:val="1"/>
+      <w:numFmt w:val="decimal"/>
+      <w:lvlText w:val="%7."/>
+      <w:lvlJc w:val="left"/>
+      <w:pPr>
+        <w:ind w:left="5040" w:hanging="360"/>
+      </w:pPr>
+    </w:lvl>
+    <w:lvl w:ilvl="7" w:tplc="040E0019" w:tentative="1">
+      <w:start w:val="1"/>
+      <w:numFmt w:val="lowerLetter"/>
+      <w:lvlText w:val="%8."/>
+      <w:lvlJc w:val="left"/>
+      <w:pPr>
+        <w:ind w:left="5760" w:hanging="360"/>
+      </w:pPr>
+    </w:lvl>
+    <w:lvl w:ilvl="8" w:tplc="040E001B" w:tentative="1">
+      <w:start w:val="1"/>
+      <w:numFmt w:val="lowerRoman"/>
+      <w:lvlText w:val="%9."/>
+      <w:lvlJc w:val="right"/>
+      <w:pPr>
+        <w:ind w:left="6480" w:hanging="180"/>
+      </w:pPr>
+    </w:lvl>
+  </w:abstractNum>
+  <w:abstractNum w:abstractNumId="9" w15:restartNumberingAfterBreak="0">
     <w:nsid w:val="36E11F4E"/>
     <w:multiLevelType w:val="hybridMultilevel"/>
     <w:tmpl w:val="300EDE02"/>
@@ -4799,7 +8468,185 @@
       </w:rPr>
     </w:lvl>
   </w:abstractNum>
-  <w:abstractNum w:abstractNumId="1" w15:restartNumberingAfterBreak="0">
+  <w:abstractNum w:abstractNumId="10" w15:restartNumberingAfterBreak="0">
+    <w:nsid w:val="384F7728"/>
+    <w:multiLevelType w:val="hybridMultilevel"/>
+    <w:tmpl w:val="C354F0AA"/>
+    <w:lvl w:ilvl="0" w:tplc="040E000F">
+      <w:start w:val="1"/>
+      <w:numFmt w:val="decimal"/>
+      <w:lvlText w:val="%1."/>
+      <w:lvlJc w:val="left"/>
+      <w:pPr>
+        <w:ind w:left="720" w:hanging="360"/>
+      </w:pPr>
+      <w:rPr>
+        <w:rFonts w:hint="default"/>
+      </w:rPr>
+    </w:lvl>
+    <w:lvl w:ilvl="1" w:tplc="040E0019" w:tentative="1">
+      <w:start w:val="1"/>
+      <w:numFmt w:val="lowerLetter"/>
+      <w:lvlText w:val="%2."/>
+      <w:lvlJc w:val="left"/>
+      <w:pPr>
+        <w:ind w:left="1440" w:hanging="360"/>
+      </w:pPr>
+    </w:lvl>
+    <w:lvl w:ilvl="2" w:tplc="040E001B" w:tentative="1">
+      <w:start w:val="1"/>
+      <w:numFmt w:val="lowerRoman"/>
+      <w:lvlText w:val="%3."/>
+      <w:lvlJc w:val="right"/>
+      <w:pPr>
+        <w:ind w:left="2160" w:hanging="180"/>
+      </w:pPr>
+    </w:lvl>
+    <w:lvl w:ilvl="3" w:tplc="040E000F" w:tentative="1">
+      <w:start w:val="1"/>
+      <w:numFmt w:val="decimal"/>
+      <w:lvlText w:val="%4."/>
+      <w:lvlJc w:val="left"/>
+      <w:pPr>
+        <w:ind w:left="2880" w:hanging="360"/>
+      </w:pPr>
+    </w:lvl>
+    <w:lvl w:ilvl="4" w:tplc="040E0019" w:tentative="1">
+      <w:start w:val="1"/>
+      <w:numFmt w:val="lowerLetter"/>
+      <w:lvlText w:val="%5."/>
+      <w:lvlJc w:val="left"/>
+      <w:pPr>
+        <w:ind w:left="3600" w:hanging="360"/>
+      </w:pPr>
+    </w:lvl>
+    <w:lvl w:ilvl="5" w:tplc="040E001B" w:tentative="1">
+      <w:start w:val="1"/>
+      <w:numFmt w:val="lowerRoman"/>
+      <w:lvlText w:val="%6."/>
+      <w:lvlJc w:val="right"/>
+      <w:pPr>
+        <w:ind w:left="4320" w:hanging="180"/>
+      </w:pPr>
+    </w:lvl>
+    <w:lvl w:ilvl="6" w:tplc="040E000F" w:tentative="1">
+      <w:start w:val="1"/>
+      <w:numFmt w:val="decimal"/>
+      <w:lvlText w:val="%7."/>
+      <w:lvlJc w:val="left"/>
+      <w:pPr>
+        <w:ind w:left="5040" w:hanging="360"/>
+      </w:pPr>
+    </w:lvl>
+    <w:lvl w:ilvl="7" w:tplc="040E0019" w:tentative="1">
+      <w:start w:val="1"/>
+      <w:numFmt w:val="lowerLetter"/>
+      <w:lvlText w:val="%8."/>
+      <w:lvlJc w:val="left"/>
+      <w:pPr>
+        <w:ind w:left="5760" w:hanging="360"/>
+      </w:pPr>
+    </w:lvl>
+    <w:lvl w:ilvl="8" w:tplc="040E001B" w:tentative="1">
+      <w:start w:val="1"/>
+      <w:numFmt w:val="lowerRoman"/>
+      <w:lvlText w:val="%9."/>
+      <w:lvlJc w:val="right"/>
+      <w:pPr>
+        <w:ind w:left="6480" w:hanging="180"/>
+      </w:pPr>
+    </w:lvl>
+  </w:abstractNum>
+  <w:abstractNum w:abstractNumId="11" w15:restartNumberingAfterBreak="0">
+    <w:nsid w:val="398F62F5"/>
+    <w:multiLevelType w:val="hybridMultilevel"/>
+    <w:tmpl w:val="2AE63F86"/>
+    <w:lvl w:ilvl="0" w:tplc="9BE2BD14">
+      <w:start w:val="1"/>
+      <w:numFmt w:val="decimal"/>
+      <w:lvlText w:val="%1."/>
+      <w:lvlJc w:val="left"/>
+      <w:pPr>
+        <w:ind w:left="720" w:hanging="360"/>
+      </w:pPr>
+      <w:rPr>
+        <w:rFonts w:hint="default"/>
+      </w:rPr>
+    </w:lvl>
+    <w:lvl w:ilvl="1" w:tplc="040E0019" w:tentative="1">
+      <w:start w:val="1"/>
+      <w:numFmt w:val="lowerLetter"/>
+      <w:lvlText w:val="%2."/>
+      <w:lvlJc w:val="left"/>
+      <w:pPr>
+        <w:ind w:left="1440" w:hanging="360"/>
+      </w:pPr>
+    </w:lvl>
+    <w:lvl w:ilvl="2" w:tplc="040E001B" w:tentative="1">
+      <w:start w:val="1"/>
+      <w:numFmt w:val="lowerRoman"/>
+      <w:lvlText w:val="%3."/>
+      <w:lvlJc w:val="right"/>
+      <w:pPr>
+        <w:ind w:left="2160" w:hanging="180"/>
+      </w:pPr>
+    </w:lvl>
+    <w:lvl w:ilvl="3" w:tplc="040E000F" w:tentative="1">
+      <w:start w:val="1"/>
+      <w:numFmt w:val="decimal"/>
+      <w:lvlText w:val="%4."/>
+      <w:lvlJc w:val="left"/>
+      <w:pPr>
+        <w:ind w:left="2880" w:hanging="360"/>
+      </w:pPr>
+    </w:lvl>
+    <w:lvl w:ilvl="4" w:tplc="040E0019" w:tentative="1">
+      <w:start w:val="1"/>
+      <w:numFmt w:val="lowerLetter"/>
+      <w:lvlText w:val="%5."/>
+      <w:lvlJc w:val="left"/>
+      <w:pPr>
+        <w:ind w:left="3600" w:hanging="360"/>
+      </w:pPr>
+    </w:lvl>
+    <w:lvl w:ilvl="5" w:tplc="040E001B" w:tentative="1">
+      <w:start w:val="1"/>
+      <w:numFmt w:val="lowerRoman"/>
+      <w:lvlText w:val="%6."/>
+      <w:lvlJc w:val="right"/>
+      <w:pPr>
+        <w:ind w:left="4320" w:hanging="180"/>
+      </w:pPr>
+    </w:lvl>
+    <w:lvl w:ilvl="6" w:tplc="040E000F" w:tentative="1">
+      <w:start w:val="1"/>
+      <w:numFmt w:val="decimal"/>
+      <w:lvlText w:val="%7."/>
+      <w:lvlJc w:val="left"/>
+      <w:pPr>
+        <w:ind w:left="5040" w:hanging="360"/>
+      </w:pPr>
+    </w:lvl>
+    <w:lvl w:ilvl="7" w:tplc="040E0019" w:tentative="1">
+      <w:start w:val="1"/>
+      <w:numFmt w:val="lowerLetter"/>
+      <w:lvlText w:val="%8."/>
+      <w:lvlJc w:val="left"/>
+      <w:pPr>
+        <w:ind w:left="5760" w:hanging="360"/>
+      </w:pPr>
+    </w:lvl>
+    <w:lvl w:ilvl="8" w:tplc="040E001B" w:tentative="1">
+      <w:start w:val="1"/>
+      <w:numFmt w:val="lowerRoman"/>
+      <w:lvlText w:val="%9."/>
+      <w:lvlJc w:val="right"/>
+      <w:pPr>
+        <w:ind w:left="6480" w:hanging="180"/>
+      </w:pPr>
+    </w:lvl>
+  </w:abstractNum>
+  <w:abstractNum w:abstractNumId="12" w15:restartNumberingAfterBreak="0">
     <w:nsid w:val="43FF4BBF"/>
     <w:multiLevelType w:val="hybridMultilevel"/>
     <w:tmpl w:val="E734482C"/>
@@ -4888,11 +8735,406 @@
       </w:pPr>
     </w:lvl>
   </w:abstractNum>
+  <w:abstractNum w:abstractNumId="13" w15:restartNumberingAfterBreak="0">
+    <w:nsid w:val="54E11124"/>
+    <w:multiLevelType w:val="hybridMultilevel"/>
+    <w:tmpl w:val="6D0E5430"/>
+    <w:lvl w:ilvl="0" w:tplc="040E0017">
+      <w:start w:val="1"/>
+      <w:numFmt w:val="lowerLetter"/>
+      <w:lvlText w:val="%1)"/>
+      <w:lvlJc w:val="left"/>
+      <w:pPr>
+        <w:ind w:left="1440" w:hanging="360"/>
+      </w:pPr>
+    </w:lvl>
+    <w:lvl w:ilvl="1" w:tplc="040E0019" w:tentative="1">
+      <w:start w:val="1"/>
+      <w:numFmt w:val="lowerLetter"/>
+      <w:lvlText w:val="%2."/>
+      <w:lvlJc w:val="left"/>
+      <w:pPr>
+        <w:ind w:left="2160" w:hanging="360"/>
+      </w:pPr>
+    </w:lvl>
+    <w:lvl w:ilvl="2" w:tplc="040E001B" w:tentative="1">
+      <w:start w:val="1"/>
+      <w:numFmt w:val="lowerRoman"/>
+      <w:lvlText w:val="%3."/>
+      <w:lvlJc w:val="right"/>
+      <w:pPr>
+        <w:ind w:left="2880" w:hanging="180"/>
+      </w:pPr>
+    </w:lvl>
+    <w:lvl w:ilvl="3" w:tplc="040E000F" w:tentative="1">
+      <w:start w:val="1"/>
+      <w:numFmt w:val="decimal"/>
+      <w:lvlText w:val="%4."/>
+      <w:lvlJc w:val="left"/>
+      <w:pPr>
+        <w:ind w:left="3600" w:hanging="360"/>
+      </w:pPr>
+    </w:lvl>
+    <w:lvl w:ilvl="4" w:tplc="040E0019" w:tentative="1">
+      <w:start w:val="1"/>
+      <w:numFmt w:val="lowerLetter"/>
+      <w:lvlText w:val="%5."/>
+      <w:lvlJc w:val="left"/>
+      <w:pPr>
+        <w:ind w:left="4320" w:hanging="360"/>
+      </w:pPr>
+    </w:lvl>
+    <w:lvl w:ilvl="5" w:tplc="040E001B" w:tentative="1">
+      <w:start w:val="1"/>
+      <w:numFmt w:val="lowerRoman"/>
+      <w:lvlText w:val="%6."/>
+      <w:lvlJc w:val="right"/>
+      <w:pPr>
+        <w:ind w:left="5040" w:hanging="180"/>
+      </w:pPr>
+    </w:lvl>
+    <w:lvl w:ilvl="6" w:tplc="040E000F" w:tentative="1">
+      <w:start w:val="1"/>
+      <w:numFmt w:val="decimal"/>
+      <w:lvlText w:val="%7."/>
+      <w:lvlJc w:val="left"/>
+      <w:pPr>
+        <w:ind w:left="5760" w:hanging="360"/>
+      </w:pPr>
+    </w:lvl>
+    <w:lvl w:ilvl="7" w:tplc="040E0019" w:tentative="1">
+      <w:start w:val="1"/>
+      <w:numFmt w:val="lowerLetter"/>
+      <w:lvlText w:val="%8."/>
+      <w:lvlJc w:val="left"/>
+      <w:pPr>
+        <w:ind w:left="6480" w:hanging="360"/>
+      </w:pPr>
+    </w:lvl>
+    <w:lvl w:ilvl="8" w:tplc="040E001B" w:tentative="1">
+      <w:start w:val="1"/>
+      <w:numFmt w:val="lowerRoman"/>
+      <w:lvlText w:val="%9."/>
+      <w:lvlJc w:val="right"/>
+      <w:pPr>
+        <w:ind w:left="7200" w:hanging="180"/>
+      </w:pPr>
+    </w:lvl>
+  </w:abstractNum>
+  <w:abstractNum w:abstractNumId="14" w15:restartNumberingAfterBreak="0">
+    <w:nsid w:val="5D0D1826"/>
+    <w:multiLevelType w:val="hybridMultilevel"/>
+    <w:tmpl w:val="45844AE6"/>
+    <w:lvl w:ilvl="0" w:tplc="040E0017">
+      <w:start w:val="1"/>
+      <w:numFmt w:val="lowerLetter"/>
+      <w:lvlText w:val="%1)"/>
+      <w:lvlJc w:val="left"/>
+      <w:pPr>
+        <w:ind w:left="1440" w:hanging="360"/>
+      </w:pPr>
+    </w:lvl>
+    <w:lvl w:ilvl="1" w:tplc="040E0019" w:tentative="1">
+      <w:start w:val="1"/>
+      <w:numFmt w:val="lowerLetter"/>
+      <w:lvlText w:val="%2."/>
+      <w:lvlJc w:val="left"/>
+      <w:pPr>
+        <w:ind w:left="2160" w:hanging="360"/>
+      </w:pPr>
+    </w:lvl>
+    <w:lvl w:ilvl="2" w:tplc="040E001B" w:tentative="1">
+      <w:start w:val="1"/>
+      <w:numFmt w:val="lowerRoman"/>
+      <w:lvlText w:val="%3."/>
+      <w:lvlJc w:val="right"/>
+      <w:pPr>
+        <w:ind w:left="2880" w:hanging="180"/>
+      </w:pPr>
+    </w:lvl>
+    <w:lvl w:ilvl="3" w:tplc="040E000F" w:tentative="1">
+      <w:start w:val="1"/>
+      <w:numFmt w:val="decimal"/>
+      <w:lvlText w:val="%4."/>
+      <w:lvlJc w:val="left"/>
+      <w:pPr>
+        <w:ind w:left="3600" w:hanging="360"/>
+      </w:pPr>
+    </w:lvl>
+    <w:lvl w:ilvl="4" w:tplc="040E0019" w:tentative="1">
+      <w:start w:val="1"/>
+      <w:numFmt w:val="lowerLetter"/>
+      <w:lvlText w:val="%5."/>
+      <w:lvlJc w:val="left"/>
+      <w:pPr>
+        <w:ind w:left="4320" w:hanging="360"/>
+      </w:pPr>
+    </w:lvl>
+    <w:lvl w:ilvl="5" w:tplc="040E001B" w:tentative="1">
+      <w:start w:val="1"/>
+      <w:numFmt w:val="lowerRoman"/>
+      <w:lvlText w:val="%6."/>
+      <w:lvlJc w:val="right"/>
+      <w:pPr>
+        <w:ind w:left="5040" w:hanging="180"/>
+      </w:pPr>
+    </w:lvl>
+    <w:lvl w:ilvl="6" w:tplc="040E000F" w:tentative="1">
+      <w:start w:val="1"/>
+      <w:numFmt w:val="decimal"/>
+      <w:lvlText w:val="%7."/>
+      <w:lvlJc w:val="left"/>
+      <w:pPr>
+        <w:ind w:left="5760" w:hanging="360"/>
+      </w:pPr>
+    </w:lvl>
+    <w:lvl w:ilvl="7" w:tplc="040E0019" w:tentative="1">
+      <w:start w:val="1"/>
+      <w:numFmt w:val="lowerLetter"/>
+      <w:lvlText w:val="%8."/>
+      <w:lvlJc w:val="left"/>
+      <w:pPr>
+        <w:ind w:left="6480" w:hanging="360"/>
+      </w:pPr>
+    </w:lvl>
+    <w:lvl w:ilvl="8" w:tplc="040E001B" w:tentative="1">
+      <w:start w:val="1"/>
+      <w:numFmt w:val="lowerRoman"/>
+      <w:lvlText w:val="%9."/>
+      <w:lvlJc w:val="right"/>
+      <w:pPr>
+        <w:ind w:left="7200" w:hanging="180"/>
+      </w:pPr>
+    </w:lvl>
+  </w:abstractNum>
+  <w:abstractNum w:abstractNumId="15" w15:restartNumberingAfterBreak="0">
+    <w:nsid w:val="74E00F76"/>
+    <w:multiLevelType w:val="hybridMultilevel"/>
+    <w:tmpl w:val="586A593A"/>
+    <w:lvl w:ilvl="0" w:tplc="A8EAC67E">
+      <w:start w:val="1"/>
+      <w:numFmt w:val="decimal"/>
+      <w:lvlText w:val="%1."/>
+      <w:lvlJc w:val="left"/>
+      <w:pPr>
+        <w:ind w:left="720" w:hanging="360"/>
+      </w:pPr>
+      <w:rPr>
+        <w:rFonts w:hint="default"/>
+      </w:rPr>
+    </w:lvl>
+    <w:lvl w:ilvl="1" w:tplc="040E0019" w:tentative="1">
+      <w:start w:val="1"/>
+      <w:numFmt w:val="lowerLetter"/>
+      <w:lvlText w:val="%2."/>
+      <w:lvlJc w:val="left"/>
+      <w:pPr>
+        <w:ind w:left="1440" w:hanging="360"/>
+      </w:pPr>
+    </w:lvl>
+    <w:lvl w:ilvl="2" w:tplc="040E001B" w:tentative="1">
+      <w:start w:val="1"/>
+      <w:numFmt w:val="lowerRoman"/>
+      <w:lvlText w:val="%3."/>
+      <w:lvlJc w:val="right"/>
+      <w:pPr>
+        <w:ind w:left="2160" w:hanging="180"/>
+      </w:pPr>
+    </w:lvl>
+    <w:lvl w:ilvl="3" w:tplc="040E000F" w:tentative="1">
+      <w:start w:val="1"/>
+      <w:numFmt w:val="decimal"/>
+      <w:lvlText w:val="%4."/>
+      <w:lvlJc w:val="left"/>
+      <w:pPr>
+        <w:ind w:left="2880" w:hanging="360"/>
+      </w:pPr>
+    </w:lvl>
+    <w:lvl w:ilvl="4" w:tplc="040E0019" w:tentative="1">
+      <w:start w:val="1"/>
+      <w:numFmt w:val="lowerLetter"/>
+      <w:lvlText w:val="%5."/>
+      <w:lvlJc w:val="left"/>
+      <w:pPr>
+        <w:ind w:left="3600" w:hanging="360"/>
+      </w:pPr>
+    </w:lvl>
+    <w:lvl w:ilvl="5" w:tplc="040E001B" w:tentative="1">
+      <w:start w:val="1"/>
+      <w:numFmt w:val="lowerRoman"/>
+      <w:lvlText w:val="%6."/>
+      <w:lvlJc w:val="right"/>
+      <w:pPr>
+        <w:ind w:left="4320" w:hanging="180"/>
+      </w:pPr>
+    </w:lvl>
+    <w:lvl w:ilvl="6" w:tplc="040E000F" w:tentative="1">
+      <w:start w:val="1"/>
+      <w:numFmt w:val="decimal"/>
+      <w:lvlText w:val="%7."/>
+      <w:lvlJc w:val="left"/>
+      <w:pPr>
+        <w:ind w:left="5040" w:hanging="360"/>
+      </w:pPr>
+    </w:lvl>
+    <w:lvl w:ilvl="7" w:tplc="040E0019" w:tentative="1">
+      <w:start w:val="1"/>
+      <w:numFmt w:val="lowerLetter"/>
+      <w:lvlText w:val="%8."/>
+      <w:lvlJc w:val="left"/>
+      <w:pPr>
+        <w:ind w:left="5760" w:hanging="360"/>
+      </w:pPr>
+    </w:lvl>
+    <w:lvl w:ilvl="8" w:tplc="040E001B" w:tentative="1">
+      <w:start w:val="1"/>
+      <w:numFmt w:val="lowerRoman"/>
+      <w:lvlText w:val="%9."/>
+      <w:lvlJc w:val="right"/>
+      <w:pPr>
+        <w:ind w:left="6480" w:hanging="180"/>
+      </w:pPr>
+    </w:lvl>
+  </w:abstractNum>
+  <w:abstractNum w:abstractNumId="16" w15:restartNumberingAfterBreak="0">
+    <w:nsid w:val="76C24E56"/>
+    <w:multiLevelType w:val="hybridMultilevel"/>
+    <w:tmpl w:val="1EBA1472"/>
+    <w:lvl w:ilvl="0" w:tplc="040E000F">
+      <w:start w:val="1"/>
+      <w:numFmt w:val="decimal"/>
+      <w:lvlText w:val="%1."/>
+      <w:lvlJc w:val="left"/>
+      <w:pPr>
+        <w:ind w:left="720" w:hanging="360"/>
+      </w:pPr>
+      <w:rPr>
+        <w:rFonts w:hint="default"/>
+      </w:rPr>
+    </w:lvl>
+    <w:lvl w:ilvl="1" w:tplc="040E0019" w:tentative="1">
+      <w:start w:val="1"/>
+      <w:numFmt w:val="lowerLetter"/>
+      <w:lvlText w:val="%2."/>
+      <w:lvlJc w:val="left"/>
+      <w:pPr>
+        <w:ind w:left="1440" w:hanging="360"/>
+      </w:pPr>
+    </w:lvl>
+    <w:lvl w:ilvl="2" w:tplc="040E001B" w:tentative="1">
+      <w:start w:val="1"/>
+      <w:numFmt w:val="lowerRoman"/>
+      <w:lvlText w:val="%3."/>
+      <w:lvlJc w:val="right"/>
+      <w:pPr>
+        <w:ind w:left="2160" w:hanging="180"/>
+      </w:pPr>
+    </w:lvl>
+    <w:lvl w:ilvl="3" w:tplc="040E000F" w:tentative="1">
+      <w:start w:val="1"/>
+      <w:numFmt w:val="decimal"/>
+      <w:lvlText w:val="%4."/>
+      <w:lvlJc w:val="left"/>
+      <w:pPr>
+        <w:ind w:left="2880" w:hanging="360"/>
+      </w:pPr>
+    </w:lvl>
+    <w:lvl w:ilvl="4" w:tplc="040E0019" w:tentative="1">
+      <w:start w:val="1"/>
+      <w:numFmt w:val="lowerLetter"/>
+      <w:lvlText w:val="%5."/>
+      <w:lvlJc w:val="left"/>
+      <w:pPr>
+        <w:ind w:left="3600" w:hanging="360"/>
+      </w:pPr>
+    </w:lvl>
+    <w:lvl w:ilvl="5" w:tplc="040E001B" w:tentative="1">
+      <w:start w:val="1"/>
+      <w:numFmt w:val="lowerRoman"/>
+      <w:lvlText w:val="%6."/>
+      <w:lvlJc w:val="right"/>
+      <w:pPr>
+        <w:ind w:left="4320" w:hanging="180"/>
+      </w:pPr>
+    </w:lvl>
+    <w:lvl w:ilvl="6" w:tplc="040E000F" w:tentative="1">
+      <w:start w:val="1"/>
+      <w:numFmt w:val="decimal"/>
+      <w:lvlText w:val="%7."/>
+      <w:lvlJc w:val="left"/>
+      <w:pPr>
+        <w:ind w:left="5040" w:hanging="360"/>
+      </w:pPr>
+    </w:lvl>
+    <w:lvl w:ilvl="7" w:tplc="040E0019" w:tentative="1">
+      <w:start w:val="1"/>
+      <w:numFmt w:val="lowerLetter"/>
+      <w:lvlText w:val="%8."/>
+      <w:lvlJc w:val="left"/>
+      <w:pPr>
+        <w:ind w:left="5760" w:hanging="360"/>
+      </w:pPr>
+    </w:lvl>
+    <w:lvl w:ilvl="8" w:tplc="040E001B" w:tentative="1">
+      <w:start w:val="1"/>
+      <w:numFmt w:val="lowerRoman"/>
+      <w:lvlText w:val="%9."/>
+      <w:lvlJc w:val="right"/>
+      <w:pPr>
+        <w:ind w:left="6480" w:hanging="180"/>
+      </w:pPr>
+    </w:lvl>
+  </w:abstractNum>
   <w:num w:numId="1">
+    <w:abstractNumId w:val="9"/>
+  </w:num>
+  <w:num w:numId="2">
+    <w:abstractNumId w:val="12"/>
+  </w:num>
+  <w:num w:numId="3">
+    <w:abstractNumId w:val="8"/>
+  </w:num>
+  <w:num w:numId="4">
+    <w:abstractNumId w:val="16"/>
+  </w:num>
+  <w:num w:numId="5">
+    <w:abstractNumId w:val="1"/>
+  </w:num>
+  <w:num w:numId="6">
+    <w:abstractNumId w:val="10"/>
+  </w:num>
+  <w:num w:numId="7">
+    <w:abstractNumId w:val="6"/>
+  </w:num>
+  <w:num w:numId="8">
     <w:abstractNumId w:val="0"/>
   </w:num>
-  <w:num w:numId="2">
-    <w:abstractNumId w:val="1"/>
+  <w:num w:numId="9">
+    <w:abstractNumId w:val="3"/>
+  </w:num>
+  <w:num w:numId="10">
+    <w:abstractNumId w:val="2"/>
+  </w:num>
+  <w:num w:numId="11">
+    <w:abstractNumId w:val="5"/>
+  </w:num>
+  <w:num w:numId="12">
+    <w:abstractNumId w:val="14"/>
+  </w:num>
+  <w:num w:numId="13">
+    <w:abstractNumId w:val="11"/>
+  </w:num>
+  <w:num w:numId="14">
+    <w:abstractNumId w:val="15"/>
+  </w:num>
+  <w:num w:numId="15">
+    <w:abstractNumId w:val="7"/>
+  </w:num>
+  <w:num w:numId="16">
+    <w:abstractNumId w:val="4"/>
+  </w:num>
+  <w:num w:numId="17">
+    <w:abstractNumId w:val="13"/>
   </w:num>
 </w:numbering>
 </file>

</xml_diff>